<commit_message>
Algoritmo; Automação; Computador; Programa > Algoritmo; Linguagem de programação, léxica, sintática; Léxica; Sintática; Exemplo de um programa; Solução em linguagem C; Solução em linguagem C++; Solução em linguagem C#; Solução em linguagem Java; IDE – Ambiente Integrado de Desenvolvimento;  Compilação e interpretação – Código fonte e objeto Máquina virtual; Interpretação; Abordagem híbrida; Vantagens;
</commit_message>
<xml_diff>
--- a/Autodidata 2024/Java - Anotações.docx
+++ b/Autodidata 2024/Java - Anotações.docx
@@ -4623,11 +4623,609 @@
         <w:rPr>
           <w:b/>
           <w:bCs/>
-          <w:color w:val="AEAAAA" w:themeColor="background2" w:themeShade="BF"/>
-          <w:sz w:val="20"/>
-          <w:szCs w:val="20"/>
-        </w:rPr>
-      </w:pPr>
+          <w:color w:val="FF0000"/>
+          <w:sz w:val="20"/>
+          <w:szCs w:val="20"/>
+        </w:rPr>
+      </w:pPr>
+      <w:r>
+        <w:rPr>
+          <w:b/>
+          <w:bCs/>
+          <w:color w:val="FF0000"/>
+          <w:sz w:val="20"/>
+          <w:szCs w:val="20"/>
+        </w:rPr>
+        <w:t>Vantagens</w:t>
+      </w:r>
+    </w:p>
+    <w:p>
+      <w:pPr>
+        <w:rPr>
+          <w:b/>
+          <w:bCs/>
+          <w:sz w:val="20"/>
+          <w:szCs w:val="20"/>
+        </w:rPr>
+      </w:pPr>
+      <w:r>
+        <w:rPr>
+          <w:b/>
+          <w:bCs/>
+          <w:sz w:val="20"/>
+          <w:szCs w:val="20"/>
+        </w:rPr>
+        <w:t>Compilação:</w:t>
+      </w:r>
+    </w:p>
+    <w:p>
+      <w:pPr>
+        <w:pStyle w:val="PargrafodaLista"/>
+        <w:numPr>
+          <w:ilvl w:val="0"/>
+          <w:numId w:val="10"/>
+        </w:numPr>
+        <w:rPr>
+          <w:b/>
+          <w:bCs/>
+          <w:sz w:val="20"/>
+          <w:szCs w:val="20"/>
+        </w:rPr>
+      </w:pPr>
+      <w:r>
+        <w:rPr>
+          <w:b/>
+          <w:bCs/>
+          <w:sz w:val="20"/>
+          <w:szCs w:val="20"/>
+        </w:rPr>
+        <w:t>velocidade do programa</w:t>
+      </w:r>
+    </w:p>
+    <w:p>
+      <w:pPr>
+        <w:pStyle w:val="PargrafodaLista"/>
+        <w:numPr>
+          <w:ilvl w:val="0"/>
+          <w:numId w:val="10"/>
+        </w:numPr>
+        <w:rPr>
+          <w:b/>
+          <w:bCs/>
+          <w:sz w:val="20"/>
+          <w:szCs w:val="20"/>
+        </w:rPr>
+      </w:pPr>
+      <w:r>
+        <w:rPr>
+          <w:b/>
+          <w:bCs/>
+          <w:sz w:val="20"/>
+          <w:szCs w:val="20"/>
+        </w:rPr>
+        <w:t>auxílio do compilador antes da execução</w:t>
+      </w:r>
+    </w:p>
+    <w:p>
+      <w:pPr>
+        <w:rPr>
+          <w:b/>
+          <w:bCs/>
+          <w:sz w:val="20"/>
+          <w:szCs w:val="20"/>
+        </w:rPr>
+      </w:pPr>
+      <w:r>
+        <w:rPr>
+          <w:b/>
+          <w:bCs/>
+          <w:sz w:val="20"/>
+          <w:szCs w:val="20"/>
+        </w:rPr>
+        <w:t>Interpretação:</w:t>
+      </w:r>
+    </w:p>
+    <w:p>
+      <w:pPr>
+        <w:pStyle w:val="PargrafodaLista"/>
+        <w:numPr>
+          <w:ilvl w:val="0"/>
+          <w:numId w:val="11"/>
+        </w:numPr>
+        <w:rPr>
+          <w:b/>
+          <w:bCs/>
+          <w:sz w:val="20"/>
+          <w:szCs w:val="20"/>
+        </w:rPr>
+      </w:pPr>
+      <w:r>
+        <w:rPr>
+          <w:b/>
+          <w:bCs/>
+          <w:sz w:val="20"/>
+          <w:szCs w:val="20"/>
+        </w:rPr>
+        <w:t>flexibilidade de manutenção do aplicativo em produção</w:t>
+      </w:r>
+    </w:p>
+    <w:p>
+      <w:pPr>
+        <w:pStyle w:val="PargrafodaLista"/>
+        <w:numPr>
+          <w:ilvl w:val="0"/>
+          <w:numId w:val="11"/>
+        </w:numPr>
+        <w:rPr>
+          <w:b/>
+          <w:bCs/>
+          <w:sz w:val="20"/>
+          <w:szCs w:val="20"/>
+        </w:rPr>
+      </w:pPr>
+      <w:r>
+        <w:rPr>
+          <w:b/>
+          <w:bCs/>
+          <w:sz w:val="20"/>
+          <w:szCs w:val="20"/>
+        </w:rPr>
+        <w:t>expressividade da linguagem</w:t>
+      </w:r>
+    </w:p>
+    <w:p>
+      <w:pPr>
+        <w:pStyle w:val="PargrafodaLista"/>
+        <w:numPr>
+          <w:ilvl w:val="0"/>
+          <w:numId w:val="11"/>
+        </w:numPr>
+        <w:rPr>
+          <w:b/>
+          <w:bCs/>
+          <w:sz w:val="20"/>
+          <w:szCs w:val="20"/>
+        </w:rPr>
+      </w:pPr>
+      <w:r>
+        <w:rPr>
+          <w:b/>
+          <w:bCs/>
+          <w:sz w:val="20"/>
+          <w:szCs w:val="20"/>
+        </w:rPr>
+        <w:t>código fonte não precisa ser recompilado para rodar em plataformas diferentes</w:t>
+      </w:r>
+    </w:p>
+    <w:p>
+      <w:pPr>
+        <w:rPr>
+          <w:b/>
+          <w:bCs/>
+          <w:sz w:val="20"/>
+          <w:szCs w:val="20"/>
+        </w:rPr>
+      </w:pPr>
+      <w:r>
+        <w:rPr>
+          <w:b/>
+          <w:bCs/>
+          <w:sz w:val="20"/>
+          <w:szCs w:val="20"/>
+        </w:rPr>
+        <w:t>Abordagem híbrida:</w:t>
+      </w:r>
+    </w:p>
+    <w:p>
+      <w:pPr>
+        <w:pStyle w:val="PargrafodaLista"/>
+        <w:numPr>
+          <w:ilvl w:val="0"/>
+          <w:numId w:val="10"/>
+        </w:numPr>
+        <w:rPr>
+          <w:sz w:val="20"/>
+          <w:szCs w:val="20"/>
+        </w:rPr>
+      </w:pPr>
+      <w:r>
+        <w:rPr>
+          <w:sz w:val="20"/>
+          <w:szCs w:val="20"/>
+        </w:rPr>
+        <w:t>velocidade do programa</w:t>
+      </w:r>
+    </w:p>
+    <w:p>
+      <w:pPr>
+        <w:pStyle w:val="PargrafodaLista"/>
+        <w:numPr>
+          <w:ilvl w:val="0"/>
+          <w:numId w:val="10"/>
+        </w:numPr>
+        <w:rPr>
+          <w:b/>
+          <w:bCs/>
+          <w:sz w:val="20"/>
+          <w:szCs w:val="20"/>
+        </w:rPr>
+      </w:pPr>
+      <w:r>
+        <w:rPr>
+          <w:b/>
+          <w:bCs/>
+          <w:sz w:val="20"/>
+          <w:szCs w:val="20"/>
+        </w:rPr>
+        <w:t>auxílio do compilador antes da execução</w:t>
+      </w:r>
+    </w:p>
+    <w:p>
+      <w:pPr>
+        <w:pStyle w:val="PargrafodaLista"/>
+        <w:numPr>
+          <w:ilvl w:val="0"/>
+          <w:numId w:val="10"/>
+        </w:numPr>
+        <w:rPr>
+          <w:sz w:val="20"/>
+          <w:szCs w:val="20"/>
+        </w:rPr>
+      </w:pPr>
+      <w:r>
+        <w:rPr>
+          <w:sz w:val="20"/>
+          <w:szCs w:val="20"/>
+        </w:rPr>
+        <w:t>flexibilidade de manutenção do aplicativo em produção</w:t>
+      </w:r>
+    </w:p>
+    <w:p>
+      <w:pPr>
+        <w:pStyle w:val="PargrafodaLista"/>
+        <w:numPr>
+          <w:ilvl w:val="0"/>
+          <w:numId w:val="11"/>
+        </w:numPr>
+        <w:rPr>
+          <w:b/>
+          <w:bCs/>
+          <w:sz w:val="20"/>
+          <w:szCs w:val="20"/>
+        </w:rPr>
+      </w:pPr>
+      <w:r>
+        <w:rPr>
+          <w:b/>
+          <w:bCs/>
+          <w:sz w:val="20"/>
+          <w:szCs w:val="20"/>
+        </w:rPr>
+        <w:t>código fonte não precisa ser recompilado para rodar em plataformas diferentes</w:t>
+      </w:r>
+    </w:p>
+    <w:p>
+      <w:pPr>
+        <w:rPr>
+          <w:b/>
+          <w:bCs/>
+          <w:sz w:val="20"/>
+          <w:szCs w:val="20"/>
+        </w:rPr>
+      </w:pPr>
+    </w:p>
+    <w:p>
+      <w:pPr>
+        <w:rPr>
+          <w:b/>
+          <w:bCs/>
+          <w:sz w:val="20"/>
+          <w:szCs w:val="20"/>
+        </w:rPr>
+      </w:pPr>
+      <w:r>
+        <w:rPr>
+          <w:b/>
+          <w:bCs/>
+          <w:sz w:val="20"/>
+          <w:szCs w:val="20"/>
+        </w:rPr>
+        <w:t xml:space="preserve">C/C++                                 </w:t>
+      </w:r>
+      <w:r>
+        <w:rPr>
+          <w:b/>
+          <w:bCs/>
+          <w:sz w:val="20"/>
+          <w:szCs w:val="20"/>
+        </w:rPr>
+        <w:t xml:space="preserve">                 </w:t>
+      </w:r>
+    </w:p>
+    <w:p>
+      <w:pPr>
+        <w:rPr>
+          <w:sz w:val="20"/>
+          <w:szCs w:val="20"/>
+        </w:rPr>
+      </w:pPr>
+      <w:r>
+        <w:rPr>
+          <w:sz w:val="20"/>
+          <w:szCs w:val="20"/>
+        </w:rPr>
+        <w:t>Código fonte</w:t>
+      </w:r>
+    </w:p>
+    <w:p>
+      <w:pPr>
+        <w:rPr>
+          <w:sz w:val="20"/>
+          <w:szCs w:val="20"/>
+        </w:rPr>
+      </w:pPr>
+      <w:r>
+        <w:rPr>
+          <w:sz w:val="20"/>
+          <w:szCs w:val="20"/>
+        </w:rPr>
+        <w:t>Código executável</w:t>
+      </w:r>
+      <w:r>
+        <w:rPr>
+          <w:sz w:val="20"/>
+          <w:szCs w:val="20"/>
+        </w:rPr>
+        <w:t xml:space="preserve"> (específico para o sistema operacional)</w:t>
+      </w:r>
+    </w:p>
+    <w:p>
+      <w:pPr>
+        <w:rPr>
+          <w:sz w:val="20"/>
+          <w:szCs w:val="20"/>
+        </w:rPr>
+      </w:pPr>
+      <w:r>
+        <w:rPr>
+          <w:sz w:val="20"/>
+          <w:szCs w:val="20"/>
+        </w:rPr>
+        <w:t>Sistema Operacional</w:t>
+      </w:r>
+    </w:p>
+    <w:p>
+      <w:pPr>
+        <w:rPr>
+          <w:sz w:val="20"/>
+          <w:szCs w:val="20"/>
+        </w:rPr>
+      </w:pPr>
+      <w:r>
+        <w:rPr>
+          <w:sz w:val="20"/>
+          <w:szCs w:val="20"/>
+        </w:rPr>
+        <w:t>Hardware</w:t>
+      </w:r>
+    </w:p>
+    <w:p>
+      <w:pPr>
+        <w:rPr>
+          <w:sz w:val="20"/>
+          <w:szCs w:val="20"/>
+        </w:rPr>
+      </w:pPr>
+    </w:p>
+    <w:p>
+      <w:pPr>
+        <w:rPr>
+          <w:b/>
+          <w:bCs/>
+          <w:sz w:val="20"/>
+          <w:szCs w:val="20"/>
+        </w:rPr>
+      </w:pPr>
+      <w:r>
+        <w:rPr>
+          <w:b/>
+          <w:bCs/>
+          <w:sz w:val="20"/>
+          <w:szCs w:val="20"/>
+        </w:rPr>
+        <w:t xml:space="preserve">PHP, Python, </w:t>
+      </w:r>
+      <w:proofErr w:type="spellStart"/>
+      <w:r>
+        <w:rPr>
+          <w:b/>
+          <w:bCs/>
+          <w:sz w:val="20"/>
+          <w:szCs w:val="20"/>
+        </w:rPr>
+        <w:t>JavaScript</w:t>
+      </w:r>
+      <w:proofErr w:type="spellEnd"/>
+    </w:p>
+    <w:p>
+      <w:pPr>
+        <w:rPr>
+          <w:sz w:val="20"/>
+          <w:szCs w:val="20"/>
+        </w:rPr>
+      </w:pPr>
+      <w:r>
+        <w:rPr>
+          <w:sz w:val="20"/>
+          <w:szCs w:val="20"/>
+        </w:rPr>
+        <w:lastRenderedPageBreak/>
+        <w:t>Código fonte</w:t>
+      </w:r>
+    </w:p>
+    <w:p>
+      <w:pPr>
+        <w:rPr>
+          <w:sz w:val="20"/>
+          <w:szCs w:val="20"/>
+        </w:rPr>
+      </w:pPr>
+      <w:r>
+        <w:rPr>
+          <w:sz w:val="20"/>
+          <w:szCs w:val="20"/>
+        </w:rPr>
+        <w:t>Interpretador (específico para o sistema operacional)</w:t>
+      </w:r>
+    </w:p>
+    <w:p>
+      <w:pPr>
+        <w:rPr>
+          <w:sz w:val="20"/>
+          <w:szCs w:val="20"/>
+        </w:rPr>
+      </w:pPr>
+      <w:r>
+        <w:rPr>
+          <w:sz w:val="20"/>
+          <w:szCs w:val="20"/>
+        </w:rPr>
+        <w:t>Sistema Operacional</w:t>
+      </w:r>
+    </w:p>
+    <w:p>
+      <w:pPr>
+        <w:rPr>
+          <w:sz w:val="20"/>
+          <w:szCs w:val="20"/>
+        </w:rPr>
+      </w:pPr>
+      <w:r>
+        <w:rPr>
+          <w:sz w:val="20"/>
+          <w:szCs w:val="20"/>
+        </w:rPr>
+        <w:t>Hardware</w:t>
+      </w:r>
+    </w:p>
+    <w:p>
+      <w:pPr>
+        <w:rPr>
+          <w:b/>
+          <w:bCs/>
+          <w:sz w:val="20"/>
+          <w:szCs w:val="20"/>
+        </w:rPr>
+      </w:pPr>
+      <w:r>
+        <w:rPr>
+          <w:b/>
+          <w:bCs/>
+          <w:sz w:val="20"/>
+          <w:szCs w:val="20"/>
+        </w:rPr>
+        <w:t>Java, C#</w:t>
+      </w:r>
+    </w:p>
+    <w:p>
+      <w:pPr>
+        <w:rPr>
+          <w:sz w:val="20"/>
+          <w:szCs w:val="20"/>
+        </w:rPr>
+      </w:pPr>
+      <w:r>
+        <w:rPr>
+          <w:sz w:val="20"/>
+          <w:szCs w:val="20"/>
+        </w:rPr>
+        <w:t>Código fonte</w:t>
+      </w:r>
+    </w:p>
+    <w:p>
+      <w:pPr>
+        <w:rPr>
+          <w:sz w:val="20"/>
+          <w:szCs w:val="20"/>
+        </w:rPr>
+      </w:pPr>
+      <w:proofErr w:type="spellStart"/>
+      <w:r>
+        <w:rPr>
+          <w:sz w:val="20"/>
+          <w:szCs w:val="20"/>
+        </w:rPr>
+        <w:t>Bytecode</w:t>
+      </w:r>
+      <w:proofErr w:type="spellEnd"/>
+      <w:r>
+        <w:rPr>
+          <w:sz w:val="20"/>
+          <w:szCs w:val="20"/>
+        </w:rPr>
+        <w:t xml:space="preserve"> (código </w:t>
+      </w:r>
+      <w:proofErr w:type="spellStart"/>
+      <w:r>
+        <w:rPr>
+          <w:sz w:val="20"/>
+          <w:szCs w:val="20"/>
+        </w:rPr>
+        <w:t>precompilado</w:t>
+      </w:r>
+      <w:proofErr w:type="spellEnd"/>
+      <w:r>
+        <w:rPr>
+          <w:sz w:val="20"/>
+          <w:szCs w:val="20"/>
+        </w:rPr>
+        <w:t>)</w:t>
+      </w:r>
+    </w:p>
+    <w:p>
+      <w:pPr>
+        <w:rPr>
+          <w:sz w:val="20"/>
+          <w:szCs w:val="20"/>
+        </w:rPr>
+      </w:pPr>
+      <w:r>
+        <w:rPr>
+          <w:sz w:val="20"/>
+          <w:szCs w:val="20"/>
+        </w:rPr>
+        <w:t>Máquina virtual (específica para o sistema operacional)</w:t>
+      </w:r>
+    </w:p>
+    <w:p>
+      <w:pPr>
+        <w:rPr>
+          <w:sz w:val="20"/>
+          <w:szCs w:val="20"/>
+        </w:rPr>
+      </w:pPr>
+      <w:r>
+        <w:rPr>
+          <w:sz w:val="20"/>
+          <w:szCs w:val="20"/>
+        </w:rPr>
+        <w:t>Sistema Operacional</w:t>
+      </w:r>
+    </w:p>
+    <w:p>
+      <w:pPr>
+        <w:rPr>
+          <w:sz w:val="20"/>
+          <w:szCs w:val="20"/>
+        </w:rPr>
+      </w:pPr>
+      <w:r>
+        <w:rPr>
+          <w:sz w:val="20"/>
+          <w:szCs w:val="20"/>
+        </w:rPr>
+        <w:t>Hardware</w:t>
+      </w:r>
     </w:p>
     <w:sectPr>
       <w:pgSz w:w="11906" w:h="16838"/>
@@ -5522,9 +6120,235 @@
     </w:lvl>
   </w:abstractNum>
   <w:abstractNum w:abstractNumId="8" w15:restartNumberingAfterBreak="0">
+    <w:nsid w:val="55DE5D3F"/>
+    <w:multiLevelType w:val="hybridMultilevel"/>
+    <w:tmpl w:val="4CA6FB38"/>
+    <w:lvl w:ilvl="0" w:tplc="04160001">
+      <w:start w:val="1"/>
+      <w:numFmt w:val="bullet"/>
+      <w:lvlText w:val=""/>
+      <w:lvlJc w:val="left"/>
+      <w:pPr>
+        <w:ind w:left="720" w:hanging="360"/>
+      </w:pPr>
+      <w:rPr>
+        <w:rFonts w:ascii="Symbol" w:hAnsi="Symbol" w:hint="default"/>
+      </w:rPr>
+    </w:lvl>
+    <w:lvl w:ilvl="1" w:tplc="04160003" w:tentative="1">
+      <w:start w:val="1"/>
+      <w:numFmt w:val="bullet"/>
+      <w:lvlText w:val="o"/>
+      <w:lvlJc w:val="left"/>
+      <w:pPr>
+        <w:ind w:left="1440" w:hanging="360"/>
+      </w:pPr>
+      <w:rPr>
+        <w:rFonts w:ascii="Courier New" w:hAnsi="Courier New" w:cs="Courier New" w:hint="default"/>
+      </w:rPr>
+    </w:lvl>
+    <w:lvl w:ilvl="2" w:tplc="04160005" w:tentative="1">
+      <w:start w:val="1"/>
+      <w:numFmt w:val="bullet"/>
+      <w:lvlText w:val=""/>
+      <w:lvlJc w:val="left"/>
+      <w:pPr>
+        <w:ind w:left="2160" w:hanging="360"/>
+      </w:pPr>
+      <w:rPr>
+        <w:rFonts w:ascii="Wingdings" w:hAnsi="Wingdings" w:hint="default"/>
+      </w:rPr>
+    </w:lvl>
+    <w:lvl w:ilvl="3" w:tplc="04160001" w:tentative="1">
+      <w:start w:val="1"/>
+      <w:numFmt w:val="bullet"/>
+      <w:lvlText w:val=""/>
+      <w:lvlJc w:val="left"/>
+      <w:pPr>
+        <w:ind w:left="2880" w:hanging="360"/>
+      </w:pPr>
+      <w:rPr>
+        <w:rFonts w:ascii="Symbol" w:hAnsi="Symbol" w:hint="default"/>
+      </w:rPr>
+    </w:lvl>
+    <w:lvl w:ilvl="4" w:tplc="04160003" w:tentative="1">
+      <w:start w:val="1"/>
+      <w:numFmt w:val="bullet"/>
+      <w:lvlText w:val="o"/>
+      <w:lvlJc w:val="left"/>
+      <w:pPr>
+        <w:ind w:left="3600" w:hanging="360"/>
+      </w:pPr>
+      <w:rPr>
+        <w:rFonts w:ascii="Courier New" w:hAnsi="Courier New" w:cs="Courier New" w:hint="default"/>
+      </w:rPr>
+    </w:lvl>
+    <w:lvl w:ilvl="5" w:tplc="04160005" w:tentative="1">
+      <w:start w:val="1"/>
+      <w:numFmt w:val="bullet"/>
+      <w:lvlText w:val=""/>
+      <w:lvlJc w:val="left"/>
+      <w:pPr>
+        <w:ind w:left="4320" w:hanging="360"/>
+      </w:pPr>
+      <w:rPr>
+        <w:rFonts w:ascii="Wingdings" w:hAnsi="Wingdings" w:hint="default"/>
+      </w:rPr>
+    </w:lvl>
+    <w:lvl w:ilvl="6" w:tplc="04160001" w:tentative="1">
+      <w:start w:val="1"/>
+      <w:numFmt w:val="bullet"/>
+      <w:lvlText w:val=""/>
+      <w:lvlJc w:val="left"/>
+      <w:pPr>
+        <w:ind w:left="5040" w:hanging="360"/>
+      </w:pPr>
+      <w:rPr>
+        <w:rFonts w:ascii="Symbol" w:hAnsi="Symbol" w:hint="default"/>
+      </w:rPr>
+    </w:lvl>
+    <w:lvl w:ilvl="7" w:tplc="04160003" w:tentative="1">
+      <w:start w:val="1"/>
+      <w:numFmt w:val="bullet"/>
+      <w:lvlText w:val="o"/>
+      <w:lvlJc w:val="left"/>
+      <w:pPr>
+        <w:ind w:left="5760" w:hanging="360"/>
+      </w:pPr>
+      <w:rPr>
+        <w:rFonts w:ascii="Courier New" w:hAnsi="Courier New" w:cs="Courier New" w:hint="default"/>
+      </w:rPr>
+    </w:lvl>
+    <w:lvl w:ilvl="8" w:tplc="04160005" w:tentative="1">
+      <w:start w:val="1"/>
+      <w:numFmt w:val="bullet"/>
+      <w:lvlText w:val=""/>
+      <w:lvlJc w:val="left"/>
+      <w:pPr>
+        <w:ind w:left="6480" w:hanging="360"/>
+      </w:pPr>
+      <w:rPr>
+        <w:rFonts w:ascii="Wingdings" w:hAnsi="Wingdings" w:hint="default"/>
+      </w:rPr>
+    </w:lvl>
+  </w:abstractNum>
+  <w:abstractNum w:abstractNumId="9" w15:restartNumberingAfterBreak="0">
     <w:nsid w:val="5D61248F"/>
     <w:multiLevelType w:val="hybridMultilevel"/>
     <w:tmpl w:val="615ED58A"/>
+    <w:lvl w:ilvl="0" w:tplc="04160001">
+      <w:start w:val="1"/>
+      <w:numFmt w:val="bullet"/>
+      <w:lvlText w:val=""/>
+      <w:lvlJc w:val="left"/>
+      <w:pPr>
+        <w:ind w:left="720" w:hanging="360"/>
+      </w:pPr>
+      <w:rPr>
+        <w:rFonts w:ascii="Symbol" w:hAnsi="Symbol" w:hint="default"/>
+      </w:rPr>
+    </w:lvl>
+    <w:lvl w:ilvl="1" w:tplc="04160003" w:tentative="1">
+      <w:start w:val="1"/>
+      <w:numFmt w:val="bullet"/>
+      <w:lvlText w:val="o"/>
+      <w:lvlJc w:val="left"/>
+      <w:pPr>
+        <w:ind w:left="1440" w:hanging="360"/>
+      </w:pPr>
+      <w:rPr>
+        <w:rFonts w:ascii="Courier New" w:hAnsi="Courier New" w:cs="Courier New" w:hint="default"/>
+      </w:rPr>
+    </w:lvl>
+    <w:lvl w:ilvl="2" w:tplc="04160005" w:tentative="1">
+      <w:start w:val="1"/>
+      <w:numFmt w:val="bullet"/>
+      <w:lvlText w:val=""/>
+      <w:lvlJc w:val="left"/>
+      <w:pPr>
+        <w:ind w:left="2160" w:hanging="360"/>
+      </w:pPr>
+      <w:rPr>
+        <w:rFonts w:ascii="Wingdings" w:hAnsi="Wingdings" w:hint="default"/>
+      </w:rPr>
+    </w:lvl>
+    <w:lvl w:ilvl="3" w:tplc="04160001" w:tentative="1">
+      <w:start w:val="1"/>
+      <w:numFmt w:val="bullet"/>
+      <w:lvlText w:val=""/>
+      <w:lvlJc w:val="left"/>
+      <w:pPr>
+        <w:ind w:left="2880" w:hanging="360"/>
+      </w:pPr>
+      <w:rPr>
+        <w:rFonts w:ascii="Symbol" w:hAnsi="Symbol" w:hint="default"/>
+      </w:rPr>
+    </w:lvl>
+    <w:lvl w:ilvl="4" w:tplc="04160003" w:tentative="1">
+      <w:start w:val="1"/>
+      <w:numFmt w:val="bullet"/>
+      <w:lvlText w:val="o"/>
+      <w:lvlJc w:val="left"/>
+      <w:pPr>
+        <w:ind w:left="3600" w:hanging="360"/>
+      </w:pPr>
+      <w:rPr>
+        <w:rFonts w:ascii="Courier New" w:hAnsi="Courier New" w:cs="Courier New" w:hint="default"/>
+      </w:rPr>
+    </w:lvl>
+    <w:lvl w:ilvl="5" w:tplc="04160005" w:tentative="1">
+      <w:start w:val="1"/>
+      <w:numFmt w:val="bullet"/>
+      <w:lvlText w:val=""/>
+      <w:lvlJc w:val="left"/>
+      <w:pPr>
+        <w:ind w:left="4320" w:hanging="360"/>
+      </w:pPr>
+      <w:rPr>
+        <w:rFonts w:ascii="Wingdings" w:hAnsi="Wingdings" w:hint="default"/>
+      </w:rPr>
+    </w:lvl>
+    <w:lvl w:ilvl="6" w:tplc="04160001" w:tentative="1">
+      <w:start w:val="1"/>
+      <w:numFmt w:val="bullet"/>
+      <w:lvlText w:val=""/>
+      <w:lvlJc w:val="left"/>
+      <w:pPr>
+        <w:ind w:left="5040" w:hanging="360"/>
+      </w:pPr>
+      <w:rPr>
+        <w:rFonts w:ascii="Symbol" w:hAnsi="Symbol" w:hint="default"/>
+      </w:rPr>
+    </w:lvl>
+    <w:lvl w:ilvl="7" w:tplc="04160003" w:tentative="1">
+      <w:start w:val="1"/>
+      <w:numFmt w:val="bullet"/>
+      <w:lvlText w:val="o"/>
+      <w:lvlJc w:val="left"/>
+      <w:pPr>
+        <w:ind w:left="5760" w:hanging="360"/>
+      </w:pPr>
+      <w:rPr>
+        <w:rFonts w:ascii="Courier New" w:hAnsi="Courier New" w:cs="Courier New" w:hint="default"/>
+      </w:rPr>
+    </w:lvl>
+    <w:lvl w:ilvl="8" w:tplc="04160005" w:tentative="1">
+      <w:start w:val="1"/>
+      <w:numFmt w:val="bullet"/>
+      <w:lvlText w:val=""/>
+      <w:lvlJc w:val="left"/>
+      <w:pPr>
+        <w:ind w:left="6480" w:hanging="360"/>
+      </w:pPr>
+      <w:rPr>
+        <w:rFonts w:ascii="Wingdings" w:hAnsi="Wingdings" w:hint="default"/>
+      </w:rPr>
+    </w:lvl>
+  </w:abstractNum>
+  <w:abstractNum w:abstractNumId="10" w15:restartNumberingAfterBreak="0">
+    <w:nsid w:val="7FD6085E"/>
+    <w:multiLevelType w:val="hybridMultilevel"/>
+    <w:tmpl w:val="52FE7350"/>
     <w:lvl w:ilvl="0" w:tplc="04160001">
       <w:start w:val="1"/>
       <w:numFmt w:val="bullet"/>
@@ -5641,7 +6465,7 @@
     <w:abstractNumId w:val="0"/>
   </w:num>
   <w:num w:numId="3">
-    <w:abstractNumId w:val="8"/>
+    <w:abstractNumId w:val="9"/>
   </w:num>
   <w:num w:numId="4">
     <w:abstractNumId w:val="7"/>
@@ -5660,6 +6484,12 @@
   </w:num>
   <w:num w:numId="9">
     <w:abstractNumId w:val="5"/>
+  </w:num>
+  <w:num w:numId="10">
+    <w:abstractNumId w:val="8"/>
+  </w:num>
+  <w:num w:numId="11">
+    <w:abstractNumId w:val="10"/>
   </w:num>
 </w:numbering>
 </file>

</xml_diff>

<commit_message>
As três operações básicas de programação; Saída de dados em Java (System.out.print; System.out.println; System.out.prif; %d; %f; %s; %n; Locale; Como concatenar vários elementos em um mesmo comando de escrita; Exemplos.
</commit_message>
<xml_diff>
--- a/Autodidata 2024/Java - Anotações.docx
+++ b/Autodidata 2024/Java - Anotações.docx
@@ -6361,43 +6361,22 @@
           <w:sz w:val="20"/>
           <w:szCs w:val="20"/>
         </w:rPr>
-        <w:t xml:space="preserve">       +</w:t>
-      </w:r>
-      <w:r>
-        <w:rPr>
-          <w:sz w:val="20"/>
-          <w:szCs w:val="20"/>
-        </w:rPr>
-        <w:t xml:space="preserve">                                  </w:t>
-      </w:r>
-      <w:r>
-        <w:rPr>
-          <w:sz w:val="20"/>
-          <w:szCs w:val="20"/>
-        </w:rPr>
-        <w:t>adição</w:t>
-      </w:r>
-    </w:p>
-    <w:p>
-      <w:pPr>
-        <w:rPr>
-          <w:sz w:val="20"/>
-          <w:szCs w:val="20"/>
-        </w:rPr>
-      </w:pPr>
-      <w:r>
-        <w:rPr>
-          <w:sz w:val="20"/>
-          <w:szCs w:val="20"/>
-        </w:rPr>
-        <w:t xml:space="preserve">       -</w:t>
-      </w:r>
-      <w:r>
-        <w:rPr>
-          <w:sz w:val="20"/>
-          <w:szCs w:val="20"/>
-        </w:rPr>
-        <w:t xml:space="preserve">                                 </w:t>
+        <w:t xml:space="preserve">       +                                  adição</w:t>
+      </w:r>
+    </w:p>
+    <w:p>
+      <w:pPr>
+        <w:rPr>
+          <w:sz w:val="20"/>
+          <w:szCs w:val="20"/>
+        </w:rPr>
+      </w:pPr>
+      <w:r>
+        <w:rPr>
+          <w:sz w:val="20"/>
+          <w:szCs w:val="20"/>
+        </w:rPr>
+        <w:t xml:space="preserve">       -                                 </w:t>
       </w:r>
       <w:proofErr w:type="gramStart"/>
       <w:r>
@@ -6421,79 +6400,37 @@
           <w:sz w:val="20"/>
           <w:szCs w:val="20"/>
         </w:rPr>
-        <w:t xml:space="preserve">       *</w:t>
-      </w:r>
-      <w:r>
-        <w:rPr>
-          <w:sz w:val="20"/>
-          <w:szCs w:val="20"/>
-        </w:rPr>
-        <w:t xml:space="preserve">                     </w:t>
-      </w:r>
-      <w:r>
-        <w:rPr>
-          <w:sz w:val="20"/>
-          <w:szCs w:val="20"/>
-        </w:rPr>
-        <w:t xml:space="preserve">       multiplicação</w:t>
-      </w:r>
-    </w:p>
-    <w:p>
-      <w:pPr>
-        <w:rPr>
-          <w:sz w:val="20"/>
-          <w:szCs w:val="20"/>
-        </w:rPr>
-      </w:pPr>
-      <w:r>
-        <w:rPr>
-          <w:sz w:val="20"/>
-          <w:szCs w:val="20"/>
-        </w:rPr>
-        <w:t xml:space="preserve">       /  </w:t>
-      </w:r>
-      <w:r>
-        <w:rPr>
-          <w:sz w:val="20"/>
-          <w:szCs w:val="20"/>
-        </w:rPr>
-        <w:t xml:space="preserve">                     </w:t>
-      </w:r>
-      <w:r>
-        <w:rPr>
-          <w:sz w:val="20"/>
-          <w:szCs w:val="20"/>
-        </w:rPr>
-        <w:t xml:space="preserve">           divisão</w:t>
-      </w:r>
-    </w:p>
-    <w:p>
-      <w:pPr>
-        <w:rPr>
-          <w:sz w:val="20"/>
-          <w:szCs w:val="20"/>
-        </w:rPr>
-      </w:pPr>
-      <w:r>
-        <w:rPr>
-          <w:sz w:val="20"/>
-          <w:szCs w:val="20"/>
-        </w:rPr>
-        <w:t xml:space="preserve">       %</w:t>
-      </w:r>
-      <w:r>
-        <w:rPr>
-          <w:sz w:val="20"/>
-          <w:szCs w:val="20"/>
-        </w:rPr>
-        <w:t xml:space="preserve">                     </w:t>
-      </w:r>
-      <w:r>
-        <w:rPr>
-          <w:sz w:val="20"/>
-          <w:szCs w:val="20"/>
-        </w:rPr>
-        <w:t xml:space="preserve">      resto da divisão (“</w:t>
+        <w:t xml:space="preserve">       *                            multiplicação</w:t>
+      </w:r>
+    </w:p>
+    <w:p>
+      <w:pPr>
+        <w:rPr>
+          <w:sz w:val="20"/>
+          <w:szCs w:val="20"/>
+        </w:rPr>
+      </w:pPr>
+      <w:r>
+        <w:rPr>
+          <w:sz w:val="20"/>
+          <w:szCs w:val="20"/>
+        </w:rPr>
+        <w:t xml:space="preserve">       /                                  divisão</w:t>
+      </w:r>
+    </w:p>
+    <w:p>
+      <w:pPr>
+        <w:rPr>
+          <w:sz w:val="20"/>
+          <w:szCs w:val="20"/>
+        </w:rPr>
+      </w:pPr>
+      <w:r>
+        <w:rPr>
+          <w:sz w:val="20"/>
+          <w:szCs w:val="20"/>
+        </w:rPr>
+        <w:t xml:space="preserve">       %                           resto da divisão (“</w:t>
       </w:r>
       <w:proofErr w:type="spellStart"/>
       <w:r>
@@ -6534,21 +6471,7 @@
           <w:sz w:val="20"/>
           <w:szCs w:val="20"/>
         </w:rPr>
-        <w:t xml:space="preserve">: 1º lugar: * / % </w:t>
-      </w:r>
-      <w:r>
-        <w:rPr>
-          <w:sz w:val="20"/>
-          <w:szCs w:val="20"/>
-        </w:rPr>
-        <w:t xml:space="preserve">                     </w:t>
-      </w:r>
-      <w:r>
-        <w:rPr>
-          <w:sz w:val="20"/>
-          <w:szCs w:val="20"/>
-        </w:rPr>
-        <w:t>2º lugar: + -</w:t>
+        <w:t>: 1º lugar: * / %                      2º lugar: + -</w:t>
       </w:r>
     </w:p>
     <w:p>
@@ -7500,27 +7423,10 @@
           <w:sz w:val="20"/>
           <w:szCs w:val="20"/>
         </w:rPr>
-        <w:t xml:space="preserve">2 x 2 x 2 x 2 </w:t>
-      </w:r>
-      <w:r>
-        <w:rPr>
-          <w:color w:val="000000" w:themeColor="text1"/>
-          <w:sz w:val="20"/>
-          <w:szCs w:val="20"/>
-        </w:rPr>
-        <w:t>x 2 x 2 x 2</w:t>
-      </w:r>
-      <w:r>
-        <w:rPr>
-          <w:color w:val="000000" w:themeColor="text1"/>
-          <w:sz w:val="20"/>
-          <w:szCs w:val="20"/>
-        </w:rPr>
-        <w:t xml:space="preserve"> x 2 = 2</w:t>
-      </w:r>
-      <w:r>
-        <w:rPr>
-          <w:rStyle w:val="PargrafodaLista"/>
+        <w:t>2 x 2 x 2 x 2 x 2 x 2 x 2 x 2 = 2</w:t>
+      </w:r>
+      <w:r>
+        <w:rPr>
           <w:rFonts w:ascii="Arial" w:hAnsi="Arial" w:cs="Arial"/>
           <w:b/>
           <w:bCs/>
@@ -8117,6 +8023,1482 @@
           <w:szCs w:val="18"/>
         </w:rPr>
         <w:t>;</w:t>
+      </w:r>
+    </w:p>
+    <w:p>
+      <w:pPr>
+        <w:rPr>
+          <w:color w:val="000000" w:themeColor="text1"/>
+          <w:sz w:val="20"/>
+          <w:szCs w:val="20"/>
+        </w:rPr>
+      </w:pPr>
+    </w:p>
+    <w:p>
+      <w:pPr>
+        <w:rPr>
+          <w:b/>
+          <w:bCs/>
+          <w:color w:val="FF0000"/>
+        </w:rPr>
+      </w:pPr>
+      <w:r>
+        <w:rPr>
+          <w:b/>
+          <w:bCs/>
+          <w:color w:val="FF0000"/>
+        </w:rPr>
+        <w:t>As três operações básicas de programação</w:t>
+      </w:r>
+    </w:p>
+    <w:p>
+      <w:pPr>
+        <w:rPr>
+          <w:color w:val="000000" w:themeColor="text1"/>
+          <w:sz w:val="20"/>
+          <w:szCs w:val="20"/>
+        </w:rPr>
+      </w:pPr>
+      <w:r>
+        <w:rPr>
+          <w:color w:val="000000" w:themeColor="text1"/>
+          <w:sz w:val="20"/>
+          <w:szCs w:val="20"/>
+        </w:rPr>
+        <w:t>Um programa de computador é capaz de realizar essencialmente três operações:</w:t>
+      </w:r>
+    </w:p>
+    <w:p>
+      <w:pPr>
+        <w:pStyle w:val="PargrafodaLista"/>
+        <w:numPr>
+          <w:ilvl w:val="0"/>
+          <w:numId w:val="18"/>
+        </w:numPr>
+        <w:rPr>
+          <w:color w:val="000000" w:themeColor="text1"/>
+          <w:sz w:val="20"/>
+          <w:szCs w:val="20"/>
+        </w:rPr>
+      </w:pPr>
+      <w:r>
+        <w:rPr>
+          <w:color w:val="000000" w:themeColor="text1"/>
+          <w:sz w:val="20"/>
+          <w:szCs w:val="20"/>
+        </w:rPr>
+        <w:t>Entrada de dados;</w:t>
+      </w:r>
+    </w:p>
+    <w:p>
+      <w:pPr>
+        <w:pStyle w:val="PargrafodaLista"/>
+        <w:numPr>
+          <w:ilvl w:val="0"/>
+          <w:numId w:val="18"/>
+        </w:numPr>
+        <w:rPr>
+          <w:color w:val="000000" w:themeColor="text1"/>
+          <w:sz w:val="20"/>
+          <w:szCs w:val="20"/>
+        </w:rPr>
+      </w:pPr>
+      <w:r>
+        <w:rPr>
+          <w:color w:val="000000" w:themeColor="text1"/>
+          <w:sz w:val="20"/>
+          <w:szCs w:val="20"/>
+        </w:rPr>
+        <w:t>Processamento de dados;</w:t>
+      </w:r>
+    </w:p>
+    <w:p>
+      <w:pPr>
+        <w:pStyle w:val="PargrafodaLista"/>
+        <w:numPr>
+          <w:ilvl w:val="0"/>
+          <w:numId w:val="18"/>
+        </w:numPr>
+        <w:rPr>
+          <w:color w:val="000000" w:themeColor="text1"/>
+          <w:sz w:val="20"/>
+          <w:szCs w:val="20"/>
+        </w:rPr>
+      </w:pPr>
+      <w:r>
+        <w:rPr>
+          <w:color w:val="000000" w:themeColor="text1"/>
+          <w:sz w:val="20"/>
+          <w:szCs w:val="20"/>
+        </w:rPr>
+        <w:t>Saída de dados.</w:t>
+      </w:r>
+    </w:p>
+    <w:p>
+      <w:pPr>
+        <w:rPr>
+          <w:color w:val="000000" w:themeColor="text1"/>
+          <w:sz w:val="20"/>
+          <w:szCs w:val="20"/>
+        </w:rPr>
+      </w:pPr>
+    </w:p>
+    <w:p>
+      <w:pPr>
+        <w:rPr>
+          <w:b/>
+          <w:bCs/>
+          <w:color w:val="000000" w:themeColor="text1"/>
+          <w:sz w:val="20"/>
+          <w:szCs w:val="20"/>
+        </w:rPr>
+      </w:pPr>
+      <w:r>
+        <w:rPr>
+          <w:b/>
+          <w:bCs/>
+          <w:color w:val="000000" w:themeColor="text1"/>
+          <w:sz w:val="20"/>
+          <w:szCs w:val="20"/>
+        </w:rPr>
+        <w:t>Entrada de dados:</w:t>
+      </w:r>
+    </w:p>
+    <w:p>
+      <w:pPr>
+        <w:rPr>
+          <w:color w:val="000000" w:themeColor="text1"/>
+          <w:sz w:val="20"/>
+          <w:szCs w:val="20"/>
+        </w:rPr>
+      </w:pPr>
+      <w:r>
+        <w:rPr>
+          <w:color w:val="000000" w:themeColor="text1"/>
+          <w:sz w:val="20"/>
+          <w:szCs w:val="20"/>
+        </w:rPr>
+        <w:t>Usuário -&gt; Programa (dentro de variáveis)</w:t>
+      </w:r>
+      <w:r>
+        <w:rPr>
+          <w:color w:val="000000" w:themeColor="text1"/>
+          <w:sz w:val="20"/>
+          <w:szCs w:val="20"/>
+        </w:rPr>
+        <w:t>. Também chamada de LEITURA: “O programa está lendo dados.”</w:t>
+      </w:r>
+    </w:p>
+    <w:p>
+      <w:pPr>
+        <w:rPr>
+          <w:b/>
+          <w:bCs/>
+          <w:color w:val="000000" w:themeColor="text1"/>
+          <w:sz w:val="20"/>
+          <w:szCs w:val="20"/>
+        </w:rPr>
+      </w:pPr>
+      <w:r>
+        <w:rPr>
+          <w:b/>
+          <w:bCs/>
+          <w:color w:val="000000" w:themeColor="text1"/>
+          <w:sz w:val="20"/>
+          <w:szCs w:val="20"/>
+        </w:rPr>
+        <w:t>Processamento de dados:</w:t>
+      </w:r>
+    </w:p>
+    <w:p>
+      <w:pPr>
+        <w:rPr>
+          <w:color w:val="000000" w:themeColor="text1"/>
+          <w:sz w:val="20"/>
+          <w:szCs w:val="20"/>
+        </w:rPr>
+      </w:pPr>
+      <w:r>
+        <w:rPr>
+          <w:color w:val="000000" w:themeColor="text1"/>
+          <w:sz w:val="20"/>
+          <w:szCs w:val="20"/>
+        </w:rPr>
+        <w:lastRenderedPageBreak/>
+        <w:t xml:space="preserve">É quando o programa realiza os cálculos. O processamento de dados se dá por um comando chamado ATRIBUIÇÃO. </w:t>
+      </w:r>
+      <w:r>
+        <w:rPr>
+          <w:color w:val="000000" w:themeColor="text1"/>
+          <w:sz w:val="20"/>
+          <w:szCs w:val="20"/>
+        </w:rPr>
+        <w:t>m</w:t>
+      </w:r>
+      <w:r>
+        <w:rPr>
+          <w:color w:val="000000" w:themeColor="text1"/>
+          <w:sz w:val="20"/>
+          <w:szCs w:val="20"/>
+        </w:rPr>
+        <w:t xml:space="preserve">edia = </w:t>
+      </w:r>
+      <w:proofErr w:type="gramStart"/>
+      <w:r>
+        <w:rPr>
+          <w:color w:val="000000" w:themeColor="text1"/>
+          <w:sz w:val="20"/>
+          <w:szCs w:val="20"/>
+        </w:rPr>
+        <w:t>( x</w:t>
+      </w:r>
+      <w:proofErr w:type="gramEnd"/>
+      <w:r>
+        <w:rPr>
+          <w:color w:val="000000" w:themeColor="text1"/>
+          <w:sz w:val="20"/>
+          <w:szCs w:val="20"/>
+        </w:rPr>
+        <w:t xml:space="preserve"> + y ) / 2.0;</w:t>
+      </w:r>
+    </w:p>
+    <w:p>
+      <w:pPr>
+        <w:rPr>
+          <w:b/>
+          <w:bCs/>
+          <w:color w:val="000000" w:themeColor="text1"/>
+          <w:sz w:val="20"/>
+          <w:szCs w:val="20"/>
+        </w:rPr>
+      </w:pPr>
+      <w:r>
+        <w:rPr>
+          <w:b/>
+          <w:bCs/>
+          <w:color w:val="000000" w:themeColor="text1"/>
+          <w:sz w:val="20"/>
+          <w:szCs w:val="20"/>
+        </w:rPr>
+        <w:t>Saída de dados:</w:t>
+      </w:r>
+    </w:p>
+    <w:p>
+      <w:pPr>
+        <w:rPr>
+          <w:color w:val="000000" w:themeColor="text1"/>
+          <w:sz w:val="20"/>
+          <w:szCs w:val="20"/>
+        </w:rPr>
+      </w:pPr>
+      <w:r>
+        <w:rPr>
+          <w:color w:val="000000" w:themeColor="text1"/>
+          <w:sz w:val="20"/>
+          <w:szCs w:val="20"/>
+        </w:rPr>
+        <w:t>Programa -&gt; Usuário. Também chamada de ESCRITA: “O programa está escrevendo dados.”</w:t>
+      </w:r>
+    </w:p>
+    <w:p>
+      <w:pPr>
+        <w:rPr>
+          <w:b/>
+          <w:bCs/>
+          <w:color w:val="FF0000"/>
+        </w:rPr>
+      </w:pPr>
+    </w:p>
+    <w:p>
+      <w:pPr>
+        <w:rPr>
+          <w:b/>
+          <w:bCs/>
+          <w:color w:val="FF0000"/>
+        </w:rPr>
+      </w:pPr>
+      <w:r>
+        <w:rPr>
+          <w:b/>
+          <w:bCs/>
+          <w:color w:val="FF0000"/>
+        </w:rPr>
+        <w:t>Saída de dados em Java:</w:t>
+      </w:r>
+    </w:p>
+    <w:p>
+      <w:pPr>
+        <w:rPr>
+          <w:color w:val="000000" w:themeColor="text1"/>
+          <w:sz w:val="20"/>
+          <w:szCs w:val="20"/>
+        </w:rPr>
+      </w:pPr>
+      <w:r>
+        <w:rPr>
+          <w:color w:val="000000" w:themeColor="text1"/>
+          <w:sz w:val="20"/>
+          <w:szCs w:val="20"/>
+        </w:rPr>
+        <w:t>Para escrever na tela um texto qualquer</w:t>
+      </w:r>
+    </w:p>
+    <w:p>
+      <w:pPr>
+        <w:rPr>
+          <w:b/>
+          <w:bCs/>
+          <w:color w:val="000000" w:themeColor="text1"/>
+          <w:sz w:val="20"/>
+          <w:szCs w:val="20"/>
+        </w:rPr>
+      </w:pPr>
+      <w:r>
+        <w:rPr>
+          <w:b/>
+          <w:bCs/>
+          <w:color w:val="000000" w:themeColor="text1"/>
+          <w:sz w:val="20"/>
+          <w:szCs w:val="20"/>
+        </w:rPr>
+        <w:t>Sem quebra de linha ao final:</w:t>
+      </w:r>
+    </w:p>
+    <w:p>
+      <w:pPr>
+        <w:rPr>
+          <w:color w:val="000000" w:themeColor="text1"/>
+          <w:sz w:val="20"/>
+          <w:szCs w:val="20"/>
+        </w:rPr>
+      </w:pPr>
+      <w:proofErr w:type="spellStart"/>
+      <w:r>
+        <w:rPr>
+          <w:color w:val="000000" w:themeColor="text1"/>
+          <w:sz w:val="20"/>
+          <w:szCs w:val="20"/>
+        </w:rPr>
+        <w:t>System.out.print</w:t>
+      </w:r>
+      <w:proofErr w:type="spellEnd"/>
+      <w:r>
+        <w:rPr>
+          <w:color w:val="000000" w:themeColor="text1"/>
+          <w:sz w:val="20"/>
+          <w:szCs w:val="20"/>
+        </w:rPr>
+        <w:t>(“Bom dia!”);</w:t>
+      </w:r>
+    </w:p>
+    <w:p>
+      <w:pPr>
+        <w:rPr>
+          <w:b/>
+          <w:bCs/>
+          <w:color w:val="000000" w:themeColor="text1"/>
+          <w:sz w:val="20"/>
+          <w:szCs w:val="20"/>
+        </w:rPr>
+      </w:pPr>
+      <w:r>
+        <w:rPr>
+          <w:b/>
+          <w:bCs/>
+          <w:color w:val="000000" w:themeColor="text1"/>
+          <w:sz w:val="20"/>
+          <w:szCs w:val="20"/>
+        </w:rPr>
+        <w:t>Com quebra de linha ao final:</w:t>
+      </w:r>
+    </w:p>
+    <w:p>
+      <w:pPr>
+        <w:rPr>
+          <w:color w:val="000000" w:themeColor="text1"/>
+          <w:sz w:val="20"/>
+          <w:szCs w:val="20"/>
+        </w:rPr>
+      </w:pPr>
+      <w:proofErr w:type="spellStart"/>
+      <w:r>
+        <w:rPr>
+          <w:color w:val="000000" w:themeColor="text1"/>
+          <w:sz w:val="20"/>
+          <w:szCs w:val="20"/>
+        </w:rPr>
+        <w:t>System.out.println</w:t>
+      </w:r>
+      <w:proofErr w:type="spellEnd"/>
+      <w:r>
+        <w:rPr>
+          <w:color w:val="000000" w:themeColor="text1"/>
+          <w:sz w:val="20"/>
+          <w:szCs w:val="20"/>
+        </w:rPr>
+        <w:t>(“Bom dia!”);</w:t>
+      </w:r>
+    </w:p>
+    <w:p>
+      <w:pPr>
+        <w:rPr>
+          <w:color w:val="0070C0"/>
+          <w:sz w:val="20"/>
+          <w:szCs w:val="20"/>
+        </w:rPr>
+      </w:pPr>
+      <w:r>
+        <w:rPr>
+          <w:color w:val="0070C0"/>
+          <w:sz w:val="20"/>
+          <w:szCs w:val="20"/>
+        </w:rPr>
+        <w:t>Para escrever o conteúdo de uma variável de algum tipo básico</w:t>
+      </w:r>
+      <w:r>
+        <w:rPr>
+          <w:color w:val="0070C0"/>
+          <w:sz w:val="20"/>
+          <w:szCs w:val="20"/>
+        </w:rPr>
+        <w:t>:</w:t>
+      </w:r>
+    </w:p>
+    <w:p>
+      <w:pPr>
+        <w:rPr>
+          <w:color w:val="000000" w:themeColor="text1"/>
+          <w:sz w:val="20"/>
+          <w:szCs w:val="20"/>
+        </w:rPr>
+      </w:pPr>
+      <w:r>
+        <w:rPr>
+          <w:color w:val="000000" w:themeColor="text1"/>
+          <w:sz w:val="20"/>
+          <w:szCs w:val="20"/>
+        </w:rPr>
+        <w:t xml:space="preserve">Suponha uma variável tipo </w:t>
+      </w:r>
+      <w:proofErr w:type="spellStart"/>
+      <w:r>
+        <w:rPr>
+          <w:color w:val="000000" w:themeColor="text1"/>
+          <w:sz w:val="20"/>
+          <w:szCs w:val="20"/>
+        </w:rPr>
+        <w:t>int</w:t>
+      </w:r>
+      <w:proofErr w:type="spellEnd"/>
+      <w:r>
+        <w:rPr>
+          <w:color w:val="000000" w:themeColor="text1"/>
+          <w:sz w:val="20"/>
+          <w:szCs w:val="20"/>
+        </w:rPr>
+        <w:t xml:space="preserve"> declarada e iniciada:</w:t>
+      </w:r>
+    </w:p>
+    <w:p>
+      <w:pPr>
+        <w:rPr>
+          <w:i/>
+          <w:iCs/>
+          <w:color w:val="000000" w:themeColor="text1"/>
+          <w:sz w:val="20"/>
+          <w:szCs w:val="20"/>
+        </w:rPr>
+      </w:pPr>
+      <w:proofErr w:type="spellStart"/>
+      <w:r>
+        <w:rPr>
+          <w:i/>
+          <w:iCs/>
+          <w:color w:val="000000" w:themeColor="text1"/>
+          <w:sz w:val="20"/>
+          <w:szCs w:val="20"/>
+        </w:rPr>
+        <w:t>int</w:t>
+      </w:r>
+      <w:proofErr w:type="spellEnd"/>
+      <w:r>
+        <w:rPr>
+          <w:i/>
+          <w:iCs/>
+          <w:color w:val="000000" w:themeColor="text1"/>
+          <w:sz w:val="20"/>
+          <w:szCs w:val="20"/>
+        </w:rPr>
+        <w:t xml:space="preserve"> y = 32;</w:t>
+      </w:r>
+    </w:p>
+    <w:p>
+      <w:pPr>
+        <w:rPr>
+          <w:i/>
+          <w:iCs/>
+          <w:color w:val="000000" w:themeColor="text1"/>
+          <w:sz w:val="20"/>
+          <w:szCs w:val="20"/>
+        </w:rPr>
+      </w:pPr>
+      <w:proofErr w:type="spellStart"/>
+      <w:r>
+        <w:rPr>
+          <w:i/>
+          <w:iCs/>
+          <w:color w:val="000000" w:themeColor="text1"/>
+          <w:sz w:val="20"/>
+          <w:szCs w:val="20"/>
+        </w:rPr>
+        <w:t>System.out.</w:t>
+      </w:r>
+      <w:r>
+        <w:rPr>
+          <w:i/>
+          <w:iCs/>
+          <w:color w:val="000000" w:themeColor="text1"/>
+          <w:sz w:val="20"/>
+          <w:szCs w:val="20"/>
+        </w:rPr>
+        <w:t>println</w:t>
+      </w:r>
+      <w:proofErr w:type="spellEnd"/>
+      <w:r>
+        <w:rPr>
+          <w:i/>
+          <w:iCs/>
+          <w:color w:val="000000" w:themeColor="text1"/>
+          <w:sz w:val="20"/>
+          <w:szCs w:val="20"/>
+        </w:rPr>
+        <w:t>(y);</w:t>
+      </w:r>
+    </w:p>
+    <w:p>
+      <w:pPr>
+        <w:rPr>
+          <w:color w:val="0070C0"/>
+          <w:sz w:val="20"/>
+          <w:szCs w:val="20"/>
+        </w:rPr>
+      </w:pPr>
+      <w:r>
+        <w:rPr>
+          <w:color w:val="0070C0"/>
+          <w:sz w:val="20"/>
+          <w:szCs w:val="20"/>
+        </w:rPr>
+        <w:t>Para escrever o conteúdo de uma variável com ponto flutuante:</w:t>
+      </w:r>
+    </w:p>
+    <w:p>
+      <w:pPr>
+        <w:rPr>
+          <w:color w:val="000000" w:themeColor="text1"/>
+          <w:sz w:val="20"/>
+          <w:szCs w:val="20"/>
+        </w:rPr>
+      </w:pPr>
+      <w:r>
+        <w:rPr>
+          <w:color w:val="000000" w:themeColor="text1"/>
+          <w:sz w:val="20"/>
+          <w:szCs w:val="20"/>
+        </w:rPr>
+        <w:t xml:space="preserve">Suponha uma variável tipo </w:t>
+      </w:r>
+      <w:proofErr w:type="spellStart"/>
+      <w:r>
+        <w:rPr>
+          <w:color w:val="000000" w:themeColor="text1"/>
+          <w:sz w:val="20"/>
+          <w:szCs w:val="20"/>
+        </w:rPr>
+        <w:t>double</w:t>
+      </w:r>
+      <w:proofErr w:type="spellEnd"/>
+      <w:r>
+        <w:rPr>
+          <w:color w:val="000000" w:themeColor="text1"/>
+          <w:sz w:val="20"/>
+          <w:szCs w:val="20"/>
+        </w:rPr>
+        <w:t xml:space="preserve"> declarada e iniciada:</w:t>
+      </w:r>
+    </w:p>
+    <w:p>
+      <w:pPr>
+        <w:rPr>
+          <w:i/>
+          <w:iCs/>
+          <w:color w:val="000000" w:themeColor="text1"/>
+          <w:sz w:val="20"/>
+          <w:szCs w:val="20"/>
+        </w:rPr>
+      </w:pPr>
+      <w:proofErr w:type="spellStart"/>
+      <w:r>
+        <w:rPr>
+          <w:i/>
+          <w:iCs/>
+          <w:color w:val="000000" w:themeColor="text1"/>
+          <w:sz w:val="20"/>
+          <w:szCs w:val="20"/>
+        </w:rPr>
+        <w:t>double</w:t>
+      </w:r>
+      <w:proofErr w:type="spellEnd"/>
+      <w:r>
+        <w:rPr>
+          <w:i/>
+          <w:iCs/>
+          <w:color w:val="000000" w:themeColor="text1"/>
+          <w:sz w:val="20"/>
+          <w:szCs w:val="20"/>
+        </w:rPr>
+        <w:t xml:space="preserve"> x = 10.35784; </w:t>
+      </w:r>
+    </w:p>
+    <w:p>
+      <w:pPr>
+        <w:rPr>
+          <w:color w:val="000000" w:themeColor="text1"/>
+          <w:sz w:val="20"/>
+          <w:szCs w:val="20"/>
+        </w:rPr>
+      </w:pPr>
+      <w:r>
+        <w:rPr>
+          <w:color w:val="000000" w:themeColor="text1"/>
+          <w:sz w:val="20"/>
+          <w:szCs w:val="20"/>
+        </w:rPr>
+        <w:t>%n = quebra de linha (independente de plataforma)</w:t>
+      </w:r>
+    </w:p>
+    <w:p>
+      <w:pPr>
+        <w:rPr>
+          <w:i/>
+          <w:iCs/>
+          <w:color w:val="000000" w:themeColor="text1"/>
+          <w:sz w:val="20"/>
+          <w:szCs w:val="20"/>
+        </w:rPr>
+      </w:pPr>
+      <w:proofErr w:type="spellStart"/>
+      <w:r>
+        <w:rPr>
+          <w:i/>
+          <w:iCs/>
+          <w:color w:val="000000" w:themeColor="text1"/>
+          <w:sz w:val="20"/>
+          <w:szCs w:val="20"/>
+        </w:rPr>
+        <w:t>System.out.println</w:t>
+      </w:r>
+      <w:proofErr w:type="spellEnd"/>
+      <w:r>
+        <w:rPr>
+          <w:i/>
+          <w:iCs/>
+          <w:color w:val="000000" w:themeColor="text1"/>
+          <w:sz w:val="20"/>
+          <w:szCs w:val="20"/>
+        </w:rPr>
+        <w:t>(x);</w:t>
+      </w:r>
+    </w:p>
+    <w:p>
+      <w:pPr>
+        <w:rPr>
+          <w:color w:val="000000" w:themeColor="text1"/>
+          <w:sz w:val="20"/>
+          <w:szCs w:val="20"/>
+        </w:rPr>
+      </w:pPr>
+      <w:proofErr w:type="spellStart"/>
+      <w:r>
+        <w:rPr>
+          <w:i/>
+          <w:iCs/>
+          <w:color w:val="000000" w:themeColor="text1"/>
+          <w:sz w:val="20"/>
+          <w:szCs w:val="20"/>
+        </w:rPr>
+        <w:t>System.out.printf</w:t>
+      </w:r>
+      <w:proofErr w:type="spellEnd"/>
+      <w:r>
+        <w:rPr>
+          <w:i/>
+          <w:iCs/>
+          <w:color w:val="000000" w:themeColor="text1"/>
+          <w:sz w:val="20"/>
+          <w:szCs w:val="20"/>
+        </w:rPr>
+        <w:t xml:space="preserve">(“%.2f%n”, x); - </w:t>
+      </w:r>
+      <w:proofErr w:type="spellStart"/>
+      <w:r>
+        <w:rPr>
+          <w:i/>
+          <w:iCs/>
+          <w:color w:val="000000" w:themeColor="text1"/>
+          <w:sz w:val="20"/>
+          <w:szCs w:val="20"/>
+        </w:rPr>
+        <w:t>System.out.printf</w:t>
+      </w:r>
+      <w:proofErr w:type="spellEnd"/>
+      <w:r>
+        <w:rPr>
+          <w:i/>
+          <w:iCs/>
+          <w:color w:val="000000" w:themeColor="text1"/>
+          <w:sz w:val="20"/>
+          <w:szCs w:val="20"/>
+        </w:rPr>
+        <w:t>(“%.</w:t>
+      </w:r>
+      <w:r>
+        <w:rPr>
+          <w:i/>
+          <w:iCs/>
+          <w:color w:val="000000" w:themeColor="text1"/>
+          <w:sz w:val="20"/>
+          <w:szCs w:val="20"/>
+        </w:rPr>
+        <w:t>4</w:t>
+      </w:r>
+      <w:r>
+        <w:rPr>
+          <w:i/>
+          <w:iCs/>
+          <w:color w:val="000000" w:themeColor="text1"/>
+          <w:sz w:val="20"/>
+          <w:szCs w:val="20"/>
+        </w:rPr>
+        <w:t>f%n”</w:t>
+      </w:r>
+      <w:r>
+        <w:rPr>
+          <w:i/>
+          <w:iCs/>
+          <w:color w:val="000000" w:themeColor="text1"/>
+          <w:sz w:val="20"/>
+          <w:szCs w:val="20"/>
+        </w:rPr>
+        <w:t>,</w:t>
+      </w:r>
+      <w:r>
+        <w:rPr>
+          <w:i/>
+          <w:iCs/>
+          <w:color w:val="000000" w:themeColor="text1"/>
+          <w:sz w:val="20"/>
+          <w:szCs w:val="20"/>
+        </w:rPr>
+        <w:t xml:space="preserve"> x);</w:t>
+      </w:r>
+      <w:r>
+        <w:rPr>
+          <w:color w:val="000000" w:themeColor="text1"/>
+          <w:sz w:val="20"/>
+          <w:szCs w:val="20"/>
+        </w:rPr>
+        <w:tab/>
+      </w:r>
+      <w:r>
+        <w:rPr>
+          <w:color w:val="000000" w:themeColor="text1"/>
+          <w:sz w:val="20"/>
+          <w:szCs w:val="20"/>
+        </w:rPr>
+        <w:tab/>
+        <w:t>- Localidade do sistema</w:t>
+      </w:r>
+    </w:p>
+    <w:p>
+      <w:pPr>
+        <w:rPr>
+          <w:b/>
+          <w:bCs/>
+          <w:color w:val="FF0000"/>
+          <w:sz w:val="20"/>
+          <w:szCs w:val="20"/>
+        </w:rPr>
+      </w:pPr>
+      <w:r>
+        <w:rPr>
+          <w:b/>
+          <w:bCs/>
+          <w:color w:val="FF0000"/>
+          <w:sz w:val="20"/>
+          <w:szCs w:val="20"/>
+        </w:rPr>
+        <w:t>ATENÇÃO:</w:t>
+      </w:r>
+    </w:p>
+    <w:p>
+      <w:pPr>
+        <w:rPr>
+          <w:color w:val="000000" w:themeColor="text1"/>
+          <w:sz w:val="20"/>
+          <w:szCs w:val="20"/>
+        </w:rPr>
+      </w:pPr>
+      <w:r>
+        <w:rPr>
+          <w:color w:val="000000" w:themeColor="text1"/>
+          <w:sz w:val="20"/>
+          <w:szCs w:val="20"/>
+        </w:rPr>
+        <w:t>Para considerar o separador de decimais como ponto, ANTES da declaração do Scanner, faça:</w:t>
+      </w:r>
+    </w:p>
+    <w:p>
+      <w:pPr>
+        <w:rPr>
+          <w:i/>
+          <w:iCs/>
+          <w:color w:val="000000" w:themeColor="text1"/>
+          <w:sz w:val="20"/>
+          <w:szCs w:val="20"/>
+        </w:rPr>
+      </w:pPr>
+      <w:proofErr w:type="spellStart"/>
+      <w:r>
+        <w:rPr>
+          <w:i/>
+          <w:iCs/>
+          <w:color w:val="000000" w:themeColor="text1"/>
+          <w:sz w:val="20"/>
+          <w:szCs w:val="20"/>
+        </w:rPr>
+        <w:t>Locale.setDefault</w:t>
+      </w:r>
+      <w:proofErr w:type="spellEnd"/>
+      <w:r>
+        <w:rPr>
+          <w:i/>
+          <w:iCs/>
+          <w:color w:val="000000" w:themeColor="text1"/>
+          <w:sz w:val="20"/>
+          <w:szCs w:val="20"/>
+        </w:rPr>
+        <w:t>(Locale.US);</w:t>
+      </w:r>
+    </w:p>
+    <w:p>
+      <w:pPr>
+        <w:rPr>
+          <w:color w:val="0070C0"/>
+          <w:sz w:val="20"/>
+          <w:szCs w:val="20"/>
+        </w:rPr>
+      </w:pPr>
+      <w:r>
+        <w:rPr>
+          <w:color w:val="0070C0"/>
+          <w:sz w:val="20"/>
+          <w:szCs w:val="20"/>
+        </w:rPr>
+        <w:t>Para concatenar vários elementos em um mesmo comando de escrita:</w:t>
+      </w:r>
+      <w:r>
+        <w:rPr>
+          <w:color w:val="5B9BD5" w:themeColor="accent5"/>
+          <w:sz w:val="20"/>
+          <w:szCs w:val="20"/>
+        </w:rPr>
+        <w:br/>
+      </w:r>
+      <w:r>
+        <w:rPr>
+          <w:color w:val="000000" w:themeColor="text1"/>
+          <w:sz w:val="20"/>
+          <w:szCs w:val="20"/>
+        </w:rPr>
+        <w:t xml:space="preserve">Regra geral para print e </w:t>
+      </w:r>
+      <w:proofErr w:type="spellStart"/>
+      <w:r>
+        <w:rPr>
+          <w:color w:val="000000" w:themeColor="text1"/>
+          <w:sz w:val="20"/>
+          <w:szCs w:val="20"/>
+        </w:rPr>
+        <w:t>println</w:t>
+      </w:r>
+      <w:proofErr w:type="spellEnd"/>
+      <w:r>
+        <w:rPr>
+          <w:color w:val="000000" w:themeColor="text1"/>
+          <w:sz w:val="20"/>
+          <w:szCs w:val="20"/>
+        </w:rPr>
+        <w:t>:</w:t>
+      </w:r>
+    </w:p>
+    <w:p>
+      <w:pPr>
+        <w:rPr>
+          <w:color w:val="000000" w:themeColor="text1"/>
+          <w:sz w:val="20"/>
+          <w:szCs w:val="20"/>
+        </w:rPr>
+      </w:pPr>
+      <w:r>
+        <w:rPr>
+          <w:color w:val="000000" w:themeColor="text1"/>
+          <w:sz w:val="20"/>
+          <w:szCs w:val="20"/>
+        </w:rPr>
+        <w:t xml:space="preserve">elemento1 + elemento2 + elemento3 + ... + </w:t>
+      </w:r>
+      <w:proofErr w:type="spellStart"/>
+      <w:r>
+        <w:rPr>
+          <w:color w:val="000000" w:themeColor="text1"/>
+          <w:sz w:val="20"/>
+          <w:szCs w:val="20"/>
+        </w:rPr>
+        <w:t>elementoN</w:t>
+      </w:r>
+      <w:proofErr w:type="spellEnd"/>
+    </w:p>
+    <w:p>
+      <w:pPr>
+        <w:rPr>
+          <w:i/>
+          <w:iCs/>
+          <w:color w:val="000000" w:themeColor="text1"/>
+          <w:sz w:val="20"/>
+          <w:szCs w:val="20"/>
+        </w:rPr>
+      </w:pPr>
+      <w:proofErr w:type="spellStart"/>
+      <w:r>
+        <w:rPr>
+          <w:i/>
+          <w:iCs/>
+          <w:color w:val="000000" w:themeColor="text1"/>
+          <w:sz w:val="20"/>
+          <w:szCs w:val="20"/>
+        </w:rPr>
+        <w:t>System.out.println</w:t>
+      </w:r>
+      <w:proofErr w:type="spellEnd"/>
+      <w:r>
+        <w:rPr>
+          <w:i/>
+          <w:iCs/>
+          <w:color w:val="000000" w:themeColor="text1"/>
+          <w:sz w:val="20"/>
+          <w:szCs w:val="20"/>
+        </w:rPr>
+        <w:t xml:space="preserve">(“RESULTADO = </w:t>
+      </w:r>
+      <w:proofErr w:type="gramStart"/>
+      <w:r>
+        <w:rPr>
+          <w:i/>
+          <w:iCs/>
+          <w:color w:val="000000" w:themeColor="text1"/>
+          <w:sz w:val="20"/>
+          <w:szCs w:val="20"/>
+        </w:rPr>
+        <w:t xml:space="preserve">“ </w:t>
+      </w:r>
+      <w:r>
+        <w:rPr>
+          <w:b/>
+          <w:bCs/>
+          <w:i/>
+          <w:iCs/>
+          <w:color w:val="000000" w:themeColor="text1"/>
+          <w:sz w:val="20"/>
+          <w:szCs w:val="20"/>
+        </w:rPr>
+        <w:t>+</w:t>
+      </w:r>
+      <w:proofErr w:type="gramEnd"/>
+      <w:r>
+        <w:rPr>
+          <w:i/>
+          <w:iCs/>
+          <w:color w:val="000000" w:themeColor="text1"/>
+          <w:sz w:val="20"/>
+          <w:szCs w:val="20"/>
+        </w:rPr>
+        <w:t xml:space="preserve"> x </w:t>
+      </w:r>
+      <w:r>
+        <w:rPr>
+          <w:b/>
+          <w:bCs/>
+          <w:i/>
+          <w:iCs/>
+          <w:color w:val="000000" w:themeColor="text1"/>
+          <w:sz w:val="20"/>
+          <w:szCs w:val="20"/>
+        </w:rPr>
+        <w:t>+</w:t>
+      </w:r>
+      <w:r>
+        <w:rPr>
+          <w:i/>
+          <w:iCs/>
+          <w:color w:val="000000" w:themeColor="text1"/>
+          <w:sz w:val="20"/>
+          <w:szCs w:val="20"/>
+        </w:rPr>
+        <w:t xml:space="preserve"> </w:t>
+      </w:r>
+      <w:r>
+        <w:rPr>
+          <w:i/>
+          <w:iCs/>
+          <w:color w:val="000000" w:themeColor="text1"/>
+          <w:sz w:val="20"/>
+          <w:szCs w:val="20"/>
+        </w:rPr>
+        <w:t>“</w:t>
+      </w:r>
+      <w:r>
+        <w:rPr>
+          <w:i/>
+          <w:iCs/>
+          <w:color w:val="000000" w:themeColor="text1"/>
+          <w:sz w:val="20"/>
+          <w:szCs w:val="20"/>
+        </w:rPr>
+        <w:t xml:space="preserve"> METROS”);</w:t>
+      </w:r>
+    </w:p>
+    <w:p>
+      <w:pPr>
+        <w:rPr>
+          <w:color w:val="0070C0"/>
+          <w:sz w:val="20"/>
+          <w:szCs w:val="20"/>
+        </w:rPr>
+      </w:pPr>
+      <w:r>
+        <w:rPr>
+          <w:color w:val="0070C0"/>
+          <w:sz w:val="20"/>
+          <w:szCs w:val="20"/>
+        </w:rPr>
+        <w:t>Para concatenar vários elementos em um mesmo comando de escrita:</w:t>
+      </w:r>
+    </w:p>
+    <w:p>
+      <w:pPr>
+        <w:rPr>
+          <w:color w:val="000000" w:themeColor="text1"/>
+          <w:sz w:val="20"/>
+          <w:szCs w:val="20"/>
+        </w:rPr>
+      </w:pPr>
+      <w:r>
+        <w:rPr>
+          <w:color w:val="000000" w:themeColor="text1"/>
+          <w:sz w:val="20"/>
+          <w:szCs w:val="20"/>
+        </w:rPr>
+        <w:t xml:space="preserve">Regra geral para </w:t>
+      </w:r>
+      <w:proofErr w:type="spellStart"/>
+      <w:r>
+        <w:rPr>
+          <w:b/>
+          <w:bCs/>
+          <w:color w:val="000000" w:themeColor="text1"/>
+          <w:sz w:val="20"/>
+          <w:szCs w:val="20"/>
+        </w:rPr>
+        <w:t>printf</w:t>
+      </w:r>
+      <w:proofErr w:type="spellEnd"/>
+      <w:r>
+        <w:rPr>
+          <w:color w:val="000000" w:themeColor="text1"/>
+          <w:sz w:val="20"/>
+          <w:szCs w:val="20"/>
+        </w:rPr>
+        <w:t>:</w:t>
+      </w:r>
+    </w:p>
+    <w:p>
+      <w:pPr>
+        <w:rPr>
+          <w:color w:val="000000" w:themeColor="text1"/>
+          <w:sz w:val="20"/>
+          <w:szCs w:val="20"/>
+        </w:rPr>
+      </w:pPr>
+      <w:r>
+        <w:rPr>
+          <w:color w:val="00B050"/>
+          <w:sz w:val="20"/>
+          <w:szCs w:val="20"/>
+        </w:rPr>
+        <w:t>“TEXTO1 %f TEXTO2 %f TEXT03”</w:t>
+      </w:r>
+      <w:r>
+        <w:rPr>
+          <w:color w:val="000000" w:themeColor="text1"/>
+          <w:sz w:val="20"/>
+          <w:szCs w:val="20"/>
+        </w:rPr>
+        <w:t>, variavel1, variavel2</w:t>
+      </w:r>
+    </w:p>
+    <w:p>
+      <w:pPr>
+        <w:rPr>
+          <w:color w:val="000000" w:themeColor="text1"/>
+          <w:sz w:val="20"/>
+          <w:szCs w:val="20"/>
+        </w:rPr>
+      </w:pPr>
+      <w:r>
+        <w:rPr>
+          <w:color w:val="000000" w:themeColor="text1"/>
+          <w:sz w:val="20"/>
+          <w:szCs w:val="20"/>
+        </w:rPr>
+        <w:t>%f = ponto flutuante</w:t>
+      </w:r>
+    </w:p>
+    <w:p>
+      <w:pPr>
+        <w:rPr>
+          <w:color w:val="000000" w:themeColor="text1"/>
+          <w:sz w:val="20"/>
+          <w:szCs w:val="20"/>
+        </w:rPr>
+      </w:pPr>
+      <w:r>
+        <w:rPr>
+          <w:color w:val="000000" w:themeColor="text1"/>
+          <w:sz w:val="20"/>
+          <w:szCs w:val="20"/>
+        </w:rPr>
+        <w:t>%n = quebra de linha</w:t>
+      </w:r>
+    </w:p>
+    <w:p>
+      <w:pPr>
+        <w:rPr>
+          <w:i/>
+          <w:iCs/>
+          <w:color w:val="000000" w:themeColor="text1"/>
+          <w:sz w:val="20"/>
+          <w:szCs w:val="20"/>
+        </w:rPr>
+      </w:pPr>
+      <w:proofErr w:type="spellStart"/>
+      <w:r>
+        <w:rPr>
+          <w:i/>
+          <w:iCs/>
+          <w:color w:val="000000" w:themeColor="text1"/>
+          <w:sz w:val="20"/>
+          <w:szCs w:val="20"/>
+        </w:rPr>
+        <w:t>System.out.printf</w:t>
+      </w:r>
+      <w:proofErr w:type="spellEnd"/>
+      <w:r>
+        <w:rPr>
+          <w:i/>
+          <w:iCs/>
+          <w:color w:val="000000" w:themeColor="text1"/>
+          <w:sz w:val="20"/>
+          <w:szCs w:val="20"/>
+        </w:rPr>
+        <w:t xml:space="preserve">(“RESULTADO = %.2f </w:t>
+      </w:r>
+      <w:proofErr w:type="spellStart"/>
+      <w:r>
+        <w:rPr>
+          <w:i/>
+          <w:iCs/>
+          <w:color w:val="000000" w:themeColor="text1"/>
+          <w:sz w:val="20"/>
+          <w:szCs w:val="20"/>
+        </w:rPr>
+        <w:t>metros%n</w:t>
+      </w:r>
+      <w:proofErr w:type="spellEnd"/>
+      <w:r>
+        <w:rPr>
+          <w:i/>
+          <w:iCs/>
+          <w:color w:val="000000" w:themeColor="text1"/>
+          <w:sz w:val="20"/>
+          <w:szCs w:val="20"/>
+        </w:rPr>
+        <w:t>”, x);</w:t>
+      </w:r>
+    </w:p>
+    <w:p>
+      <w:pPr>
+        <w:rPr>
+          <w:color w:val="000000" w:themeColor="text1"/>
+          <w:sz w:val="20"/>
+          <w:szCs w:val="20"/>
+        </w:rPr>
+      </w:pPr>
+      <w:r>
+        <w:rPr>
+          <w:color w:val="000000" w:themeColor="text1"/>
+          <w:sz w:val="20"/>
+          <w:szCs w:val="20"/>
+        </w:rPr>
+        <w:lastRenderedPageBreak/>
+        <w:t>%f = ponto flutuante</w:t>
+      </w:r>
+    </w:p>
+    <w:p>
+      <w:pPr>
+        <w:rPr>
+          <w:color w:val="000000" w:themeColor="text1"/>
+          <w:sz w:val="20"/>
+          <w:szCs w:val="20"/>
+        </w:rPr>
+      </w:pPr>
+      <w:r>
+        <w:rPr>
+          <w:color w:val="000000" w:themeColor="text1"/>
+          <w:sz w:val="20"/>
+          <w:szCs w:val="20"/>
+        </w:rPr>
+        <w:t>%d = inteiro</w:t>
+      </w:r>
+    </w:p>
+    <w:p>
+      <w:pPr>
+        <w:rPr>
+          <w:color w:val="000000" w:themeColor="text1"/>
+          <w:sz w:val="20"/>
+          <w:szCs w:val="20"/>
+        </w:rPr>
+      </w:pPr>
+      <w:r>
+        <w:rPr>
+          <w:color w:val="000000" w:themeColor="text1"/>
+          <w:sz w:val="20"/>
+          <w:szCs w:val="20"/>
+        </w:rPr>
+        <w:t>%s = texto</w:t>
+      </w:r>
+    </w:p>
+    <w:p>
+      <w:pPr>
+        <w:rPr>
+          <w:color w:val="000000" w:themeColor="text1"/>
+          <w:sz w:val="20"/>
+          <w:szCs w:val="20"/>
+        </w:rPr>
+      </w:pPr>
+      <w:r>
+        <w:rPr>
+          <w:color w:val="000000" w:themeColor="text1"/>
+          <w:sz w:val="20"/>
+          <w:szCs w:val="20"/>
+        </w:rPr>
+        <w:t>%n = quebra de linha</w:t>
+      </w:r>
+    </w:p>
+    <w:p>
+      <w:pPr>
+        <w:rPr>
+          <w:i/>
+          <w:iCs/>
+          <w:color w:val="000000" w:themeColor="text1"/>
+          <w:sz w:val="20"/>
+          <w:szCs w:val="20"/>
+        </w:rPr>
+      </w:pPr>
+      <w:proofErr w:type="spellStart"/>
+      <w:r>
+        <w:rPr>
+          <w:i/>
+          <w:iCs/>
+          <w:color w:val="000000" w:themeColor="text1"/>
+          <w:sz w:val="20"/>
+          <w:szCs w:val="20"/>
+        </w:rPr>
+        <w:t>String</w:t>
+      </w:r>
+      <w:proofErr w:type="spellEnd"/>
+      <w:r>
+        <w:rPr>
+          <w:i/>
+          <w:iCs/>
+          <w:color w:val="000000" w:themeColor="text1"/>
+          <w:sz w:val="20"/>
+          <w:szCs w:val="20"/>
+        </w:rPr>
+        <w:t xml:space="preserve"> nome = “Maria”;</w:t>
+      </w:r>
+    </w:p>
+    <w:p>
+      <w:pPr>
+        <w:rPr>
+          <w:i/>
+          <w:iCs/>
+          <w:color w:val="000000" w:themeColor="text1"/>
+          <w:sz w:val="20"/>
+          <w:szCs w:val="20"/>
+        </w:rPr>
+      </w:pPr>
+      <w:proofErr w:type="spellStart"/>
+      <w:r>
+        <w:rPr>
+          <w:i/>
+          <w:iCs/>
+          <w:color w:val="000000" w:themeColor="text1"/>
+          <w:sz w:val="20"/>
+          <w:szCs w:val="20"/>
+        </w:rPr>
+        <w:t>int</w:t>
+      </w:r>
+      <w:proofErr w:type="spellEnd"/>
+      <w:r>
+        <w:rPr>
+          <w:i/>
+          <w:iCs/>
+          <w:color w:val="000000" w:themeColor="text1"/>
+          <w:sz w:val="20"/>
+          <w:szCs w:val="20"/>
+        </w:rPr>
+        <w:t xml:space="preserve"> idade = 31;</w:t>
+      </w:r>
+    </w:p>
+    <w:p>
+      <w:pPr>
+        <w:rPr>
+          <w:i/>
+          <w:iCs/>
+          <w:color w:val="000000" w:themeColor="text1"/>
+          <w:sz w:val="20"/>
+          <w:szCs w:val="20"/>
+        </w:rPr>
+      </w:pPr>
+      <w:proofErr w:type="spellStart"/>
+      <w:r>
+        <w:rPr>
+          <w:i/>
+          <w:iCs/>
+          <w:color w:val="000000" w:themeColor="text1"/>
+          <w:sz w:val="20"/>
+          <w:szCs w:val="20"/>
+        </w:rPr>
+        <w:t>double</w:t>
+      </w:r>
+      <w:proofErr w:type="spellEnd"/>
+      <w:r>
+        <w:rPr>
+          <w:i/>
+          <w:iCs/>
+          <w:color w:val="000000" w:themeColor="text1"/>
+          <w:sz w:val="20"/>
+          <w:szCs w:val="20"/>
+        </w:rPr>
+        <w:t xml:space="preserve"> renda = 4000.0;</w:t>
+      </w:r>
+    </w:p>
+    <w:p>
+      <w:pPr>
+        <w:rPr>
+          <w:i/>
+          <w:iCs/>
+          <w:color w:val="000000" w:themeColor="text1"/>
+          <w:sz w:val="20"/>
+          <w:szCs w:val="20"/>
+        </w:rPr>
+      </w:pPr>
+      <w:proofErr w:type="spellStart"/>
+      <w:r>
+        <w:rPr>
+          <w:i/>
+          <w:iCs/>
+          <w:color w:val="000000" w:themeColor="text1"/>
+          <w:sz w:val="20"/>
+          <w:szCs w:val="20"/>
+        </w:rPr>
+        <w:t>System.out.</w:t>
+      </w:r>
+      <w:r>
+        <w:rPr>
+          <w:i/>
+          <w:iCs/>
+          <w:color w:val="000000" w:themeColor="text1"/>
+          <w:sz w:val="20"/>
+          <w:szCs w:val="20"/>
+          <w:u w:val="single"/>
+        </w:rPr>
+        <w:t>printf</w:t>
+      </w:r>
+      <w:proofErr w:type="spellEnd"/>
+      <w:r>
+        <w:rPr>
+          <w:i/>
+          <w:iCs/>
+          <w:color w:val="000000" w:themeColor="text1"/>
+          <w:sz w:val="20"/>
+          <w:szCs w:val="20"/>
+        </w:rPr>
+        <w:t xml:space="preserve">(“%s tem %d anos e ganha R$ %.2f </w:t>
+      </w:r>
+      <w:proofErr w:type="spellStart"/>
+      <w:r>
+        <w:rPr>
+          <w:i/>
+          <w:iCs/>
+          <w:color w:val="000000" w:themeColor="text1"/>
+          <w:sz w:val="20"/>
+          <w:szCs w:val="20"/>
+        </w:rPr>
+        <w:t>reais%n</w:t>
+      </w:r>
+      <w:proofErr w:type="spellEnd"/>
+      <w:r>
+        <w:rPr>
+          <w:i/>
+          <w:iCs/>
+          <w:color w:val="000000" w:themeColor="text1"/>
+          <w:sz w:val="20"/>
+          <w:szCs w:val="20"/>
+        </w:rPr>
+        <w:t>”, nome, idade, renda);</w:t>
+      </w:r>
+    </w:p>
+    <w:p>
+      <w:pPr>
+        <w:rPr>
+          <w:i/>
+          <w:iCs/>
+          <w:color w:val="000000" w:themeColor="text1"/>
+          <w:sz w:val="20"/>
+          <w:szCs w:val="20"/>
+        </w:rPr>
+      </w:pPr>
+      <w:r>
+        <w:rPr>
+          <w:i/>
+          <w:iCs/>
+          <w:color w:val="000000" w:themeColor="text1"/>
+          <w:sz w:val="20"/>
+          <w:szCs w:val="20"/>
+        </w:rPr>
+        <w:t>Mais informações: https://docs.oracle.com/javase/tutorial/java/data/numberformat.html</w:t>
       </w:r>
     </w:p>
     <w:p>
@@ -8367,6 +9749,119 @@
     </w:lvl>
   </w:abstractNum>
   <w:abstractNum w:abstractNumId="2" w15:restartNumberingAfterBreak="0">
+    <w:nsid w:val="116E4B4B"/>
+    <w:multiLevelType w:val="hybridMultilevel"/>
+    <w:tmpl w:val="81BA5D96"/>
+    <w:lvl w:ilvl="0" w:tplc="04160001">
+      <w:start w:val="1"/>
+      <w:numFmt w:val="bullet"/>
+      <w:lvlText w:val=""/>
+      <w:lvlJc w:val="left"/>
+      <w:pPr>
+        <w:ind w:left="720" w:hanging="360"/>
+      </w:pPr>
+      <w:rPr>
+        <w:rFonts w:ascii="Symbol" w:hAnsi="Symbol" w:hint="default"/>
+      </w:rPr>
+    </w:lvl>
+    <w:lvl w:ilvl="1" w:tplc="04160003" w:tentative="1">
+      <w:start w:val="1"/>
+      <w:numFmt w:val="bullet"/>
+      <w:lvlText w:val="o"/>
+      <w:lvlJc w:val="left"/>
+      <w:pPr>
+        <w:ind w:left="1440" w:hanging="360"/>
+      </w:pPr>
+      <w:rPr>
+        <w:rFonts w:ascii="Courier New" w:hAnsi="Courier New" w:cs="Courier New" w:hint="default"/>
+      </w:rPr>
+    </w:lvl>
+    <w:lvl w:ilvl="2" w:tplc="04160005" w:tentative="1">
+      <w:start w:val="1"/>
+      <w:numFmt w:val="bullet"/>
+      <w:lvlText w:val=""/>
+      <w:lvlJc w:val="left"/>
+      <w:pPr>
+        <w:ind w:left="2160" w:hanging="360"/>
+      </w:pPr>
+      <w:rPr>
+        <w:rFonts w:ascii="Wingdings" w:hAnsi="Wingdings" w:hint="default"/>
+      </w:rPr>
+    </w:lvl>
+    <w:lvl w:ilvl="3" w:tplc="04160001" w:tentative="1">
+      <w:start w:val="1"/>
+      <w:numFmt w:val="bullet"/>
+      <w:lvlText w:val=""/>
+      <w:lvlJc w:val="left"/>
+      <w:pPr>
+        <w:ind w:left="2880" w:hanging="360"/>
+      </w:pPr>
+      <w:rPr>
+        <w:rFonts w:ascii="Symbol" w:hAnsi="Symbol" w:hint="default"/>
+      </w:rPr>
+    </w:lvl>
+    <w:lvl w:ilvl="4" w:tplc="04160003" w:tentative="1">
+      <w:start w:val="1"/>
+      <w:numFmt w:val="bullet"/>
+      <w:lvlText w:val="o"/>
+      <w:lvlJc w:val="left"/>
+      <w:pPr>
+        <w:ind w:left="3600" w:hanging="360"/>
+      </w:pPr>
+      <w:rPr>
+        <w:rFonts w:ascii="Courier New" w:hAnsi="Courier New" w:cs="Courier New" w:hint="default"/>
+      </w:rPr>
+    </w:lvl>
+    <w:lvl w:ilvl="5" w:tplc="04160005" w:tentative="1">
+      <w:start w:val="1"/>
+      <w:numFmt w:val="bullet"/>
+      <w:lvlText w:val=""/>
+      <w:lvlJc w:val="left"/>
+      <w:pPr>
+        <w:ind w:left="4320" w:hanging="360"/>
+      </w:pPr>
+      <w:rPr>
+        <w:rFonts w:ascii="Wingdings" w:hAnsi="Wingdings" w:hint="default"/>
+      </w:rPr>
+    </w:lvl>
+    <w:lvl w:ilvl="6" w:tplc="04160001" w:tentative="1">
+      <w:start w:val="1"/>
+      <w:numFmt w:val="bullet"/>
+      <w:lvlText w:val=""/>
+      <w:lvlJc w:val="left"/>
+      <w:pPr>
+        <w:ind w:left="5040" w:hanging="360"/>
+      </w:pPr>
+      <w:rPr>
+        <w:rFonts w:ascii="Symbol" w:hAnsi="Symbol" w:hint="default"/>
+      </w:rPr>
+    </w:lvl>
+    <w:lvl w:ilvl="7" w:tplc="04160003" w:tentative="1">
+      <w:start w:val="1"/>
+      <w:numFmt w:val="bullet"/>
+      <w:lvlText w:val="o"/>
+      <w:lvlJc w:val="left"/>
+      <w:pPr>
+        <w:ind w:left="5760" w:hanging="360"/>
+      </w:pPr>
+      <w:rPr>
+        <w:rFonts w:ascii="Courier New" w:hAnsi="Courier New" w:cs="Courier New" w:hint="default"/>
+      </w:rPr>
+    </w:lvl>
+    <w:lvl w:ilvl="8" w:tplc="04160005" w:tentative="1">
+      <w:start w:val="1"/>
+      <w:numFmt w:val="bullet"/>
+      <w:lvlText w:val=""/>
+      <w:lvlJc w:val="left"/>
+      <w:pPr>
+        <w:ind w:left="6480" w:hanging="360"/>
+      </w:pPr>
+      <w:rPr>
+        <w:rFonts w:ascii="Wingdings" w:hAnsi="Wingdings" w:hint="default"/>
+      </w:rPr>
+    </w:lvl>
+  </w:abstractNum>
+  <w:abstractNum w:abstractNumId="3" w15:restartNumberingAfterBreak="0">
     <w:nsid w:val="190D2B8D"/>
     <w:multiLevelType w:val="hybridMultilevel"/>
     <w:tmpl w:val="01DC933E"/>
@@ -8479,7 +9974,7 @@
       </w:rPr>
     </w:lvl>
   </w:abstractNum>
-  <w:abstractNum w:abstractNumId="3" w15:restartNumberingAfterBreak="0">
+  <w:abstractNum w:abstractNumId="4" w15:restartNumberingAfterBreak="0">
     <w:nsid w:val="1A7D684C"/>
     <w:multiLevelType w:val="hybridMultilevel"/>
     <w:tmpl w:val="CE0C5892"/>
@@ -8592,7 +10087,7 @@
       </w:rPr>
     </w:lvl>
   </w:abstractNum>
-  <w:abstractNum w:abstractNumId="4" w15:restartNumberingAfterBreak="0">
+  <w:abstractNum w:abstractNumId="5" w15:restartNumberingAfterBreak="0">
     <w:nsid w:val="219B5DC2"/>
     <w:multiLevelType w:val="hybridMultilevel"/>
     <w:tmpl w:val="3D10E06C"/>
@@ -8705,7 +10200,7 @@
       </w:rPr>
     </w:lvl>
   </w:abstractNum>
-  <w:abstractNum w:abstractNumId="5" w15:restartNumberingAfterBreak="0">
+  <w:abstractNum w:abstractNumId="6" w15:restartNumberingAfterBreak="0">
     <w:nsid w:val="22913D3C"/>
     <w:multiLevelType w:val="hybridMultilevel"/>
     <w:tmpl w:val="C2B678E4"/>
@@ -8818,7 +10313,7 @@
       </w:rPr>
     </w:lvl>
   </w:abstractNum>
-  <w:abstractNum w:abstractNumId="6" w15:restartNumberingAfterBreak="0">
+  <w:abstractNum w:abstractNumId="7" w15:restartNumberingAfterBreak="0">
     <w:nsid w:val="2AFE0B12"/>
     <w:multiLevelType w:val="hybridMultilevel"/>
     <w:tmpl w:val="AB66D36A"/>
@@ -8907,7 +10402,7 @@
       </w:pPr>
     </w:lvl>
   </w:abstractNum>
-  <w:abstractNum w:abstractNumId="7" w15:restartNumberingAfterBreak="0">
+  <w:abstractNum w:abstractNumId="8" w15:restartNumberingAfterBreak="0">
     <w:nsid w:val="2F311FE5"/>
     <w:multiLevelType w:val="hybridMultilevel"/>
     <w:tmpl w:val="784ED09C"/>
@@ -9020,7 +10515,7 @@
       </w:rPr>
     </w:lvl>
   </w:abstractNum>
-  <w:abstractNum w:abstractNumId="8" w15:restartNumberingAfterBreak="0">
+  <w:abstractNum w:abstractNumId="9" w15:restartNumberingAfterBreak="0">
     <w:nsid w:val="35E01C4E"/>
     <w:multiLevelType w:val="hybridMultilevel"/>
     <w:tmpl w:val="2EE2E708"/>
@@ -9133,7 +10628,7 @@
       </w:rPr>
     </w:lvl>
   </w:abstractNum>
-  <w:abstractNum w:abstractNumId="9" w15:restartNumberingAfterBreak="0">
+  <w:abstractNum w:abstractNumId="10" w15:restartNumberingAfterBreak="0">
     <w:nsid w:val="37493C84"/>
     <w:multiLevelType w:val="hybridMultilevel"/>
     <w:tmpl w:val="B87A9FDC"/>
@@ -9246,7 +10741,7 @@
       </w:rPr>
     </w:lvl>
   </w:abstractNum>
-  <w:abstractNum w:abstractNumId="10" w15:restartNumberingAfterBreak="0">
+  <w:abstractNum w:abstractNumId="11" w15:restartNumberingAfterBreak="0">
     <w:nsid w:val="49A156F7"/>
     <w:multiLevelType w:val="hybridMultilevel"/>
     <w:tmpl w:val="D7961280"/>
@@ -9359,7 +10854,7 @@
       </w:rPr>
     </w:lvl>
   </w:abstractNum>
-  <w:abstractNum w:abstractNumId="11" w15:restartNumberingAfterBreak="0">
+  <w:abstractNum w:abstractNumId="12" w15:restartNumberingAfterBreak="0">
     <w:nsid w:val="4B2B7CC7"/>
     <w:multiLevelType w:val="hybridMultilevel"/>
     <w:tmpl w:val="43F217CE"/>
@@ -9472,7 +10967,7 @@
       </w:rPr>
     </w:lvl>
   </w:abstractNum>
-  <w:abstractNum w:abstractNumId="12" w15:restartNumberingAfterBreak="0">
+  <w:abstractNum w:abstractNumId="13" w15:restartNumberingAfterBreak="0">
     <w:nsid w:val="4FE973CA"/>
     <w:multiLevelType w:val="hybridMultilevel"/>
     <w:tmpl w:val="7B0015BC"/>
@@ -9585,7 +11080,7 @@
       </w:rPr>
     </w:lvl>
   </w:abstractNum>
-  <w:abstractNum w:abstractNumId="13" w15:restartNumberingAfterBreak="0">
+  <w:abstractNum w:abstractNumId="14" w15:restartNumberingAfterBreak="0">
     <w:nsid w:val="53570A54"/>
     <w:multiLevelType w:val="hybridMultilevel"/>
     <w:tmpl w:val="B5DADEBC"/>
@@ -9698,7 +11193,7 @@
       </w:rPr>
     </w:lvl>
   </w:abstractNum>
-  <w:abstractNum w:abstractNumId="14" w15:restartNumberingAfterBreak="0">
+  <w:abstractNum w:abstractNumId="15" w15:restartNumberingAfterBreak="0">
     <w:nsid w:val="55DE5D3F"/>
     <w:multiLevelType w:val="hybridMultilevel"/>
     <w:tmpl w:val="4CA6FB38"/>
@@ -9811,7 +11306,7 @@
       </w:rPr>
     </w:lvl>
   </w:abstractNum>
-  <w:abstractNum w:abstractNumId="15" w15:restartNumberingAfterBreak="0">
+  <w:abstractNum w:abstractNumId="16" w15:restartNumberingAfterBreak="0">
     <w:nsid w:val="5D61248F"/>
     <w:multiLevelType w:val="hybridMultilevel"/>
     <w:tmpl w:val="615ED58A"/>
@@ -9924,7 +11419,7 @@
       </w:rPr>
     </w:lvl>
   </w:abstractNum>
-  <w:abstractNum w:abstractNumId="16" w15:restartNumberingAfterBreak="0">
+  <w:abstractNum w:abstractNumId="17" w15:restartNumberingAfterBreak="0">
     <w:nsid w:val="7FD6085E"/>
     <w:multiLevelType w:val="hybridMultilevel"/>
     <w:tmpl w:val="AE06AECA"/>
@@ -10038,55 +11533,58 @@
     </w:lvl>
   </w:abstractNum>
   <w:num w:numId="1">
-    <w:abstractNumId w:val="6"/>
+    <w:abstractNumId w:val="7"/>
   </w:num>
   <w:num w:numId="2">
     <w:abstractNumId w:val="1"/>
   </w:num>
   <w:num w:numId="3">
+    <w:abstractNumId w:val="16"/>
+  </w:num>
+  <w:num w:numId="4">
+    <w:abstractNumId w:val="14"/>
+  </w:num>
+  <w:num w:numId="5">
+    <w:abstractNumId w:val="12"/>
+  </w:num>
+  <w:num w:numId="6">
+    <w:abstractNumId w:val="5"/>
+  </w:num>
+  <w:num w:numId="7">
+    <w:abstractNumId w:val="8"/>
+  </w:num>
+  <w:num w:numId="8">
+    <w:abstractNumId w:val="6"/>
+  </w:num>
+  <w:num w:numId="9">
+    <w:abstractNumId w:val="9"/>
+  </w:num>
+  <w:num w:numId="10">
     <w:abstractNumId w:val="15"/>
   </w:num>
-  <w:num w:numId="4">
+  <w:num w:numId="11">
+    <w:abstractNumId w:val="17"/>
+  </w:num>
+  <w:num w:numId="12">
+    <w:abstractNumId w:val="10"/>
+  </w:num>
+  <w:num w:numId="13">
+    <w:abstractNumId w:val="4"/>
+  </w:num>
+  <w:num w:numId="14">
+    <w:abstractNumId w:val="3"/>
+  </w:num>
+  <w:num w:numId="15">
     <w:abstractNumId w:val="13"/>
   </w:num>
-  <w:num w:numId="5">
+  <w:num w:numId="16">
     <w:abstractNumId w:val="11"/>
-  </w:num>
-  <w:num w:numId="6">
-    <w:abstractNumId w:val="4"/>
-  </w:num>
-  <w:num w:numId="7">
-    <w:abstractNumId w:val="7"/>
-  </w:num>
-  <w:num w:numId="8">
-    <w:abstractNumId w:val="5"/>
-  </w:num>
-  <w:num w:numId="9">
-    <w:abstractNumId w:val="8"/>
-  </w:num>
-  <w:num w:numId="10">
-    <w:abstractNumId w:val="14"/>
-  </w:num>
-  <w:num w:numId="11">
-    <w:abstractNumId w:val="16"/>
-  </w:num>
-  <w:num w:numId="12">
-    <w:abstractNumId w:val="9"/>
-  </w:num>
-  <w:num w:numId="13">
-    <w:abstractNumId w:val="3"/>
-  </w:num>
-  <w:num w:numId="14">
-    <w:abstractNumId w:val="2"/>
-  </w:num>
-  <w:num w:numId="15">
-    <w:abstractNumId w:val="12"/>
-  </w:num>
-  <w:num w:numId="16">
-    <w:abstractNumId w:val="10"/>
   </w:num>
   <w:num w:numId="17">
     <w:abstractNumId w:val="0"/>
+  </w:num>
+  <w:num w:numId="18">
+    <w:abstractNumId w:val="2"/>
   </w:num>
 </w:numbering>
 </file>

</xml_diff>

<commit_message>
Processamento de dados em Java, Casting
</commit_message>
<xml_diff>
--- a/Autodidata 2024/Java - Anotações.docx
+++ b/Autodidata 2024/Java - Anotações.docx
@@ -8760,47 +8760,7 @@
           <w:sz w:val="20"/>
           <w:szCs w:val="20"/>
         </w:rPr>
-        <w:t>(“%.</w:t>
-      </w:r>
-      <w:r>
-        <w:rPr>
-          <w:i/>
-          <w:iCs/>
-          <w:color w:val="000000" w:themeColor="text1"/>
-          <w:sz w:val="20"/>
-          <w:szCs w:val="20"/>
-        </w:rPr>
-        <w:t>4</w:t>
-      </w:r>
-      <w:r>
-        <w:rPr>
-          <w:i/>
-          <w:iCs/>
-          <w:color w:val="000000" w:themeColor="text1"/>
-          <w:sz w:val="20"/>
-          <w:szCs w:val="20"/>
-        </w:rPr>
-        <w:t>f%n”</w:t>
-      </w:r>
-      <w:r>
-        <w:rPr>
-          <w:i/>
-          <w:iCs/>
-          <w:color w:val="000000" w:themeColor="text1"/>
-          <w:sz w:val="20"/>
-          <w:szCs w:val="20"/>
-        </w:rPr>
-        <w:t>,</w:t>
-      </w:r>
-      <w:r>
-        <w:rPr>
-          <w:i/>
-          <w:iCs/>
-          <w:color w:val="000000" w:themeColor="text1"/>
-          <w:sz w:val="20"/>
-          <w:szCs w:val="20"/>
-        </w:rPr>
-        <w:t xml:space="preserve"> x);</w:t>
+        <w:t>(“%.4f%n”, x);</w:t>
       </w:r>
       <w:r>
         <w:rPr>
@@ -9504,11 +9464,1656 @@
     <w:p>
       <w:pPr>
         <w:rPr>
-          <w:color w:val="000000" w:themeColor="text1"/>
-          <w:sz w:val="20"/>
-          <w:szCs w:val="20"/>
-        </w:rPr>
-      </w:pPr>
+          <w:b/>
+          <w:bCs/>
+          <w:color w:val="FF0000"/>
+        </w:rPr>
+      </w:pPr>
+      <w:r>
+        <w:rPr>
+          <w:b/>
+          <w:bCs/>
+          <w:color w:val="FF0000"/>
+        </w:rPr>
+        <w:t>Processamento de dados em Java, Casting</w:t>
+      </w:r>
+    </w:p>
+    <w:p>
+      <w:pPr>
+        <w:rPr>
+          <w:color w:val="000000" w:themeColor="text1"/>
+          <w:sz w:val="20"/>
+          <w:szCs w:val="20"/>
+        </w:rPr>
+      </w:pPr>
+      <w:r>
+        <w:rPr>
+          <w:color w:val="000000" w:themeColor="text1"/>
+          <w:sz w:val="20"/>
+          <w:szCs w:val="20"/>
+        </w:rPr>
+        <w:t>Processamento de dados</w:t>
+      </w:r>
+    </w:p>
+    <w:p>
+      <w:pPr>
+        <w:rPr>
+          <w:color w:val="000000" w:themeColor="text1"/>
+          <w:sz w:val="20"/>
+          <w:szCs w:val="20"/>
+        </w:rPr>
+      </w:pPr>
+      <w:r>
+        <w:rPr>
+          <w:color w:val="000000" w:themeColor="text1"/>
+          <w:sz w:val="20"/>
+          <w:szCs w:val="20"/>
+        </w:rPr>
+        <w:t>Comando de atribuição.</w:t>
+      </w:r>
+    </w:p>
+    <w:p>
+      <w:pPr>
+        <w:rPr>
+          <w:b/>
+          <w:bCs/>
+          <w:color w:val="000000" w:themeColor="text1"/>
+          <w:sz w:val="20"/>
+          <w:szCs w:val="20"/>
+        </w:rPr>
+      </w:pPr>
+      <w:r>
+        <w:rPr>
+          <w:b/>
+          <w:bCs/>
+          <w:color w:val="000000" w:themeColor="text1"/>
+          <w:sz w:val="20"/>
+          <w:szCs w:val="20"/>
+        </w:rPr>
+        <w:t>Sintaxe:</w:t>
+      </w:r>
+    </w:p>
+    <w:p>
+      <w:pPr>
+        <w:rPr>
+          <w:color w:val="000000" w:themeColor="text1"/>
+          <w:sz w:val="20"/>
+          <w:szCs w:val="20"/>
+        </w:rPr>
+      </w:pPr>
+      <w:r>
+        <w:rPr>
+          <w:color w:val="FF0000"/>
+          <w:sz w:val="20"/>
+          <w:szCs w:val="20"/>
+        </w:rPr>
+        <w:t xml:space="preserve">&lt;variável&gt; </w:t>
+      </w:r>
+      <w:r>
+        <w:rPr>
+          <w:color w:val="000000" w:themeColor="text1"/>
+          <w:sz w:val="20"/>
+          <w:szCs w:val="20"/>
+        </w:rPr>
+        <w:t xml:space="preserve">= </w:t>
+      </w:r>
+      <w:r>
+        <w:rPr>
+          <w:color w:val="FF0000"/>
+          <w:sz w:val="20"/>
+          <w:szCs w:val="20"/>
+        </w:rPr>
+        <w:t>&lt;expressão&gt;</w:t>
+      </w:r>
+      <w:r>
+        <w:rPr>
+          <w:color w:val="000000" w:themeColor="text1"/>
+          <w:sz w:val="20"/>
+          <w:szCs w:val="20"/>
+        </w:rPr>
+        <w:t>;</w:t>
+      </w:r>
+    </w:p>
+    <w:p>
+      <w:pPr>
+        <w:rPr>
+          <w:color w:val="000000" w:themeColor="text1"/>
+          <w:sz w:val="20"/>
+          <w:szCs w:val="20"/>
+        </w:rPr>
+      </w:pPr>
+      <w:r>
+        <w:rPr>
+          <w:color w:val="000000" w:themeColor="text1"/>
+          <w:sz w:val="20"/>
+          <w:szCs w:val="20"/>
+        </w:rPr>
+        <w:t>= Lê-se “recebe”</w:t>
+      </w:r>
+    </w:p>
+    <w:p>
+      <w:pPr>
+        <w:rPr>
+          <w:b/>
+          <w:bCs/>
+          <w:color w:val="000000" w:themeColor="text1"/>
+          <w:sz w:val="20"/>
+          <w:szCs w:val="20"/>
+        </w:rPr>
+      </w:pPr>
+      <w:r>
+        <w:rPr>
+          <w:b/>
+          <w:bCs/>
+          <w:color w:val="000000" w:themeColor="text1"/>
+          <w:sz w:val="20"/>
+          <w:szCs w:val="20"/>
+        </w:rPr>
+        <w:t xml:space="preserve">Regra: </w:t>
+      </w:r>
+    </w:p>
+    <w:p>
+      <w:pPr>
+        <w:pStyle w:val="PargrafodaLista"/>
+        <w:numPr>
+          <w:ilvl w:val="0"/>
+          <w:numId w:val="19"/>
+        </w:numPr>
+        <w:rPr>
+          <w:color w:val="000000" w:themeColor="text1"/>
+          <w:sz w:val="20"/>
+          <w:szCs w:val="20"/>
+        </w:rPr>
+      </w:pPr>
+      <w:r>
+        <w:rPr>
+          <w:color w:val="000000" w:themeColor="text1"/>
+          <w:sz w:val="20"/>
+          <w:szCs w:val="20"/>
+        </w:rPr>
+        <w:t>A expressão é calculada;</w:t>
+      </w:r>
+    </w:p>
+    <w:p>
+      <w:pPr>
+        <w:pStyle w:val="PargrafodaLista"/>
+        <w:numPr>
+          <w:ilvl w:val="0"/>
+          <w:numId w:val="19"/>
+        </w:numPr>
+        <w:rPr>
+          <w:color w:val="000000" w:themeColor="text1"/>
+          <w:sz w:val="20"/>
+          <w:szCs w:val="20"/>
+        </w:rPr>
+      </w:pPr>
+      <w:r>
+        <w:rPr>
+          <w:color w:val="000000" w:themeColor="text1"/>
+          <w:sz w:val="20"/>
+          <w:szCs w:val="20"/>
+        </w:rPr>
+        <w:t>O resultado da expressão é armazenado na variável.</w:t>
+      </w:r>
+    </w:p>
+    <w:p>
+      <w:pPr>
+        <w:rPr>
+          <w:b/>
+          <w:bCs/>
+          <w:color w:val="000000" w:themeColor="text1"/>
+          <w:sz w:val="20"/>
+          <w:szCs w:val="20"/>
+        </w:rPr>
+      </w:pPr>
+      <w:r>
+        <w:rPr>
+          <w:b/>
+          <w:bCs/>
+          <w:color w:val="000000" w:themeColor="text1"/>
+          <w:sz w:val="20"/>
+          <w:szCs w:val="20"/>
+        </w:rPr>
+        <w:t>Exemplo 1:</w:t>
+      </w:r>
+    </w:p>
+    <w:p>
+      <w:pPr>
+        <w:rPr>
+          <w:i/>
+          <w:iCs/>
+          <w:color w:val="4472C4" w:themeColor="accent1"/>
+          <w:sz w:val="20"/>
+          <w:szCs w:val="20"/>
+        </w:rPr>
+      </w:pPr>
+      <w:proofErr w:type="spellStart"/>
+      <w:r>
+        <w:rPr>
+          <w:i/>
+          <w:iCs/>
+          <w:color w:val="4472C4" w:themeColor="accent1"/>
+          <w:sz w:val="20"/>
+          <w:szCs w:val="20"/>
+        </w:rPr>
+        <w:t>int</w:t>
+      </w:r>
+      <w:proofErr w:type="spellEnd"/>
+      <w:r>
+        <w:rPr>
+          <w:i/>
+          <w:iCs/>
+          <w:color w:val="4472C4" w:themeColor="accent1"/>
+          <w:sz w:val="20"/>
+          <w:szCs w:val="20"/>
+        </w:rPr>
+        <w:t xml:space="preserve"> x, y;</w:t>
+      </w:r>
+    </w:p>
+    <w:p>
+      <w:pPr>
+        <w:rPr>
+          <w:i/>
+          <w:iCs/>
+          <w:color w:val="4472C4" w:themeColor="accent1"/>
+          <w:sz w:val="20"/>
+          <w:szCs w:val="20"/>
+        </w:rPr>
+      </w:pPr>
+      <w:r>
+        <w:rPr>
+          <w:i/>
+          <w:iCs/>
+          <w:color w:val="4472C4" w:themeColor="accent1"/>
+          <w:sz w:val="20"/>
+          <w:szCs w:val="20"/>
+        </w:rPr>
+        <w:t>x = 5;</w:t>
+      </w:r>
+    </w:p>
+    <w:p>
+      <w:pPr>
+        <w:rPr>
+          <w:i/>
+          <w:iCs/>
+          <w:color w:val="4472C4" w:themeColor="accent1"/>
+          <w:sz w:val="20"/>
+          <w:szCs w:val="20"/>
+        </w:rPr>
+      </w:pPr>
+      <w:r>
+        <w:rPr>
+          <w:i/>
+          <w:iCs/>
+          <w:color w:val="4472C4" w:themeColor="accent1"/>
+          <w:sz w:val="20"/>
+          <w:szCs w:val="20"/>
+        </w:rPr>
+        <w:t>y = 2 * x;</w:t>
+      </w:r>
+    </w:p>
+    <w:p>
+      <w:pPr>
+        <w:rPr>
+          <w:i/>
+          <w:iCs/>
+          <w:color w:val="4472C4" w:themeColor="accent1"/>
+          <w:sz w:val="20"/>
+          <w:szCs w:val="20"/>
+        </w:rPr>
+      </w:pPr>
+      <w:proofErr w:type="spellStart"/>
+      <w:r>
+        <w:rPr>
+          <w:i/>
+          <w:iCs/>
+          <w:color w:val="4472C4" w:themeColor="accent1"/>
+          <w:sz w:val="20"/>
+          <w:szCs w:val="20"/>
+        </w:rPr>
+        <w:t>System.out.println</w:t>
+      </w:r>
+      <w:proofErr w:type="spellEnd"/>
+      <w:r>
+        <w:rPr>
+          <w:i/>
+          <w:iCs/>
+          <w:color w:val="4472C4" w:themeColor="accent1"/>
+          <w:sz w:val="20"/>
+          <w:szCs w:val="20"/>
+        </w:rPr>
+        <w:t>(x);</w:t>
+      </w:r>
+    </w:p>
+    <w:p>
+      <w:pPr>
+        <w:rPr>
+          <w:i/>
+          <w:iCs/>
+          <w:color w:val="4472C4" w:themeColor="accent1"/>
+          <w:sz w:val="20"/>
+          <w:szCs w:val="20"/>
+        </w:rPr>
+      </w:pPr>
+      <w:proofErr w:type="spellStart"/>
+      <w:r>
+        <w:rPr>
+          <w:i/>
+          <w:iCs/>
+          <w:color w:val="4472C4" w:themeColor="accent1"/>
+          <w:sz w:val="20"/>
+          <w:szCs w:val="20"/>
+        </w:rPr>
+        <w:t>System.out.println</w:t>
+      </w:r>
+      <w:proofErr w:type="spellEnd"/>
+      <w:r>
+        <w:rPr>
+          <w:i/>
+          <w:iCs/>
+          <w:color w:val="4472C4" w:themeColor="accent1"/>
+          <w:sz w:val="20"/>
+          <w:szCs w:val="20"/>
+        </w:rPr>
+        <w:t>(y);</w:t>
+      </w:r>
+    </w:p>
+    <w:p>
+      <w:pPr>
+        <w:rPr>
+          <w:b/>
+          <w:bCs/>
+          <w:sz w:val="20"/>
+          <w:szCs w:val="20"/>
+        </w:rPr>
+      </w:pPr>
+      <w:r>
+        <w:rPr>
+          <w:b/>
+          <w:bCs/>
+          <w:sz w:val="20"/>
+          <w:szCs w:val="20"/>
+        </w:rPr>
+        <w:t>Exemplo 2:</w:t>
+      </w:r>
+    </w:p>
+    <w:p>
+      <w:pPr>
+        <w:rPr>
+          <w:i/>
+          <w:iCs/>
+          <w:color w:val="0070C0"/>
+          <w:sz w:val="20"/>
+          <w:szCs w:val="20"/>
+        </w:rPr>
+      </w:pPr>
+      <w:proofErr w:type="spellStart"/>
+      <w:r>
+        <w:rPr>
+          <w:i/>
+          <w:iCs/>
+          <w:color w:val="0070C0"/>
+          <w:sz w:val="20"/>
+          <w:szCs w:val="20"/>
+        </w:rPr>
+        <w:t>int</w:t>
+      </w:r>
+      <w:proofErr w:type="spellEnd"/>
+      <w:r>
+        <w:rPr>
+          <w:i/>
+          <w:iCs/>
+          <w:color w:val="0070C0"/>
+          <w:sz w:val="20"/>
+          <w:szCs w:val="20"/>
+        </w:rPr>
+        <w:t xml:space="preserve"> x;</w:t>
+      </w:r>
+    </w:p>
+    <w:p>
+      <w:pPr>
+        <w:rPr>
+          <w:i/>
+          <w:iCs/>
+          <w:color w:val="0070C0"/>
+          <w:sz w:val="20"/>
+          <w:szCs w:val="20"/>
+        </w:rPr>
+      </w:pPr>
+      <w:proofErr w:type="spellStart"/>
+      <w:r>
+        <w:rPr>
+          <w:i/>
+          <w:iCs/>
+          <w:color w:val="0070C0"/>
+          <w:sz w:val="20"/>
+          <w:szCs w:val="20"/>
+        </w:rPr>
+        <w:t>double</w:t>
+      </w:r>
+      <w:proofErr w:type="spellEnd"/>
+      <w:r>
+        <w:rPr>
+          <w:i/>
+          <w:iCs/>
+          <w:color w:val="0070C0"/>
+          <w:sz w:val="20"/>
+          <w:szCs w:val="20"/>
+        </w:rPr>
+        <w:t xml:space="preserve"> y;</w:t>
+      </w:r>
+    </w:p>
+    <w:p>
+      <w:pPr>
+        <w:rPr>
+          <w:i/>
+          <w:iCs/>
+          <w:color w:val="0070C0"/>
+          <w:sz w:val="20"/>
+          <w:szCs w:val="20"/>
+        </w:rPr>
+      </w:pPr>
+      <w:r>
+        <w:rPr>
+          <w:i/>
+          <w:iCs/>
+          <w:color w:val="0070C0"/>
+          <w:sz w:val="20"/>
+          <w:szCs w:val="20"/>
+        </w:rPr>
+        <w:t>x = 5;</w:t>
+      </w:r>
+    </w:p>
+    <w:p>
+      <w:pPr>
+        <w:rPr>
+          <w:i/>
+          <w:iCs/>
+          <w:color w:val="0070C0"/>
+          <w:sz w:val="20"/>
+          <w:szCs w:val="20"/>
+        </w:rPr>
+      </w:pPr>
+      <w:r>
+        <w:rPr>
+          <w:i/>
+          <w:iCs/>
+          <w:color w:val="0070C0"/>
+          <w:sz w:val="20"/>
+          <w:szCs w:val="20"/>
+        </w:rPr>
+        <w:t>y = 2 * x;</w:t>
+      </w:r>
+    </w:p>
+    <w:p>
+      <w:pPr>
+        <w:rPr>
+          <w:i/>
+          <w:iCs/>
+          <w:color w:val="0070C0"/>
+          <w:sz w:val="20"/>
+          <w:szCs w:val="20"/>
+        </w:rPr>
+      </w:pPr>
+      <w:proofErr w:type="spellStart"/>
+      <w:r>
+        <w:rPr>
+          <w:i/>
+          <w:iCs/>
+          <w:color w:val="0070C0"/>
+          <w:sz w:val="20"/>
+          <w:szCs w:val="20"/>
+        </w:rPr>
+        <w:t>System.out.println</w:t>
+      </w:r>
+      <w:proofErr w:type="spellEnd"/>
+      <w:r>
+        <w:rPr>
+          <w:i/>
+          <w:iCs/>
+          <w:color w:val="0070C0"/>
+          <w:sz w:val="20"/>
+          <w:szCs w:val="20"/>
+        </w:rPr>
+        <w:t>(x);</w:t>
+      </w:r>
+    </w:p>
+    <w:p>
+      <w:pPr>
+        <w:rPr>
+          <w:i/>
+          <w:iCs/>
+          <w:color w:val="0070C0"/>
+          <w:sz w:val="20"/>
+          <w:szCs w:val="20"/>
+        </w:rPr>
+      </w:pPr>
+      <w:proofErr w:type="spellStart"/>
+      <w:r>
+        <w:rPr>
+          <w:i/>
+          <w:iCs/>
+          <w:color w:val="0070C0"/>
+          <w:sz w:val="20"/>
+          <w:szCs w:val="20"/>
+        </w:rPr>
+        <w:t>System.out.println</w:t>
+      </w:r>
+      <w:proofErr w:type="spellEnd"/>
+      <w:r>
+        <w:rPr>
+          <w:i/>
+          <w:iCs/>
+          <w:color w:val="0070C0"/>
+          <w:sz w:val="20"/>
+          <w:szCs w:val="20"/>
+        </w:rPr>
+        <w:t>(y);</w:t>
+      </w:r>
+    </w:p>
+    <w:p>
+      <w:pPr>
+        <w:rPr>
+          <w:b/>
+          <w:bCs/>
+          <w:sz w:val="20"/>
+          <w:szCs w:val="20"/>
+        </w:rPr>
+      </w:pPr>
+      <w:r>
+        <w:rPr>
+          <w:b/>
+          <w:bCs/>
+          <w:sz w:val="20"/>
+          <w:szCs w:val="20"/>
+        </w:rPr>
+        <w:t>Exemplo 3:</w:t>
+      </w:r>
+    </w:p>
+    <w:p>
+      <w:pPr>
+        <w:rPr>
+          <w:i/>
+          <w:iCs/>
+          <w:color w:val="0070C0"/>
+          <w:sz w:val="20"/>
+          <w:szCs w:val="20"/>
+        </w:rPr>
+      </w:pPr>
+      <w:proofErr w:type="spellStart"/>
+      <w:r>
+        <w:rPr>
+          <w:i/>
+          <w:iCs/>
+          <w:color w:val="0070C0"/>
+          <w:sz w:val="20"/>
+          <w:szCs w:val="20"/>
+        </w:rPr>
+        <w:t>double</w:t>
+      </w:r>
+      <w:proofErr w:type="spellEnd"/>
+      <w:r>
+        <w:rPr>
+          <w:i/>
+          <w:iCs/>
+          <w:color w:val="0070C0"/>
+          <w:sz w:val="20"/>
+          <w:szCs w:val="20"/>
+        </w:rPr>
+        <w:t xml:space="preserve"> b, B, h, </w:t>
+      </w:r>
+      <w:proofErr w:type="spellStart"/>
+      <w:r>
+        <w:rPr>
+          <w:i/>
+          <w:iCs/>
+          <w:color w:val="0070C0"/>
+          <w:sz w:val="20"/>
+          <w:szCs w:val="20"/>
+        </w:rPr>
+        <w:t>a</w:t>
+      </w:r>
+      <w:r>
+        <w:rPr>
+          <w:i/>
+          <w:iCs/>
+          <w:color w:val="0070C0"/>
+          <w:sz w:val="20"/>
+          <w:szCs w:val="20"/>
+        </w:rPr>
+        <w:t>rea</w:t>
+      </w:r>
+      <w:proofErr w:type="spellEnd"/>
+      <w:r>
+        <w:rPr>
+          <w:i/>
+          <w:iCs/>
+          <w:color w:val="0070C0"/>
+          <w:sz w:val="20"/>
+          <w:szCs w:val="20"/>
+        </w:rPr>
+        <w:t>;</w:t>
+      </w:r>
+    </w:p>
+    <w:p>
+      <w:pPr>
+        <w:rPr>
+          <w:i/>
+          <w:iCs/>
+          <w:color w:val="0070C0"/>
+          <w:sz w:val="20"/>
+          <w:szCs w:val="20"/>
+        </w:rPr>
+      </w:pPr>
+      <w:r>
+        <w:rPr>
+          <w:i/>
+          <w:iCs/>
+          <w:color w:val="0070C0"/>
+          <w:sz w:val="20"/>
+          <w:szCs w:val="20"/>
+        </w:rPr>
+        <w:lastRenderedPageBreak/>
+        <w:t>b = 6.0;</w:t>
+      </w:r>
+    </w:p>
+    <w:p>
+      <w:pPr>
+        <w:rPr>
+          <w:i/>
+          <w:iCs/>
+          <w:color w:val="0070C0"/>
+          <w:sz w:val="20"/>
+          <w:szCs w:val="20"/>
+        </w:rPr>
+      </w:pPr>
+      <w:r>
+        <w:rPr>
+          <w:i/>
+          <w:iCs/>
+          <w:color w:val="0070C0"/>
+          <w:sz w:val="20"/>
+          <w:szCs w:val="20"/>
+        </w:rPr>
+        <w:t>B = 8.0;</w:t>
+      </w:r>
+    </w:p>
+    <w:p>
+      <w:pPr>
+        <w:rPr>
+          <w:i/>
+          <w:iCs/>
+          <w:color w:val="0070C0"/>
+          <w:sz w:val="20"/>
+          <w:szCs w:val="20"/>
+        </w:rPr>
+      </w:pPr>
+      <w:r>
+        <w:rPr>
+          <w:i/>
+          <w:iCs/>
+          <w:color w:val="0070C0"/>
+          <w:sz w:val="20"/>
+          <w:szCs w:val="20"/>
+        </w:rPr>
+        <w:t>h = 5.0;</w:t>
+      </w:r>
+    </w:p>
+    <w:p>
+      <w:pPr>
+        <w:rPr>
+          <w:i/>
+          <w:iCs/>
+          <w:color w:val="0070C0"/>
+          <w:sz w:val="20"/>
+          <w:szCs w:val="20"/>
+        </w:rPr>
+      </w:pPr>
+      <w:proofErr w:type="spellStart"/>
+      <w:r>
+        <w:rPr>
+          <w:i/>
+          <w:iCs/>
+          <w:color w:val="0070C0"/>
+          <w:sz w:val="20"/>
+          <w:szCs w:val="20"/>
+        </w:rPr>
+        <w:t>area</w:t>
+      </w:r>
+      <w:proofErr w:type="spellEnd"/>
+      <w:r>
+        <w:rPr>
+          <w:i/>
+          <w:iCs/>
+          <w:color w:val="0070C0"/>
+          <w:sz w:val="20"/>
+          <w:szCs w:val="20"/>
+        </w:rPr>
+        <w:t xml:space="preserve"> = (b + B) / 2.0 * h;</w:t>
+      </w:r>
+    </w:p>
+    <w:p>
+      <w:pPr>
+        <w:rPr>
+          <w:i/>
+          <w:iCs/>
+          <w:color w:val="0070C0"/>
+          <w:sz w:val="20"/>
+          <w:szCs w:val="20"/>
+        </w:rPr>
+      </w:pPr>
+      <w:proofErr w:type="spellStart"/>
+      <w:r>
+        <w:rPr>
+          <w:i/>
+          <w:iCs/>
+          <w:color w:val="0070C0"/>
+          <w:sz w:val="20"/>
+          <w:szCs w:val="20"/>
+        </w:rPr>
+        <w:t>System.out.println</w:t>
+      </w:r>
+      <w:proofErr w:type="spellEnd"/>
+      <w:r>
+        <w:rPr>
+          <w:i/>
+          <w:iCs/>
+          <w:color w:val="0070C0"/>
+          <w:sz w:val="20"/>
+          <w:szCs w:val="20"/>
+        </w:rPr>
+        <w:t>(</w:t>
+      </w:r>
+      <w:proofErr w:type="spellStart"/>
+      <w:r>
+        <w:rPr>
+          <w:i/>
+          <w:iCs/>
+          <w:color w:val="0070C0"/>
+          <w:sz w:val="20"/>
+          <w:szCs w:val="20"/>
+        </w:rPr>
+        <w:t>area</w:t>
+      </w:r>
+      <w:proofErr w:type="spellEnd"/>
+      <w:r>
+        <w:rPr>
+          <w:i/>
+          <w:iCs/>
+          <w:color w:val="0070C0"/>
+          <w:sz w:val="20"/>
+          <w:szCs w:val="20"/>
+        </w:rPr>
+        <w:t>);</w:t>
+      </w:r>
+    </w:p>
+    <w:p>
+      <w:pPr>
+        <w:rPr>
+          <w:b/>
+          <w:bCs/>
+          <w:color w:val="ED7D31" w:themeColor="accent2"/>
+          <w:sz w:val="20"/>
+          <w:szCs w:val="20"/>
+        </w:rPr>
+      </w:pPr>
+      <w:r>
+        <w:rPr>
+          <w:b/>
+          <w:bCs/>
+          <w:color w:val="ED7D31" w:themeColor="accent2"/>
+          <w:sz w:val="20"/>
+          <w:szCs w:val="20"/>
+        </w:rPr>
+        <w:t>Boa prática:</w:t>
+      </w:r>
+    </w:p>
+    <w:p>
+      <w:pPr>
+        <w:rPr>
+          <w:sz w:val="20"/>
+          <w:szCs w:val="20"/>
+        </w:rPr>
+      </w:pPr>
+      <w:r>
+        <w:rPr>
+          <w:sz w:val="20"/>
+          <w:szCs w:val="20"/>
+        </w:rPr>
+        <w:t>Sempre indique o tipo do número, se a expressão for de ponto flutuante (não inteira).</w:t>
+      </w:r>
+    </w:p>
+    <w:p>
+      <w:pPr>
+        <w:rPr>
+          <w:sz w:val="20"/>
+          <w:szCs w:val="20"/>
+        </w:rPr>
+      </w:pPr>
+      <w:r>
+        <w:rPr>
+          <w:sz w:val="20"/>
+          <w:szCs w:val="20"/>
+        </w:rPr>
+        <w:t xml:space="preserve">Para </w:t>
+      </w:r>
+      <w:proofErr w:type="spellStart"/>
+      <w:r>
+        <w:rPr>
+          <w:b/>
+          <w:bCs/>
+          <w:sz w:val="20"/>
+          <w:szCs w:val="20"/>
+        </w:rPr>
+        <w:t>double</w:t>
+      </w:r>
+      <w:proofErr w:type="spellEnd"/>
+      <w:r>
+        <w:rPr>
+          <w:sz w:val="20"/>
+          <w:szCs w:val="20"/>
+        </w:rPr>
+        <w:t xml:space="preserve"> use:</w:t>
+      </w:r>
+    </w:p>
+    <w:p>
+      <w:pPr>
+        <w:rPr>
+          <w:i/>
+          <w:iCs/>
+          <w:sz w:val="20"/>
+          <w:szCs w:val="20"/>
+        </w:rPr>
+      </w:pPr>
+      <w:r>
+        <w:rPr>
+          <w:i/>
+          <w:iCs/>
+          <w:sz w:val="20"/>
+          <w:szCs w:val="20"/>
+        </w:rPr>
+        <w:t>.0</w:t>
+      </w:r>
+    </w:p>
+    <w:p>
+      <w:pPr>
+        <w:rPr>
+          <w:sz w:val="20"/>
+          <w:szCs w:val="20"/>
+        </w:rPr>
+      </w:pPr>
+      <w:r>
+        <w:rPr>
+          <w:sz w:val="20"/>
+          <w:szCs w:val="20"/>
+        </w:rPr>
+        <w:t xml:space="preserve">Para </w:t>
+      </w:r>
+      <w:proofErr w:type="spellStart"/>
+      <w:r>
+        <w:rPr>
+          <w:b/>
+          <w:bCs/>
+          <w:sz w:val="20"/>
+          <w:szCs w:val="20"/>
+        </w:rPr>
+        <w:t>float</w:t>
+      </w:r>
+      <w:proofErr w:type="spellEnd"/>
+      <w:r>
+        <w:rPr>
+          <w:sz w:val="20"/>
+          <w:szCs w:val="20"/>
+        </w:rPr>
+        <w:t xml:space="preserve"> use:</w:t>
+      </w:r>
+    </w:p>
+    <w:p>
+      <w:pPr>
+        <w:rPr>
+          <w:i/>
+          <w:iCs/>
+          <w:sz w:val="20"/>
+          <w:szCs w:val="20"/>
+        </w:rPr>
+      </w:pPr>
+      <w:r>
+        <w:rPr>
+          <w:i/>
+          <w:iCs/>
+          <w:sz w:val="20"/>
+          <w:szCs w:val="20"/>
+        </w:rPr>
+        <w:t>f</w:t>
+      </w:r>
+    </w:p>
+    <w:p>
+      <w:pPr>
+        <w:rPr>
+          <w:b/>
+          <w:bCs/>
+          <w:sz w:val="20"/>
+          <w:szCs w:val="20"/>
+        </w:rPr>
+      </w:pPr>
+      <w:r>
+        <w:rPr>
+          <w:b/>
+          <w:bCs/>
+          <w:sz w:val="20"/>
+          <w:szCs w:val="20"/>
+        </w:rPr>
+        <w:t>Exemplo:</w:t>
+      </w:r>
+    </w:p>
+    <w:p>
+      <w:pPr>
+        <w:rPr>
+          <w:i/>
+          <w:iCs/>
+          <w:color w:val="0070C0"/>
+          <w:sz w:val="20"/>
+          <w:szCs w:val="20"/>
+        </w:rPr>
+      </w:pPr>
+      <w:proofErr w:type="spellStart"/>
+      <w:r>
+        <w:rPr>
+          <w:b/>
+          <w:bCs/>
+          <w:i/>
+          <w:iCs/>
+          <w:color w:val="0070C0"/>
+          <w:sz w:val="20"/>
+          <w:szCs w:val="20"/>
+        </w:rPr>
+        <w:t>float</w:t>
+      </w:r>
+      <w:proofErr w:type="spellEnd"/>
+      <w:r>
+        <w:rPr>
+          <w:i/>
+          <w:iCs/>
+          <w:color w:val="0070C0"/>
+          <w:sz w:val="20"/>
+          <w:szCs w:val="20"/>
+        </w:rPr>
+        <w:t xml:space="preserve"> b, B, h, </w:t>
+      </w:r>
+      <w:proofErr w:type="spellStart"/>
+      <w:r>
+        <w:rPr>
+          <w:i/>
+          <w:iCs/>
+          <w:color w:val="0070C0"/>
+          <w:sz w:val="20"/>
+          <w:szCs w:val="20"/>
+        </w:rPr>
+        <w:t>area</w:t>
+      </w:r>
+      <w:proofErr w:type="spellEnd"/>
+      <w:r>
+        <w:rPr>
+          <w:i/>
+          <w:iCs/>
+          <w:color w:val="0070C0"/>
+          <w:sz w:val="20"/>
+          <w:szCs w:val="20"/>
+        </w:rPr>
+        <w:t>;</w:t>
+      </w:r>
+    </w:p>
+    <w:p>
+      <w:pPr>
+        <w:rPr>
+          <w:i/>
+          <w:iCs/>
+          <w:color w:val="0070C0"/>
+          <w:sz w:val="20"/>
+          <w:szCs w:val="20"/>
+        </w:rPr>
+      </w:pPr>
+      <w:r>
+        <w:rPr>
+          <w:i/>
+          <w:iCs/>
+          <w:color w:val="0070C0"/>
+          <w:sz w:val="20"/>
+          <w:szCs w:val="20"/>
+        </w:rPr>
+        <w:t>b = 6f;</w:t>
+      </w:r>
+    </w:p>
+    <w:p>
+      <w:pPr>
+        <w:rPr>
+          <w:i/>
+          <w:iCs/>
+          <w:color w:val="0070C0"/>
+          <w:sz w:val="20"/>
+          <w:szCs w:val="20"/>
+        </w:rPr>
+      </w:pPr>
+      <w:r>
+        <w:rPr>
+          <w:i/>
+          <w:iCs/>
+          <w:color w:val="0070C0"/>
+          <w:sz w:val="20"/>
+          <w:szCs w:val="20"/>
+        </w:rPr>
+        <w:t>B = 8f;</w:t>
+      </w:r>
+    </w:p>
+    <w:p>
+      <w:pPr>
+        <w:rPr>
+          <w:i/>
+          <w:iCs/>
+          <w:color w:val="0070C0"/>
+          <w:sz w:val="20"/>
+          <w:szCs w:val="20"/>
+        </w:rPr>
+      </w:pPr>
+      <w:r>
+        <w:rPr>
+          <w:i/>
+          <w:iCs/>
+          <w:color w:val="0070C0"/>
+          <w:sz w:val="20"/>
+          <w:szCs w:val="20"/>
+        </w:rPr>
+        <w:t>h = 5f;</w:t>
+      </w:r>
+    </w:p>
+    <w:p>
+      <w:pPr>
+        <w:rPr>
+          <w:i/>
+          <w:iCs/>
+          <w:color w:val="0070C0"/>
+          <w:sz w:val="20"/>
+          <w:szCs w:val="20"/>
+        </w:rPr>
+      </w:pPr>
+      <w:proofErr w:type="spellStart"/>
+      <w:r>
+        <w:rPr>
+          <w:i/>
+          <w:iCs/>
+          <w:color w:val="0070C0"/>
+          <w:sz w:val="20"/>
+          <w:szCs w:val="20"/>
+        </w:rPr>
+        <w:t>area</w:t>
+      </w:r>
+      <w:proofErr w:type="spellEnd"/>
+      <w:r>
+        <w:rPr>
+          <w:i/>
+          <w:iCs/>
+          <w:color w:val="0070C0"/>
+          <w:sz w:val="20"/>
+          <w:szCs w:val="20"/>
+        </w:rPr>
+        <w:t xml:space="preserve"> = (b + B) / 2f * h;</w:t>
+      </w:r>
+    </w:p>
+    <w:p>
+      <w:pPr>
+        <w:rPr>
+          <w:i/>
+          <w:iCs/>
+          <w:color w:val="0070C0"/>
+          <w:sz w:val="20"/>
+          <w:szCs w:val="20"/>
+        </w:rPr>
+      </w:pPr>
+      <w:proofErr w:type="spellStart"/>
+      <w:r>
+        <w:rPr>
+          <w:i/>
+          <w:iCs/>
+          <w:color w:val="0070C0"/>
+          <w:sz w:val="20"/>
+          <w:szCs w:val="20"/>
+        </w:rPr>
+        <w:t>System.out.println</w:t>
+      </w:r>
+      <w:proofErr w:type="spellEnd"/>
+      <w:r>
+        <w:rPr>
+          <w:i/>
+          <w:iCs/>
+          <w:color w:val="0070C0"/>
+          <w:sz w:val="20"/>
+          <w:szCs w:val="20"/>
+        </w:rPr>
+        <w:t>(</w:t>
+      </w:r>
+      <w:proofErr w:type="spellStart"/>
+      <w:r>
+        <w:rPr>
+          <w:i/>
+          <w:iCs/>
+          <w:color w:val="0070C0"/>
+          <w:sz w:val="20"/>
+          <w:szCs w:val="20"/>
+        </w:rPr>
+        <w:t>area</w:t>
+      </w:r>
+      <w:proofErr w:type="spellEnd"/>
+      <w:r>
+        <w:rPr>
+          <w:i/>
+          <w:iCs/>
+          <w:color w:val="0070C0"/>
+          <w:sz w:val="20"/>
+          <w:szCs w:val="20"/>
+        </w:rPr>
+        <w:t>);</w:t>
+      </w:r>
+    </w:p>
+    <w:p>
+      <w:pPr>
+        <w:rPr>
+          <w:b/>
+          <w:bCs/>
+          <w:sz w:val="20"/>
+          <w:szCs w:val="20"/>
+        </w:rPr>
+      </w:pPr>
+      <w:r>
+        <w:rPr>
+          <w:b/>
+          <w:bCs/>
+          <w:sz w:val="20"/>
+          <w:szCs w:val="20"/>
+        </w:rPr>
+        <w:t>Exemplo 4:</w:t>
+      </w:r>
+    </w:p>
+    <w:p>
+      <w:pPr>
+        <w:rPr>
+          <w:i/>
+          <w:iCs/>
+          <w:color w:val="0070C0"/>
+          <w:sz w:val="20"/>
+          <w:szCs w:val="20"/>
+        </w:rPr>
+      </w:pPr>
+      <w:proofErr w:type="spellStart"/>
+      <w:r>
+        <w:rPr>
+          <w:i/>
+          <w:iCs/>
+          <w:color w:val="0070C0"/>
+          <w:sz w:val="20"/>
+          <w:szCs w:val="20"/>
+        </w:rPr>
+        <w:t>int</w:t>
+      </w:r>
+      <w:proofErr w:type="spellEnd"/>
+      <w:r>
+        <w:rPr>
+          <w:i/>
+          <w:iCs/>
+          <w:color w:val="0070C0"/>
+          <w:sz w:val="20"/>
+          <w:szCs w:val="20"/>
+        </w:rPr>
+        <w:t xml:space="preserve"> </w:t>
+      </w:r>
+      <w:proofErr w:type="gramStart"/>
+      <w:r>
+        <w:rPr>
+          <w:i/>
+          <w:iCs/>
+          <w:color w:val="0070C0"/>
+          <w:sz w:val="20"/>
+          <w:szCs w:val="20"/>
+        </w:rPr>
+        <w:t>a, g</w:t>
+      </w:r>
+      <w:proofErr w:type="gramEnd"/>
+      <w:r>
+        <w:rPr>
+          <w:i/>
+          <w:iCs/>
+          <w:color w:val="0070C0"/>
+          <w:sz w:val="20"/>
+          <w:szCs w:val="20"/>
+        </w:rPr>
+        <w:t>;</w:t>
+      </w:r>
+    </w:p>
+    <w:p>
+      <w:pPr>
+        <w:rPr>
+          <w:i/>
+          <w:iCs/>
+          <w:color w:val="0070C0"/>
+          <w:sz w:val="20"/>
+          <w:szCs w:val="20"/>
+        </w:rPr>
+      </w:pPr>
+      <w:proofErr w:type="spellStart"/>
+      <w:r>
+        <w:rPr>
+          <w:i/>
+          <w:iCs/>
+          <w:color w:val="0070C0"/>
+          <w:sz w:val="20"/>
+          <w:szCs w:val="20"/>
+        </w:rPr>
+        <w:t>double</w:t>
+      </w:r>
+      <w:proofErr w:type="spellEnd"/>
+      <w:r>
+        <w:rPr>
+          <w:i/>
+          <w:iCs/>
+          <w:color w:val="0070C0"/>
+          <w:sz w:val="20"/>
+          <w:szCs w:val="20"/>
+        </w:rPr>
+        <w:t xml:space="preserve"> resultado;</w:t>
+      </w:r>
+    </w:p>
+    <w:p>
+      <w:pPr>
+        <w:rPr>
+          <w:i/>
+          <w:iCs/>
+          <w:color w:val="0070C0"/>
+          <w:sz w:val="20"/>
+          <w:szCs w:val="20"/>
+        </w:rPr>
+      </w:pPr>
+      <w:r>
+        <w:rPr>
+          <w:i/>
+          <w:iCs/>
+          <w:color w:val="0070C0"/>
+          <w:sz w:val="20"/>
+          <w:szCs w:val="20"/>
+        </w:rPr>
+        <w:t>a = 5;</w:t>
+      </w:r>
+    </w:p>
+    <w:p>
+      <w:pPr>
+        <w:rPr>
+          <w:i/>
+          <w:iCs/>
+          <w:color w:val="0070C0"/>
+          <w:sz w:val="20"/>
+          <w:szCs w:val="20"/>
+        </w:rPr>
+      </w:pPr>
+      <w:r>
+        <w:rPr>
+          <w:i/>
+          <w:iCs/>
+          <w:color w:val="0070C0"/>
+          <w:sz w:val="20"/>
+          <w:szCs w:val="20"/>
+        </w:rPr>
+        <w:t>g = 2;</w:t>
+      </w:r>
+    </w:p>
+    <w:p>
+      <w:pPr>
+        <w:rPr>
+          <w:i/>
+          <w:iCs/>
+          <w:color w:val="0070C0"/>
+          <w:sz w:val="20"/>
+          <w:szCs w:val="20"/>
+        </w:rPr>
+      </w:pPr>
+      <w:r>
+        <w:rPr>
+          <w:i/>
+          <w:iCs/>
+          <w:color w:val="0070C0"/>
+          <w:sz w:val="20"/>
+          <w:szCs w:val="20"/>
+        </w:rPr>
+        <w:t xml:space="preserve">resultado = </w:t>
+      </w:r>
+      <w:r>
+        <w:rPr>
+          <w:i/>
+          <w:iCs/>
+          <w:color w:val="0070C0"/>
+          <w:sz w:val="20"/>
+          <w:szCs w:val="20"/>
+        </w:rPr>
+        <w:t>(</w:t>
+      </w:r>
+      <w:proofErr w:type="spellStart"/>
+      <w:r>
+        <w:rPr>
+          <w:i/>
+          <w:iCs/>
+          <w:color w:val="0070C0"/>
+          <w:sz w:val="20"/>
+          <w:szCs w:val="20"/>
+        </w:rPr>
+        <w:t>double</w:t>
+      </w:r>
+      <w:proofErr w:type="spellEnd"/>
+      <w:r>
+        <w:rPr>
+          <w:i/>
+          <w:iCs/>
+          <w:color w:val="0070C0"/>
+          <w:sz w:val="20"/>
+          <w:szCs w:val="20"/>
+        </w:rPr>
+        <w:t xml:space="preserve">) </w:t>
+      </w:r>
+      <w:r>
+        <w:rPr>
+          <w:i/>
+          <w:iCs/>
+          <w:color w:val="0070C0"/>
+          <w:sz w:val="20"/>
+          <w:szCs w:val="20"/>
+        </w:rPr>
+        <w:t>a / b;</w:t>
+      </w:r>
+      <w:r>
+        <w:rPr>
+          <w:i/>
+          <w:iCs/>
+          <w:color w:val="0070C0"/>
+          <w:sz w:val="20"/>
+          <w:szCs w:val="20"/>
+        </w:rPr>
+        <w:t xml:space="preserve"> </w:t>
+      </w:r>
+      <w:r>
+        <w:rPr>
+          <w:b/>
+          <w:bCs/>
+          <w:i/>
+          <w:iCs/>
+          <w:color w:val="ED7D31" w:themeColor="accent2"/>
+          <w:sz w:val="20"/>
+          <w:szCs w:val="20"/>
+        </w:rPr>
+        <w:t>-&gt; casting</w:t>
+      </w:r>
+    </w:p>
+    <w:p>
+      <w:pPr>
+        <w:rPr>
+          <w:i/>
+          <w:iCs/>
+          <w:color w:val="0070C0"/>
+          <w:sz w:val="20"/>
+          <w:szCs w:val="20"/>
+        </w:rPr>
+      </w:pPr>
+      <w:proofErr w:type="spellStart"/>
+      <w:r>
+        <w:rPr>
+          <w:i/>
+          <w:iCs/>
+          <w:color w:val="0070C0"/>
+          <w:sz w:val="20"/>
+          <w:szCs w:val="20"/>
+        </w:rPr>
+        <w:t>System.out.println</w:t>
+      </w:r>
+      <w:proofErr w:type="spellEnd"/>
+      <w:r>
+        <w:rPr>
+          <w:i/>
+          <w:iCs/>
+          <w:color w:val="0070C0"/>
+          <w:sz w:val="20"/>
+          <w:szCs w:val="20"/>
+        </w:rPr>
+        <w:t>(resultado);</w:t>
+      </w:r>
+    </w:p>
+    <w:p>
+      <w:pPr>
+        <w:rPr>
+          <w:b/>
+          <w:bCs/>
+          <w:sz w:val="20"/>
+          <w:szCs w:val="20"/>
+        </w:rPr>
+      </w:pPr>
+      <w:r>
+        <w:rPr>
+          <w:b/>
+          <w:bCs/>
+          <w:sz w:val="20"/>
+          <w:szCs w:val="20"/>
+        </w:rPr>
+        <w:t>Exemplo 5:</w:t>
+      </w:r>
+    </w:p>
+    <w:p>
+      <w:pPr>
+        <w:rPr>
+          <w:i/>
+          <w:iCs/>
+          <w:color w:val="0070C0"/>
+          <w:sz w:val="20"/>
+          <w:szCs w:val="20"/>
+        </w:rPr>
+      </w:pPr>
+      <w:proofErr w:type="spellStart"/>
+      <w:r>
+        <w:rPr>
+          <w:i/>
+          <w:iCs/>
+          <w:color w:val="0070C0"/>
+          <w:sz w:val="20"/>
+          <w:szCs w:val="20"/>
+        </w:rPr>
+        <w:t>double</w:t>
+      </w:r>
+      <w:proofErr w:type="spellEnd"/>
+      <w:r>
+        <w:rPr>
+          <w:i/>
+          <w:iCs/>
+          <w:color w:val="0070C0"/>
+          <w:sz w:val="20"/>
+          <w:szCs w:val="20"/>
+        </w:rPr>
+        <w:t xml:space="preserve"> </w:t>
+      </w:r>
+      <w:r>
+        <w:rPr>
+          <w:i/>
+          <w:iCs/>
+          <w:color w:val="0070C0"/>
+          <w:sz w:val="20"/>
+          <w:szCs w:val="20"/>
+        </w:rPr>
+        <w:t>j;</w:t>
+      </w:r>
+    </w:p>
+    <w:p>
+      <w:pPr>
+        <w:rPr>
+          <w:i/>
+          <w:iCs/>
+          <w:color w:val="0070C0"/>
+          <w:sz w:val="20"/>
+          <w:szCs w:val="20"/>
+        </w:rPr>
+      </w:pPr>
+      <w:proofErr w:type="spellStart"/>
+      <w:r>
+        <w:rPr>
+          <w:i/>
+          <w:iCs/>
+          <w:color w:val="0070C0"/>
+          <w:sz w:val="20"/>
+          <w:szCs w:val="20"/>
+        </w:rPr>
+        <w:t>int</w:t>
+      </w:r>
+      <w:proofErr w:type="spellEnd"/>
+      <w:r>
+        <w:rPr>
+          <w:i/>
+          <w:iCs/>
+          <w:color w:val="0070C0"/>
+          <w:sz w:val="20"/>
+          <w:szCs w:val="20"/>
+        </w:rPr>
+        <w:t xml:space="preserve"> p;</w:t>
+      </w:r>
+    </w:p>
+    <w:p>
+      <w:pPr>
+        <w:rPr>
+          <w:i/>
+          <w:iCs/>
+          <w:color w:val="0070C0"/>
+          <w:sz w:val="20"/>
+          <w:szCs w:val="20"/>
+        </w:rPr>
+      </w:pPr>
+      <w:r>
+        <w:rPr>
+          <w:i/>
+          <w:iCs/>
+          <w:color w:val="0070C0"/>
+          <w:sz w:val="20"/>
+          <w:szCs w:val="20"/>
+        </w:rPr>
+        <w:t>j = 5.0;</w:t>
+      </w:r>
+    </w:p>
+    <w:p>
+      <w:pPr>
+        <w:rPr>
+          <w:i/>
+          <w:iCs/>
+          <w:color w:val="0070C0"/>
+          <w:sz w:val="20"/>
+          <w:szCs w:val="20"/>
+        </w:rPr>
+      </w:pPr>
+      <w:r>
+        <w:rPr>
+          <w:i/>
+          <w:iCs/>
+          <w:color w:val="0070C0"/>
+          <w:sz w:val="20"/>
+          <w:szCs w:val="20"/>
+        </w:rPr>
+        <w:t xml:space="preserve">p = </w:t>
+      </w:r>
+      <w:r>
+        <w:rPr>
+          <w:i/>
+          <w:iCs/>
+          <w:color w:val="0070C0"/>
+          <w:sz w:val="20"/>
+          <w:szCs w:val="20"/>
+        </w:rPr>
+        <w:t>(</w:t>
+      </w:r>
+      <w:proofErr w:type="spellStart"/>
+      <w:r>
+        <w:rPr>
+          <w:i/>
+          <w:iCs/>
+          <w:color w:val="0070C0"/>
+          <w:sz w:val="20"/>
+          <w:szCs w:val="20"/>
+        </w:rPr>
+        <w:t>int</w:t>
+      </w:r>
+      <w:proofErr w:type="spellEnd"/>
+      <w:r>
+        <w:rPr>
+          <w:i/>
+          <w:iCs/>
+          <w:color w:val="0070C0"/>
+          <w:sz w:val="20"/>
+          <w:szCs w:val="20"/>
+        </w:rPr>
+        <w:t xml:space="preserve">) </w:t>
+      </w:r>
+      <w:r>
+        <w:rPr>
+          <w:i/>
+          <w:iCs/>
+          <w:color w:val="0070C0"/>
+          <w:sz w:val="20"/>
+          <w:szCs w:val="20"/>
+        </w:rPr>
+        <w:t>j;</w:t>
+      </w:r>
+      <w:r>
+        <w:rPr>
+          <w:i/>
+          <w:iCs/>
+          <w:color w:val="0070C0"/>
+          <w:sz w:val="20"/>
+          <w:szCs w:val="20"/>
+        </w:rPr>
+        <w:t xml:space="preserve"> </w:t>
+      </w:r>
+      <w:r>
+        <w:rPr>
+          <w:b/>
+          <w:bCs/>
+          <w:i/>
+          <w:iCs/>
+          <w:color w:val="ED7D31" w:themeColor="accent2"/>
+          <w:sz w:val="20"/>
+          <w:szCs w:val="20"/>
+        </w:rPr>
+        <w:t>-&gt; casting</w:t>
+      </w:r>
+    </w:p>
+    <w:p>
+      <w:pPr>
+        <w:rPr>
+          <w:i/>
+          <w:iCs/>
+          <w:color w:val="0070C0"/>
+          <w:sz w:val="20"/>
+          <w:szCs w:val="20"/>
+        </w:rPr>
+      </w:pPr>
+      <w:proofErr w:type="spellStart"/>
+      <w:r>
+        <w:rPr>
+          <w:i/>
+          <w:iCs/>
+          <w:color w:val="0070C0"/>
+          <w:sz w:val="20"/>
+          <w:szCs w:val="20"/>
+        </w:rPr>
+        <w:t>System.out.println</w:t>
+      </w:r>
+      <w:proofErr w:type="spellEnd"/>
+      <w:r>
+        <w:rPr>
+          <w:i/>
+          <w:iCs/>
+          <w:color w:val="0070C0"/>
+          <w:sz w:val="20"/>
+          <w:szCs w:val="20"/>
+        </w:rPr>
+        <w:t>(p);</w:t>
+      </w:r>
     </w:p>
     <w:sectPr>
       <w:pgSz w:w="11906" w:h="16838"/>
@@ -9749,6 +11354,92 @@
     </w:lvl>
   </w:abstractNum>
   <w:abstractNum w:abstractNumId="2" w15:restartNumberingAfterBreak="0">
+    <w:nsid w:val="0C0A0766"/>
+    <w:multiLevelType w:val="hybridMultilevel"/>
+    <w:tmpl w:val="2F18F5B6"/>
+    <w:lvl w:ilvl="0" w:tplc="0416000F">
+      <w:start w:val="1"/>
+      <w:numFmt w:val="decimal"/>
+      <w:lvlText w:val="%1."/>
+      <w:lvlJc w:val="left"/>
+      <w:pPr>
+        <w:ind w:left="720" w:hanging="360"/>
+      </w:pPr>
+    </w:lvl>
+    <w:lvl w:ilvl="1" w:tplc="04160019" w:tentative="1">
+      <w:start w:val="1"/>
+      <w:numFmt w:val="lowerLetter"/>
+      <w:lvlText w:val="%2."/>
+      <w:lvlJc w:val="left"/>
+      <w:pPr>
+        <w:ind w:left="1440" w:hanging="360"/>
+      </w:pPr>
+    </w:lvl>
+    <w:lvl w:ilvl="2" w:tplc="0416001B" w:tentative="1">
+      <w:start w:val="1"/>
+      <w:numFmt w:val="lowerRoman"/>
+      <w:lvlText w:val="%3."/>
+      <w:lvlJc w:val="right"/>
+      <w:pPr>
+        <w:ind w:left="2160" w:hanging="180"/>
+      </w:pPr>
+    </w:lvl>
+    <w:lvl w:ilvl="3" w:tplc="0416000F" w:tentative="1">
+      <w:start w:val="1"/>
+      <w:numFmt w:val="decimal"/>
+      <w:lvlText w:val="%4."/>
+      <w:lvlJc w:val="left"/>
+      <w:pPr>
+        <w:ind w:left="2880" w:hanging="360"/>
+      </w:pPr>
+    </w:lvl>
+    <w:lvl w:ilvl="4" w:tplc="04160019" w:tentative="1">
+      <w:start w:val="1"/>
+      <w:numFmt w:val="lowerLetter"/>
+      <w:lvlText w:val="%5."/>
+      <w:lvlJc w:val="left"/>
+      <w:pPr>
+        <w:ind w:left="3600" w:hanging="360"/>
+      </w:pPr>
+    </w:lvl>
+    <w:lvl w:ilvl="5" w:tplc="0416001B" w:tentative="1">
+      <w:start w:val="1"/>
+      <w:numFmt w:val="lowerRoman"/>
+      <w:lvlText w:val="%6."/>
+      <w:lvlJc w:val="right"/>
+      <w:pPr>
+        <w:ind w:left="4320" w:hanging="180"/>
+      </w:pPr>
+    </w:lvl>
+    <w:lvl w:ilvl="6" w:tplc="0416000F" w:tentative="1">
+      <w:start w:val="1"/>
+      <w:numFmt w:val="decimal"/>
+      <w:lvlText w:val="%7."/>
+      <w:lvlJc w:val="left"/>
+      <w:pPr>
+        <w:ind w:left="5040" w:hanging="360"/>
+      </w:pPr>
+    </w:lvl>
+    <w:lvl w:ilvl="7" w:tplc="04160019" w:tentative="1">
+      <w:start w:val="1"/>
+      <w:numFmt w:val="lowerLetter"/>
+      <w:lvlText w:val="%8."/>
+      <w:lvlJc w:val="left"/>
+      <w:pPr>
+        <w:ind w:left="5760" w:hanging="360"/>
+      </w:pPr>
+    </w:lvl>
+    <w:lvl w:ilvl="8" w:tplc="0416001B" w:tentative="1">
+      <w:start w:val="1"/>
+      <w:numFmt w:val="lowerRoman"/>
+      <w:lvlText w:val="%9."/>
+      <w:lvlJc w:val="right"/>
+      <w:pPr>
+        <w:ind w:left="6480" w:hanging="180"/>
+      </w:pPr>
+    </w:lvl>
+  </w:abstractNum>
+  <w:abstractNum w:abstractNumId="3" w15:restartNumberingAfterBreak="0">
     <w:nsid w:val="116E4B4B"/>
     <w:multiLevelType w:val="hybridMultilevel"/>
     <w:tmpl w:val="81BA5D96"/>
@@ -9861,7 +11552,7 @@
       </w:rPr>
     </w:lvl>
   </w:abstractNum>
-  <w:abstractNum w:abstractNumId="3" w15:restartNumberingAfterBreak="0">
+  <w:abstractNum w:abstractNumId="4" w15:restartNumberingAfterBreak="0">
     <w:nsid w:val="190D2B8D"/>
     <w:multiLevelType w:val="hybridMultilevel"/>
     <w:tmpl w:val="01DC933E"/>
@@ -9974,7 +11665,7 @@
       </w:rPr>
     </w:lvl>
   </w:abstractNum>
-  <w:abstractNum w:abstractNumId="4" w15:restartNumberingAfterBreak="0">
+  <w:abstractNum w:abstractNumId="5" w15:restartNumberingAfterBreak="0">
     <w:nsid w:val="1A7D684C"/>
     <w:multiLevelType w:val="hybridMultilevel"/>
     <w:tmpl w:val="CE0C5892"/>
@@ -10087,7 +11778,7 @@
       </w:rPr>
     </w:lvl>
   </w:abstractNum>
-  <w:abstractNum w:abstractNumId="5" w15:restartNumberingAfterBreak="0">
+  <w:abstractNum w:abstractNumId="6" w15:restartNumberingAfterBreak="0">
     <w:nsid w:val="219B5DC2"/>
     <w:multiLevelType w:val="hybridMultilevel"/>
     <w:tmpl w:val="3D10E06C"/>
@@ -10200,7 +11891,7 @@
       </w:rPr>
     </w:lvl>
   </w:abstractNum>
-  <w:abstractNum w:abstractNumId="6" w15:restartNumberingAfterBreak="0">
+  <w:abstractNum w:abstractNumId="7" w15:restartNumberingAfterBreak="0">
     <w:nsid w:val="22913D3C"/>
     <w:multiLevelType w:val="hybridMultilevel"/>
     <w:tmpl w:val="C2B678E4"/>
@@ -10313,7 +12004,7 @@
       </w:rPr>
     </w:lvl>
   </w:abstractNum>
-  <w:abstractNum w:abstractNumId="7" w15:restartNumberingAfterBreak="0">
+  <w:abstractNum w:abstractNumId="8" w15:restartNumberingAfterBreak="0">
     <w:nsid w:val="2AFE0B12"/>
     <w:multiLevelType w:val="hybridMultilevel"/>
     <w:tmpl w:val="AB66D36A"/>
@@ -10402,7 +12093,7 @@
       </w:pPr>
     </w:lvl>
   </w:abstractNum>
-  <w:abstractNum w:abstractNumId="8" w15:restartNumberingAfterBreak="0">
+  <w:abstractNum w:abstractNumId="9" w15:restartNumberingAfterBreak="0">
     <w:nsid w:val="2F311FE5"/>
     <w:multiLevelType w:val="hybridMultilevel"/>
     <w:tmpl w:val="784ED09C"/>
@@ -10515,7 +12206,7 @@
       </w:rPr>
     </w:lvl>
   </w:abstractNum>
-  <w:abstractNum w:abstractNumId="9" w15:restartNumberingAfterBreak="0">
+  <w:abstractNum w:abstractNumId="10" w15:restartNumberingAfterBreak="0">
     <w:nsid w:val="35E01C4E"/>
     <w:multiLevelType w:val="hybridMultilevel"/>
     <w:tmpl w:val="2EE2E708"/>
@@ -10628,7 +12319,7 @@
       </w:rPr>
     </w:lvl>
   </w:abstractNum>
-  <w:abstractNum w:abstractNumId="10" w15:restartNumberingAfterBreak="0">
+  <w:abstractNum w:abstractNumId="11" w15:restartNumberingAfterBreak="0">
     <w:nsid w:val="37493C84"/>
     <w:multiLevelType w:val="hybridMultilevel"/>
     <w:tmpl w:val="B87A9FDC"/>
@@ -10741,7 +12432,7 @@
       </w:rPr>
     </w:lvl>
   </w:abstractNum>
-  <w:abstractNum w:abstractNumId="11" w15:restartNumberingAfterBreak="0">
+  <w:abstractNum w:abstractNumId="12" w15:restartNumberingAfterBreak="0">
     <w:nsid w:val="49A156F7"/>
     <w:multiLevelType w:val="hybridMultilevel"/>
     <w:tmpl w:val="D7961280"/>
@@ -10854,7 +12545,7 @@
       </w:rPr>
     </w:lvl>
   </w:abstractNum>
-  <w:abstractNum w:abstractNumId="12" w15:restartNumberingAfterBreak="0">
+  <w:abstractNum w:abstractNumId="13" w15:restartNumberingAfterBreak="0">
     <w:nsid w:val="4B2B7CC7"/>
     <w:multiLevelType w:val="hybridMultilevel"/>
     <w:tmpl w:val="43F217CE"/>
@@ -10967,7 +12658,7 @@
       </w:rPr>
     </w:lvl>
   </w:abstractNum>
-  <w:abstractNum w:abstractNumId="13" w15:restartNumberingAfterBreak="0">
+  <w:abstractNum w:abstractNumId="14" w15:restartNumberingAfterBreak="0">
     <w:nsid w:val="4FE973CA"/>
     <w:multiLevelType w:val="hybridMultilevel"/>
     <w:tmpl w:val="7B0015BC"/>
@@ -11080,7 +12771,7 @@
       </w:rPr>
     </w:lvl>
   </w:abstractNum>
-  <w:abstractNum w:abstractNumId="14" w15:restartNumberingAfterBreak="0">
+  <w:abstractNum w:abstractNumId="15" w15:restartNumberingAfterBreak="0">
     <w:nsid w:val="53570A54"/>
     <w:multiLevelType w:val="hybridMultilevel"/>
     <w:tmpl w:val="B5DADEBC"/>
@@ -11193,7 +12884,7 @@
       </w:rPr>
     </w:lvl>
   </w:abstractNum>
-  <w:abstractNum w:abstractNumId="15" w15:restartNumberingAfterBreak="0">
+  <w:abstractNum w:abstractNumId="16" w15:restartNumberingAfterBreak="0">
     <w:nsid w:val="55DE5D3F"/>
     <w:multiLevelType w:val="hybridMultilevel"/>
     <w:tmpl w:val="4CA6FB38"/>
@@ -11306,7 +12997,7 @@
       </w:rPr>
     </w:lvl>
   </w:abstractNum>
-  <w:abstractNum w:abstractNumId="16" w15:restartNumberingAfterBreak="0">
+  <w:abstractNum w:abstractNumId="17" w15:restartNumberingAfterBreak="0">
     <w:nsid w:val="5D61248F"/>
     <w:multiLevelType w:val="hybridMultilevel"/>
     <w:tmpl w:val="615ED58A"/>
@@ -11419,7 +13110,7 @@
       </w:rPr>
     </w:lvl>
   </w:abstractNum>
-  <w:abstractNum w:abstractNumId="17" w15:restartNumberingAfterBreak="0">
+  <w:abstractNum w:abstractNumId="18" w15:restartNumberingAfterBreak="0">
     <w:nsid w:val="7FD6085E"/>
     <w:multiLevelType w:val="hybridMultilevel"/>
     <w:tmpl w:val="AE06AECA"/>
@@ -11533,57 +13224,60 @@
     </w:lvl>
   </w:abstractNum>
   <w:num w:numId="1">
-    <w:abstractNumId w:val="7"/>
+    <w:abstractNumId w:val="8"/>
   </w:num>
   <w:num w:numId="2">
     <w:abstractNumId w:val="1"/>
   </w:num>
   <w:num w:numId="3">
+    <w:abstractNumId w:val="17"/>
+  </w:num>
+  <w:num w:numId="4">
+    <w:abstractNumId w:val="15"/>
+  </w:num>
+  <w:num w:numId="5">
+    <w:abstractNumId w:val="13"/>
+  </w:num>
+  <w:num w:numId="6">
+    <w:abstractNumId w:val="6"/>
+  </w:num>
+  <w:num w:numId="7">
+    <w:abstractNumId w:val="9"/>
+  </w:num>
+  <w:num w:numId="8">
+    <w:abstractNumId w:val="7"/>
+  </w:num>
+  <w:num w:numId="9">
+    <w:abstractNumId w:val="10"/>
+  </w:num>
+  <w:num w:numId="10">
     <w:abstractNumId w:val="16"/>
   </w:num>
-  <w:num w:numId="4">
+  <w:num w:numId="11">
+    <w:abstractNumId w:val="18"/>
+  </w:num>
+  <w:num w:numId="12">
+    <w:abstractNumId w:val="11"/>
+  </w:num>
+  <w:num w:numId="13">
+    <w:abstractNumId w:val="5"/>
+  </w:num>
+  <w:num w:numId="14">
+    <w:abstractNumId w:val="4"/>
+  </w:num>
+  <w:num w:numId="15">
     <w:abstractNumId w:val="14"/>
   </w:num>
-  <w:num w:numId="5">
+  <w:num w:numId="16">
     <w:abstractNumId w:val="12"/>
-  </w:num>
-  <w:num w:numId="6">
-    <w:abstractNumId w:val="5"/>
-  </w:num>
-  <w:num w:numId="7">
-    <w:abstractNumId w:val="8"/>
-  </w:num>
-  <w:num w:numId="8">
-    <w:abstractNumId w:val="6"/>
-  </w:num>
-  <w:num w:numId="9">
-    <w:abstractNumId w:val="9"/>
-  </w:num>
-  <w:num w:numId="10">
-    <w:abstractNumId w:val="15"/>
-  </w:num>
-  <w:num w:numId="11">
-    <w:abstractNumId w:val="17"/>
-  </w:num>
-  <w:num w:numId="12">
-    <w:abstractNumId w:val="10"/>
-  </w:num>
-  <w:num w:numId="13">
-    <w:abstractNumId w:val="4"/>
-  </w:num>
-  <w:num w:numId="14">
-    <w:abstractNumId w:val="3"/>
-  </w:num>
-  <w:num w:numId="15">
-    <w:abstractNumId w:val="13"/>
-  </w:num>
-  <w:num w:numId="16">
-    <w:abstractNumId w:val="11"/>
   </w:num>
   <w:num w:numId="17">
     <w:abstractNumId w:val="0"/>
   </w:num>
   <w:num w:numId="18">
+    <w:abstractNumId w:val="3"/>
+  </w:num>
+  <w:num w:numId="19">
     <w:abstractNumId w:val="2"/>
   </w:num>
 </w:numbering>

</xml_diff>

<commit_message>
Entrada de dados - continuação
</commit_message>
<xml_diff>
--- a/Autodidata 2024/Java - Anotações.docx
+++ b/Autodidata 2024/Java - Anotações.docx
@@ -8851,7 +8851,13 @@
         </w:rPr>
       </w:pPr>
       <w:r>
-        <w:rPr/>
+        <w:rPr>
+          <w:i/>
+          <w:iCs/>
+          <w:color w:val="0070C0"/>
+          <w:sz w:val="20"/>
+          <w:szCs w:val="20"/>
+        </w:rPr>
       </w:r>
     </w:p>
     <w:p>
@@ -8874,27 +8880,7 @@
           <w:sz w:val="22"/>
           <w:szCs w:val="22"/>
         </w:rPr>
-        <w:t xml:space="preserve">Entrada de </w:t>
-      </w:r>
-      <w:r>
-        <w:rPr>
-          <w:i w:val="false"/>
-          <w:iCs w:val="false"/>
-          <w:color w:val="FF0000"/>
-          <w:sz w:val="22"/>
-          <w:szCs w:val="22"/>
-        </w:rPr>
-        <w:t>D</w:t>
-      </w:r>
-      <w:r>
-        <w:rPr>
-          <w:i w:val="false"/>
-          <w:iCs w:val="false"/>
-          <w:color w:val="FF0000"/>
-          <w:sz w:val="22"/>
-          <w:szCs w:val="22"/>
-        </w:rPr>
-        <w:t>ados</w:t>
+        <w:t>Entrada de Dados</w:t>
       </w:r>
     </w:p>
     <w:p>
@@ -14266,6 +14252,319 @@
           <w:shd w:fill="auto" w:val="clear"/>
         </w:rPr>
         <w:t>Se não quiser usar .  e sim virgula, basta não usar o Locale.</w:t>
+      </w:r>
+    </w:p>
+    <w:p>
+      <w:pPr>
+        <w:pStyle w:val="Normal"/>
+        <w:spacing w:before="0" w:after="160"/>
+        <w:rPr>
+          <w:b/>
+          <w:b/>
+          <w:bCs/>
+        </w:rPr>
+      </w:pPr>
+      <w:r>
+        <w:rPr>
+          <w:b/>
+          <w:bCs/>
+          <w:i w:val="false"/>
+          <w:iCs w:val="false"/>
+          <w:color w:val="000000"/>
+          <w:sz w:val="20"/>
+          <w:szCs w:val="20"/>
+          <w:shd w:fill="auto" w:val="clear"/>
+        </w:rPr>
+        <w:t>Para ler um caractere</w:t>
+      </w:r>
+    </w:p>
+    <w:p>
+      <w:pPr>
+        <w:pStyle w:val="Normal"/>
+        <w:spacing w:before="0" w:after="160"/>
+        <w:rPr>
+          <w:i w:val="false"/>
+          <w:i w:val="false"/>
+          <w:iCs w:val="false"/>
+          <w:color w:val="000000"/>
+          <w:sz w:val="20"/>
+          <w:szCs w:val="20"/>
+          <w:highlight w:val="none"/>
+          <w:shd w:fill="auto" w:val="clear"/>
+        </w:rPr>
+      </w:pPr>
+      <w:r>
+        <w:rPr>
+          <w:i w:val="false"/>
+          <w:iCs w:val="false"/>
+          <w:color w:val="000000"/>
+          <w:sz w:val="20"/>
+          <w:szCs w:val="20"/>
+          <w:shd w:fill="auto" w:val="clear"/>
+        </w:rPr>
+        <w:t>Suponha uma vari</w:t>
+      </w:r>
+      <w:r>
+        <w:rPr>
+          <w:rFonts w:eastAsia="Calibri" w:cs=""/>
+          <w:i w:val="false"/>
+          <w:iCs w:val="false"/>
+          <w:color w:val="000000"/>
+          <w:kern w:val="0"/>
+          <w:sz w:val="20"/>
+          <w:szCs w:val="20"/>
+          <w:shd w:fill="auto" w:val="clear"/>
+          <w:lang w:val="pt-BR" w:eastAsia="en-US" w:bidi="ar-SA"/>
+        </w:rPr>
+        <w:t>ável char declarada:</w:t>
+      </w:r>
+    </w:p>
+    <w:p>
+      <w:pPr>
+        <w:pStyle w:val="Normal"/>
+        <w:spacing w:before="0" w:after="160"/>
+        <w:rPr>
+          <w:i/>
+          <w:i/>
+          <w:iCs/>
+        </w:rPr>
+      </w:pPr>
+      <w:r>
+        <w:rPr>
+          <w:rFonts w:eastAsia="Calibri" w:cs=""/>
+          <w:i/>
+          <w:iCs/>
+          <w:color w:val="000000"/>
+          <w:kern w:val="0"/>
+          <w:sz w:val="20"/>
+          <w:szCs w:val="20"/>
+          <w:shd w:fill="auto" w:val="clear"/>
+          <w:lang w:val="pt-BR" w:eastAsia="en-US" w:bidi="ar-SA"/>
+        </w:rPr>
+        <w:t>char x;</w:t>
+      </w:r>
+    </w:p>
+    <w:p>
+      <w:pPr>
+        <w:pStyle w:val="Normal"/>
+        <w:spacing w:before="0" w:after="160"/>
+        <w:rPr>
+          <w:i/>
+          <w:i/>
+          <w:iCs/>
+        </w:rPr>
+      </w:pPr>
+      <w:r>
+        <w:rPr>
+          <w:rFonts w:eastAsia="Calibri" w:cs=""/>
+          <w:i/>
+          <w:iCs/>
+          <w:color w:val="000000"/>
+          <w:kern w:val="0"/>
+          <w:sz w:val="20"/>
+          <w:szCs w:val="20"/>
+          <w:shd w:fill="auto" w:val="clear"/>
+          <w:lang w:val="pt-BR" w:eastAsia="en-US" w:bidi="ar-SA"/>
+        </w:rPr>
+        <w:t>x = sc.next().charAt(0);</w:t>
+      </w:r>
+    </w:p>
+    <w:p>
+      <w:pPr>
+        <w:pStyle w:val="Normal"/>
+        <w:spacing w:before="0" w:after="160"/>
+        <w:rPr>
+          <w:b/>
+          <w:b/>
+          <w:bCs/>
+        </w:rPr>
+      </w:pPr>
+      <w:r>
+        <w:rPr>
+          <w:rFonts w:eastAsia="Calibri" w:cs=""/>
+          <w:b/>
+          <w:bCs/>
+          <w:i w:val="false"/>
+          <w:iCs w:val="false"/>
+          <w:color w:val="000000"/>
+          <w:kern w:val="0"/>
+          <w:sz w:val="20"/>
+          <w:szCs w:val="20"/>
+          <w:shd w:fill="auto" w:val="clear"/>
+          <w:lang w:val="pt-BR" w:eastAsia="en-US" w:bidi="ar-SA"/>
+        </w:rPr>
+        <w:t>Para ler vários dados na mesma linha</w:t>
+      </w:r>
+    </w:p>
+    <w:p>
+      <w:pPr>
+        <w:pStyle w:val="Normal"/>
+        <w:spacing w:before="0" w:after="160"/>
+        <w:rPr>
+          <w:i/>
+          <w:i/>
+          <w:iCs/>
+        </w:rPr>
+      </w:pPr>
+      <w:r>
+        <w:rPr>
+          <w:rFonts w:eastAsia="Calibri" w:cs=""/>
+          <w:i/>
+          <w:iCs/>
+          <w:color w:val="000000"/>
+          <w:kern w:val="0"/>
+          <w:sz w:val="20"/>
+          <w:szCs w:val="20"/>
+          <w:shd w:fill="auto" w:val="clear"/>
+          <w:lang w:val="pt-BR" w:eastAsia="en-US" w:bidi="ar-SA"/>
+        </w:rPr>
+        <w:t>string x;</w:t>
+      </w:r>
+    </w:p>
+    <w:p>
+      <w:pPr>
+        <w:pStyle w:val="Normal"/>
+        <w:spacing w:before="0" w:after="160"/>
+        <w:rPr>
+          <w:i/>
+          <w:i/>
+          <w:iCs/>
+        </w:rPr>
+      </w:pPr>
+      <w:r>
+        <w:rPr>
+          <w:rFonts w:eastAsia="Calibri" w:cs=""/>
+          <w:i/>
+          <w:iCs/>
+          <w:color w:val="000000"/>
+          <w:kern w:val="0"/>
+          <w:sz w:val="20"/>
+          <w:szCs w:val="20"/>
+          <w:shd w:fill="auto" w:val="clear"/>
+          <w:lang w:val="pt-BR" w:eastAsia="en-US" w:bidi="ar-SA"/>
+        </w:rPr>
+        <w:t>int y;</w:t>
+      </w:r>
+    </w:p>
+    <w:p>
+      <w:pPr>
+        <w:pStyle w:val="Normal"/>
+        <w:spacing w:before="0" w:after="160"/>
+        <w:rPr>
+          <w:i/>
+          <w:i/>
+          <w:iCs/>
+        </w:rPr>
+      </w:pPr>
+      <w:r>
+        <w:rPr>
+          <w:rFonts w:eastAsia="Calibri" w:cs=""/>
+          <w:i/>
+          <w:iCs/>
+          <w:color w:val="000000"/>
+          <w:kern w:val="0"/>
+          <w:sz w:val="20"/>
+          <w:szCs w:val="20"/>
+          <w:shd w:fill="auto" w:val="clear"/>
+          <w:lang w:val="pt-BR" w:eastAsia="en-US" w:bidi="ar-SA"/>
+        </w:rPr>
+        <w:t>double z;</w:t>
+      </w:r>
+    </w:p>
+    <w:p>
+      <w:pPr>
+        <w:pStyle w:val="Normal"/>
+        <w:spacing w:before="0" w:after="160"/>
+        <w:rPr>
+          <w:i/>
+          <w:i/>
+          <w:iCs/>
+        </w:rPr>
+      </w:pPr>
+      <w:r>
+        <w:rPr>
+          <w:rFonts w:eastAsia="Calibri" w:cs=""/>
+          <w:i/>
+          <w:iCs/>
+          <w:color w:val="000000"/>
+          <w:kern w:val="0"/>
+          <w:sz w:val="20"/>
+          <w:szCs w:val="20"/>
+          <w:shd w:fill="auto" w:val="clear"/>
+          <w:lang w:val="pt-BR" w:eastAsia="en-US" w:bidi="ar-SA"/>
+        </w:rPr>
+        <w:t>x = sc.next();</w:t>
+      </w:r>
+    </w:p>
+    <w:p>
+      <w:pPr>
+        <w:pStyle w:val="Normal"/>
+        <w:spacing w:before="0" w:after="160"/>
+        <w:rPr>
+          <w:i/>
+          <w:i/>
+          <w:iCs/>
+        </w:rPr>
+      </w:pPr>
+      <w:r>
+        <w:rPr>
+          <w:rFonts w:eastAsia="Calibri" w:cs=""/>
+          <w:i/>
+          <w:iCs/>
+          <w:color w:val="000000"/>
+          <w:kern w:val="0"/>
+          <w:sz w:val="20"/>
+          <w:szCs w:val="20"/>
+          <w:shd w:fill="auto" w:val="clear"/>
+          <w:lang w:val="pt-BR" w:eastAsia="en-US" w:bidi="ar-SA"/>
+        </w:rPr>
+        <w:t>y = sc;nextInt();</w:t>
+      </w:r>
+    </w:p>
+    <w:p>
+      <w:pPr>
+        <w:pStyle w:val="Normal"/>
+        <w:spacing w:before="0" w:after="160"/>
+        <w:rPr>
+          <w:i/>
+          <w:i/>
+          <w:iCs/>
+        </w:rPr>
+      </w:pPr>
+      <w:r>
+        <w:rPr>
+          <w:rFonts w:eastAsia="Calibri" w:cs=""/>
+          <w:i/>
+          <w:iCs/>
+          <w:color w:val="000000"/>
+          <w:kern w:val="0"/>
+          <w:sz w:val="20"/>
+          <w:szCs w:val="20"/>
+          <w:shd w:fill="auto" w:val="clear"/>
+          <w:lang w:val="pt-BR" w:eastAsia="en-US" w:bidi="ar-SA"/>
+        </w:rPr>
+        <w:t>z = sc.nextDouble();</w:t>
+      </w:r>
+    </w:p>
+    <w:p>
+      <w:pPr>
+        <w:pStyle w:val="Normal"/>
+        <w:spacing w:before="0" w:after="160"/>
+        <w:rPr>
+          <w:rFonts w:ascii="Calibri" w:hAnsi="Calibri" w:eastAsia="Calibri" w:cs=""/>
+          <w:color w:val="000000"/>
+          <w:kern w:val="0"/>
+          <w:sz w:val="20"/>
+          <w:szCs w:val="20"/>
+          <w:shd w:fill="auto" w:val="clear"/>
+          <w:lang w:val="pt-BR" w:eastAsia="en-US" w:bidi="ar-SA"/>
+        </w:rPr>
+      </w:pPr>
+      <w:r>
+        <w:rPr>
+          <w:i w:val="false"/>
+          <w:iCs w:val="false"/>
+        </w:rPr>
       </w:r>
     </w:p>
     <w:sectPr>
@@ -17432,6 +17731,7 @@
     <w:qFormat/>
     <w:pPr>
       <w:widowControl/>
+      <w:suppressAutoHyphens w:val="true"/>
       <w:bidi w:val="0"/>
       <w:spacing w:lineRule="auto" w:line="259" w:before="0" w:after="160"/>
       <w:jc w:val="left"/>

</xml_diff>

<commit_message>
Estrutura de repetição - Do While
</commit_message>
<xml_diff>
--- a/Autodidata 2024/Java - Anotações.docx
+++ b/Autodidata 2024/Java - Anotações.docx
@@ -36324,6 +36324,7 @@
       </w:pPr>
       <w:r>
         <w:rPr>
+          <w:noProof/>
           <w:color w:val="000000"/>
         </w:rPr>
         <w:drawing>
@@ -36361,6 +36362,478 @@
             </a:graphic>
           </wp:inline>
         </w:drawing>
+      </w:r>
+    </w:p>
+    <w:p>
+      <w:pPr>
+        <w:rPr>
+          <w:color w:val="000000"/>
+        </w:rPr>
+      </w:pPr>
+    </w:p>
+    <w:p>
+      <w:pPr>
+        <w:rPr>
+          <w:color w:val="000000"/>
+        </w:rPr>
+      </w:pPr>
+      <w:r>
+        <w:rPr>
+          <w:color w:val="000000"/>
+        </w:rPr>
+        <w:t xml:space="preserve">Estrutura repetitiva “faça-enquanto” – Do </w:t>
+      </w:r>
+      <w:proofErr w:type="spellStart"/>
+      <w:r>
+        <w:rPr>
+          <w:color w:val="000000"/>
+        </w:rPr>
+        <w:t>While</w:t>
+      </w:r>
+      <w:proofErr w:type="spellEnd"/>
+    </w:p>
+    <w:p>
+      <w:pPr>
+        <w:rPr>
+          <w:b/>
+          <w:bCs/>
+          <w:color w:val="000000"/>
+        </w:rPr>
+      </w:pPr>
+      <w:r>
+        <w:rPr>
+          <w:b/>
+          <w:bCs/>
+          <w:color w:val="000000"/>
+        </w:rPr>
+        <w:t>Sintaxe/regra</w:t>
+      </w:r>
+    </w:p>
+    <w:p>
+      <w:pPr>
+        <w:rPr>
+          <w:i/>
+          <w:iCs/>
+          <w:color w:val="000000"/>
+        </w:rPr>
+      </w:pPr>
+      <w:r>
+        <w:rPr>
+          <w:b/>
+          <w:bCs/>
+          <w:i/>
+          <w:iCs/>
+          <w:color w:val="000000"/>
+        </w:rPr>
+        <w:t xml:space="preserve">Do </w:t>
+      </w:r>
+      <w:r>
+        <w:rPr>
+          <w:i/>
+          <w:iCs/>
+          <w:color w:val="000000"/>
+        </w:rPr>
+        <w:t>{</w:t>
+      </w:r>
+    </w:p>
+    <w:p>
+      <w:pPr>
+        <w:rPr>
+          <w:i/>
+          <w:iCs/>
+          <w:color w:val="000000"/>
+        </w:rPr>
+      </w:pPr>
+      <w:r>
+        <w:rPr>
+          <w:i/>
+          <w:iCs/>
+          <w:color w:val="000000"/>
+        </w:rPr>
+        <w:t xml:space="preserve">       Comando1</w:t>
+      </w:r>
+    </w:p>
+    <w:p>
+      <w:pPr>
+        <w:rPr>
+          <w:i/>
+          <w:iCs/>
+          <w:color w:val="000000"/>
+        </w:rPr>
+      </w:pPr>
+      <w:r>
+        <w:rPr>
+          <w:i/>
+          <w:iCs/>
+          <w:color w:val="000000"/>
+        </w:rPr>
+        <w:t xml:space="preserve">       Comando2</w:t>
+      </w:r>
+    </w:p>
+    <w:p>
+      <w:pPr>
+        <w:rPr>
+          <w:i/>
+          <w:iCs/>
+          <w:color w:val="000000"/>
+        </w:rPr>
+      </w:pPr>
+      <w:r>
+        <w:rPr>
+          <w:i/>
+          <w:iCs/>
+          <w:color w:val="000000"/>
+        </w:rPr>
+        <w:t xml:space="preserve">} </w:t>
+      </w:r>
+      <w:proofErr w:type="spellStart"/>
+      <w:r>
+        <w:rPr>
+          <w:b/>
+          <w:bCs/>
+          <w:i/>
+          <w:iCs/>
+          <w:color w:val="000000"/>
+        </w:rPr>
+        <w:t>while</w:t>
+      </w:r>
+      <w:proofErr w:type="spellEnd"/>
+      <w:r>
+        <w:rPr>
+          <w:i/>
+          <w:iCs/>
+          <w:color w:val="000000"/>
+        </w:rPr>
+        <w:t xml:space="preserve"> (condição);</w:t>
+      </w:r>
+    </w:p>
+    <w:p>
+      <w:pPr>
+        <w:rPr>
+          <w:b/>
+          <w:bCs/>
+          <w:color w:val="000000"/>
+        </w:rPr>
+      </w:pPr>
+      <w:r>
+        <w:rPr>
+          <w:b/>
+          <w:bCs/>
+          <w:color w:val="000000"/>
+        </w:rPr>
+        <w:t>Regra:</w:t>
+      </w:r>
+    </w:p>
+    <w:p>
+      <w:pPr>
+        <w:rPr>
+          <w:color w:val="000000"/>
+        </w:rPr>
+      </w:pPr>
+      <w:r>
+        <w:rPr>
+          <w:color w:val="000000"/>
+        </w:rPr>
+        <w:t>V: volta</w:t>
+      </w:r>
+    </w:p>
+    <w:p>
+      <w:pPr>
+        <w:rPr>
+          <w:color w:val="000000"/>
+        </w:rPr>
+      </w:pPr>
+      <w:r>
+        <w:rPr>
+          <w:color w:val="000000"/>
+        </w:rPr>
+        <w:t>F: pula fora</w:t>
+      </w:r>
+    </w:p>
+    <w:p>
+      <w:pPr>
+        <w:rPr>
+          <w:b/>
+          <w:bCs/>
+          <w:color w:val="000000"/>
+        </w:rPr>
+      </w:pPr>
+      <w:r>
+        <w:rPr>
+          <w:b/>
+          <w:bCs/>
+          <w:color w:val="000000"/>
+        </w:rPr>
+        <w:t>Problema exemplo:</w:t>
+      </w:r>
+    </w:p>
+    <w:p>
+      <w:pPr>
+        <w:rPr>
+          <w:color w:val="000000"/>
+        </w:rPr>
+      </w:pPr>
+      <w:r>
+        <w:rPr>
+          <w:color w:val="000000"/>
+        </w:rPr>
+        <w:t>Fazer um programa para ler uma temperatura em Celsius e mostrar o equivalente em Fahrenheit. Perguntar se o usuário deseja repetir (s/n). Caso o usuário digite “s”, repetir o programa.</w:t>
+      </w:r>
+    </w:p>
+    <w:p>
+      <w:pPr>
+        <w:rPr>
+          <w:color w:val="000000"/>
+        </w:rPr>
+      </w:pPr>
+      <w:r>
+        <w:rPr>
+          <w:color w:val="000000"/>
+        </w:rPr>
+        <w:t>Fórmula: F = 9C/5 + 32</w:t>
+      </w:r>
+    </w:p>
+    <w:p>
+      <w:pPr>
+        <w:rPr>
+          <w:b/>
+          <w:bCs/>
+          <w:color w:val="000000"/>
+        </w:rPr>
+      </w:pPr>
+      <w:r>
+        <w:rPr>
+          <w:b/>
+          <w:bCs/>
+          <w:color w:val="000000"/>
+        </w:rPr>
+        <w:lastRenderedPageBreak/>
+        <w:t>Exemplo:</w:t>
+      </w:r>
+    </w:p>
+    <w:p>
+      <w:pPr>
+        <w:rPr>
+          <w:i/>
+          <w:iCs/>
+          <w:color w:val="000000"/>
+        </w:rPr>
+      </w:pPr>
+      <w:r>
+        <w:rPr>
+          <w:i/>
+          <w:iCs/>
+          <w:color w:val="000000"/>
+        </w:rPr>
+        <w:t xml:space="preserve">Digite a temperatura em Celsius: </w:t>
+      </w:r>
+      <w:r>
+        <w:rPr>
+          <w:i/>
+          <w:iCs/>
+          <w:color w:val="FF0000"/>
+        </w:rPr>
+        <w:t>30.0</w:t>
+      </w:r>
+    </w:p>
+    <w:p>
+      <w:pPr>
+        <w:rPr>
+          <w:i/>
+          <w:iCs/>
+          <w:color w:val="000000"/>
+        </w:rPr>
+      </w:pPr>
+      <w:r>
+        <w:rPr>
+          <w:i/>
+          <w:iCs/>
+          <w:color w:val="000000"/>
+        </w:rPr>
+        <w:t>Equivalente em Fahrenheit: 86.0</w:t>
+      </w:r>
+    </w:p>
+    <w:p>
+      <w:pPr>
+        <w:rPr>
+          <w:b/>
+          <w:bCs/>
+          <w:color w:val="000000"/>
+        </w:rPr>
+      </w:pPr>
+      <w:r>
+        <w:rPr>
+          <w:b/>
+          <w:bCs/>
+          <w:color w:val="000000"/>
+        </w:rPr>
+        <w:t>Deseja repetir (s/n)? s</w:t>
+      </w:r>
+    </w:p>
+    <w:p>
+      <w:pPr>
+        <w:rPr>
+          <w:i/>
+          <w:iCs/>
+          <w:color w:val="000000"/>
+        </w:rPr>
+      </w:pPr>
+      <w:r>
+        <w:rPr>
+          <w:i/>
+          <w:iCs/>
+          <w:color w:val="000000"/>
+        </w:rPr>
+        <w:t xml:space="preserve">Digite a temperatura em Celsius: </w:t>
+      </w:r>
+      <w:r>
+        <w:rPr>
+          <w:i/>
+          <w:iCs/>
+          <w:color w:val="FF0000"/>
+        </w:rPr>
+        <w:t>21</w:t>
+      </w:r>
+      <w:r>
+        <w:rPr>
+          <w:i/>
+          <w:iCs/>
+          <w:color w:val="FF0000"/>
+        </w:rPr>
+        <w:t>.0</w:t>
+      </w:r>
+    </w:p>
+    <w:p>
+      <w:pPr>
+        <w:rPr>
+          <w:i/>
+          <w:iCs/>
+          <w:color w:val="000000"/>
+        </w:rPr>
+      </w:pPr>
+      <w:r>
+        <w:rPr>
+          <w:i/>
+          <w:iCs/>
+          <w:color w:val="000000"/>
+        </w:rPr>
+        <w:t xml:space="preserve">Equivalente em Fahrenheit: </w:t>
+      </w:r>
+      <w:r>
+        <w:rPr>
+          <w:i/>
+          <w:iCs/>
+          <w:color w:val="000000"/>
+        </w:rPr>
+        <w:t>69.8</w:t>
+      </w:r>
+    </w:p>
+    <w:p>
+      <w:pPr>
+        <w:rPr>
+          <w:b/>
+          <w:bCs/>
+          <w:color w:val="000000"/>
+        </w:rPr>
+      </w:pPr>
+      <w:r>
+        <w:rPr>
+          <w:b/>
+          <w:bCs/>
+          <w:color w:val="000000"/>
+        </w:rPr>
+        <w:t>Deseja repetir (s/n)? s</w:t>
+      </w:r>
+    </w:p>
+    <w:p>
+      <w:pPr>
+        <w:rPr>
+          <w:i/>
+          <w:iCs/>
+          <w:color w:val="000000"/>
+        </w:rPr>
+      </w:pPr>
+      <w:r>
+        <w:rPr>
+          <w:i/>
+          <w:iCs/>
+          <w:color w:val="000000"/>
+        </w:rPr>
+        <w:t xml:space="preserve">Digite a temperatura em Celsius: </w:t>
+      </w:r>
+      <w:r>
+        <w:rPr>
+          <w:i/>
+          <w:iCs/>
+          <w:color w:val="FF0000"/>
+        </w:rPr>
+        <w:t>-10</w:t>
+      </w:r>
+      <w:r>
+        <w:rPr>
+          <w:i/>
+          <w:iCs/>
+          <w:color w:val="FF0000"/>
+        </w:rPr>
+        <w:t>.</w:t>
+      </w:r>
+      <w:r>
+        <w:rPr>
+          <w:i/>
+          <w:iCs/>
+          <w:color w:val="FF0000"/>
+        </w:rPr>
+        <w:t>5</w:t>
+      </w:r>
+    </w:p>
+    <w:p>
+      <w:pPr>
+        <w:rPr>
+          <w:i/>
+          <w:iCs/>
+          <w:color w:val="000000"/>
+        </w:rPr>
+      </w:pPr>
+      <w:r>
+        <w:rPr>
+          <w:i/>
+          <w:iCs/>
+          <w:color w:val="000000"/>
+        </w:rPr>
+        <w:t xml:space="preserve">Equivalente em Fahrenheit: </w:t>
+      </w:r>
+      <w:r>
+        <w:rPr>
+          <w:i/>
+          <w:iCs/>
+          <w:color w:val="000000"/>
+        </w:rPr>
+        <w:t>13.1</w:t>
+      </w:r>
+    </w:p>
+    <w:p>
+      <w:pPr>
+        <w:rPr>
+          <w:b/>
+          <w:bCs/>
+          <w:color w:val="000000"/>
+        </w:rPr>
+      </w:pPr>
+      <w:r>
+        <w:rPr>
+          <w:b/>
+          <w:bCs/>
+          <w:color w:val="000000"/>
+        </w:rPr>
+        <w:t xml:space="preserve">Deseja repetir (s/n)? </w:t>
+      </w:r>
+      <w:r>
+        <w:rPr>
+          <w:b/>
+          <w:bCs/>
+          <w:color w:val="000000"/>
+        </w:rPr>
+        <w:t>n</w:t>
       </w:r>
     </w:p>
     <w:p>

</xml_diff>

<commit_message>
Restrições e convenções para nomes
</commit_message>
<xml_diff>
--- a/Autodidata 2024/Java - Anotações.docx
+++ b/Autodidata 2024/Java - Anotações.docx
@@ -36692,7 +36692,66 @@
           <w:iCs/>
           <w:color w:val="FF0000"/>
         </w:rPr>
-        <w:t>21</w:t>
+        <w:t>21.0</w:t>
+      </w:r>
+    </w:p>
+    <w:p>
+      <w:pPr>
+        <w:rPr>
+          <w:i/>
+          <w:iCs/>
+          <w:color w:val="000000"/>
+        </w:rPr>
+      </w:pPr>
+      <w:r>
+        <w:rPr>
+          <w:i/>
+          <w:iCs/>
+          <w:color w:val="000000"/>
+        </w:rPr>
+        <w:t xml:space="preserve">Equivalente em Fahrenheit: </w:t>
+      </w:r>
+      <w:r>
+        <w:rPr>
+          <w:i/>
+          <w:iCs/>
+          <w:color w:val="000000"/>
+        </w:rPr>
+        <w:t>69.8</w:t>
+      </w:r>
+    </w:p>
+    <w:p>
+      <w:pPr>
+        <w:rPr>
+          <w:b/>
+          <w:bCs/>
+          <w:color w:val="000000"/>
+        </w:rPr>
+      </w:pPr>
+      <w:r>
+        <w:rPr>
+          <w:b/>
+          <w:bCs/>
+          <w:color w:val="000000"/>
+        </w:rPr>
+        <w:t>Deseja repetir (s/n)? s</w:t>
+      </w:r>
+    </w:p>
+    <w:p>
+      <w:pPr>
+        <w:rPr>
+          <w:i/>
+          <w:iCs/>
+          <w:color w:val="000000"/>
+        </w:rPr>
+      </w:pPr>
+      <w:r>
+        <w:rPr>
+          <w:i/>
+          <w:iCs/>
+          <w:color w:val="000000"/>
+        </w:rPr>
+        <w:t xml:space="preserve">Digite a temperatura em Celsius: </w:t>
       </w:r>
       <w:r>
         <w:rPr>
@@ -36700,7 +36759,23 @@
           <w:iCs/>
           <w:color w:val="FF0000"/>
         </w:rPr>
-        <w:t>.0</w:t>
+        <w:t>-10</w:t>
+      </w:r>
+      <w:r>
+        <w:rPr>
+          <w:i/>
+          <w:iCs/>
+          <w:color w:val="FF0000"/>
+        </w:rPr>
+        <w:t>.</w:t>
+      </w:r>
+      <w:r>
+        <w:rPr>
+          <w:i/>
+          <w:iCs/>
+          <w:color w:val="FF0000"/>
+        </w:rPr>
+        <w:t>5</w:t>
       </w:r>
     </w:p>
     <w:p>
@@ -36725,115 +36800,342 @@
           <w:iCs/>
           <w:color w:val="000000"/>
         </w:rPr>
-        <w:t>69.8</w:t>
-      </w:r>
-    </w:p>
-    <w:p>
-      <w:pPr>
-        <w:rPr>
-          <w:b/>
-          <w:bCs/>
-          <w:color w:val="000000"/>
-        </w:rPr>
-      </w:pPr>
-      <w:r>
-        <w:rPr>
-          <w:b/>
-          <w:bCs/>
-          <w:color w:val="000000"/>
-        </w:rPr>
-        <w:t>Deseja repetir (s/n)? s</w:t>
-      </w:r>
-    </w:p>
-    <w:p>
-      <w:pPr>
-        <w:rPr>
-          <w:i/>
-          <w:iCs/>
-          <w:color w:val="000000"/>
-        </w:rPr>
-      </w:pPr>
-      <w:r>
-        <w:rPr>
-          <w:i/>
-          <w:iCs/>
-          <w:color w:val="000000"/>
-        </w:rPr>
-        <w:t xml:space="preserve">Digite a temperatura em Celsius: </w:t>
-      </w:r>
-      <w:r>
-        <w:rPr>
-          <w:i/>
-          <w:iCs/>
+        <w:t>13.1</w:t>
+      </w:r>
+    </w:p>
+    <w:p>
+      <w:pPr>
+        <w:rPr>
+          <w:b/>
+          <w:bCs/>
+          <w:color w:val="000000"/>
+        </w:rPr>
+      </w:pPr>
+      <w:r>
+        <w:rPr>
+          <w:b/>
+          <w:bCs/>
+          <w:color w:val="000000"/>
+        </w:rPr>
+        <w:t>Deseja repetir (s/n)? n</w:t>
+      </w:r>
+    </w:p>
+    <w:p>
+      <w:pPr>
+        <w:rPr>
+          <w:b/>
+          <w:bCs/>
+          <w:color w:val="000000"/>
+        </w:rPr>
+      </w:pPr>
+    </w:p>
+    <w:p>
+      <w:pPr>
+        <w:rPr>
+          <w:b/>
+          <w:bCs/>
           <w:color w:val="FF0000"/>
         </w:rPr>
-        <w:t>-10</w:t>
-      </w:r>
-      <w:r>
-        <w:rPr>
-          <w:i/>
-          <w:iCs/>
+      </w:pPr>
+      <w:r>
+        <w:rPr>
+          <w:b/>
+          <w:bCs/>
           <w:color w:val="FF0000"/>
         </w:rPr>
-        <w:t>.</w:t>
-      </w:r>
-      <w:r>
-        <w:rPr>
-          <w:i/>
-          <w:iCs/>
-          <w:color w:val="FF0000"/>
-        </w:rPr>
-        <w:t>5</w:t>
-      </w:r>
-    </w:p>
-    <w:p>
-      <w:pPr>
-        <w:rPr>
-          <w:i/>
-          <w:iCs/>
-          <w:color w:val="000000"/>
-        </w:rPr>
-      </w:pPr>
-      <w:r>
-        <w:rPr>
-          <w:i/>
-          <w:iCs/>
-          <w:color w:val="000000"/>
-        </w:rPr>
-        <w:t xml:space="preserve">Equivalente em Fahrenheit: </w:t>
-      </w:r>
-      <w:r>
-        <w:rPr>
-          <w:i/>
-          <w:iCs/>
-          <w:color w:val="000000"/>
-        </w:rPr>
-        <w:t>13.1</w:t>
-      </w:r>
-    </w:p>
-    <w:p>
-      <w:pPr>
-        <w:rPr>
-          <w:b/>
-          <w:bCs/>
-          <w:color w:val="000000"/>
-        </w:rPr>
-      </w:pPr>
-      <w:r>
-        <w:rPr>
-          <w:b/>
-          <w:bCs/>
-          <w:color w:val="000000"/>
-        </w:rPr>
-        <w:t xml:space="preserve">Deseja repetir (s/n)? </w:t>
-      </w:r>
-      <w:r>
-        <w:rPr>
-          <w:b/>
-          <w:bCs/>
-          <w:color w:val="000000"/>
-        </w:rPr>
-        <w:t>n</w:t>
+        <w:t>Restrições e convenções para nomes</w:t>
+      </w:r>
+    </w:p>
+    <w:p>
+      <w:pPr>
+        <w:rPr>
+          <w:color w:val="000000"/>
+        </w:rPr>
+      </w:pPr>
+      <w:r>
+        <w:rPr>
+          <w:color w:val="000000"/>
+        </w:rPr>
+        <w:t>Nomes de variáveis:</w:t>
+      </w:r>
+    </w:p>
+    <w:p>
+      <w:pPr>
+        <w:pStyle w:val="PargrafodaLista"/>
+        <w:numPr>
+          <w:ilvl w:val="0"/>
+          <w:numId w:val="32"/>
+        </w:numPr>
+        <w:rPr>
+          <w:color w:val="000000"/>
+        </w:rPr>
+      </w:pPr>
+      <w:r>
+        <w:rPr>
+          <w:color w:val="000000"/>
+        </w:rPr>
+        <w:t>Não pode começar com dígito: use uma letra ou _</w:t>
+      </w:r>
+    </w:p>
+    <w:p>
+      <w:pPr>
+        <w:pStyle w:val="PargrafodaLista"/>
+        <w:numPr>
+          <w:ilvl w:val="0"/>
+          <w:numId w:val="32"/>
+        </w:numPr>
+        <w:rPr>
+          <w:color w:val="000000"/>
+        </w:rPr>
+      </w:pPr>
+      <w:r>
+        <w:rPr>
+          <w:color w:val="000000"/>
+        </w:rPr>
+        <w:t>Não usar acentos ou til</w:t>
+      </w:r>
+    </w:p>
+    <w:p>
+      <w:pPr>
+        <w:pStyle w:val="PargrafodaLista"/>
+        <w:numPr>
+          <w:ilvl w:val="0"/>
+          <w:numId w:val="32"/>
+        </w:numPr>
+        <w:rPr>
+          <w:color w:val="000000"/>
+        </w:rPr>
+      </w:pPr>
+      <w:r>
+        <w:rPr>
+          <w:color w:val="000000"/>
+        </w:rPr>
+        <w:t>Não pode ter espaço em branco</w:t>
+      </w:r>
+    </w:p>
+    <w:p>
+      <w:pPr>
+        <w:pStyle w:val="PargrafodaLista"/>
+        <w:numPr>
+          <w:ilvl w:val="0"/>
+          <w:numId w:val="32"/>
+        </w:numPr>
+        <w:rPr>
+          <w:color w:val="000000"/>
+        </w:rPr>
+      </w:pPr>
+      <w:r>
+        <w:rPr>
+          <w:color w:val="000000"/>
+        </w:rPr>
+        <w:t>Sugestão: use nomes que tenham um significado</w:t>
+      </w:r>
+    </w:p>
+    <w:p>
+      <w:pPr>
+        <w:rPr>
+          <w:color w:val="000000"/>
+        </w:rPr>
+      </w:pPr>
+      <w:r>
+        <w:rPr>
+          <w:color w:val="000000"/>
+        </w:rPr>
+        <w:drawing>
+          <wp:inline distT="0" distB="0" distL="0" distR="0" wp14:anchorId="3766D56D" wp14:editId="15F15B8B">
+            <wp:extent cx="5400040" cy="1014730"/>
+            <wp:effectExtent l="0" t="0" r="0" b="0"/>
+            <wp:docPr id="12" name="Imagem 12"/>
+            <wp:cNvGraphicFramePr>
+              <a:graphicFrameLocks xmlns:a="http://schemas.openxmlformats.org/drawingml/2006/main" noChangeAspect="1"/>
+            </wp:cNvGraphicFramePr>
+            <a:graphic xmlns:a="http://schemas.openxmlformats.org/drawingml/2006/main">
+              <a:graphicData uri="http://schemas.openxmlformats.org/drawingml/2006/picture">
+                <pic:pic xmlns:pic="http://schemas.openxmlformats.org/drawingml/2006/picture">
+                  <pic:nvPicPr>
+                    <pic:cNvPr id="1" name=""/>
+                    <pic:cNvPicPr/>
+                  </pic:nvPicPr>
+                  <pic:blipFill>
+                    <a:blip r:embed="rId20"/>
+                    <a:stretch>
+                      <a:fillRect/>
+                    </a:stretch>
+                  </pic:blipFill>
+                  <pic:spPr>
+                    <a:xfrm>
+                      <a:off x="0" y="0"/>
+                      <a:ext cx="5400040" cy="1014730"/>
+                    </a:xfrm>
+                    <a:prstGeom prst="rect">
+                      <a:avLst/>
+                    </a:prstGeom>
+                  </pic:spPr>
+                </pic:pic>
+              </a:graphicData>
+            </a:graphic>
+          </wp:inline>
+        </w:drawing>
+      </w:r>
+    </w:p>
+    <w:p>
+      <w:pPr>
+        <w:rPr>
+          <w:color w:val="000000"/>
+        </w:rPr>
+      </w:pPr>
+      <w:r>
+        <w:rPr>
+          <w:color w:val="000000"/>
+        </w:rPr>
+        <w:t>Convenções</w:t>
+      </w:r>
+    </w:p>
+    <w:p>
+      <w:pPr>
+        <w:rPr>
+          <w:color w:val="000000"/>
+        </w:rPr>
+      </w:pPr>
+      <w:proofErr w:type="spellStart"/>
+      <w:r>
+        <w:rPr>
+          <w:color w:val="000000"/>
+        </w:rPr>
+        <w:t>Camel</w:t>
+      </w:r>
+      <w:proofErr w:type="spellEnd"/>
+      <w:r>
+        <w:rPr>
+          <w:color w:val="000000"/>
+        </w:rPr>
+        <w:t xml:space="preserve"> Case: </w:t>
+      </w:r>
+      <w:proofErr w:type="spellStart"/>
+      <w:r>
+        <w:rPr>
+          <w:color w:val="000000"/>
+        </w:rPr>
+        <w:t>lastName</w:t>
+      </w:r>
+      <w:proofErr w:type="spellEnd"/>
+    </w:p>
+    <w:p>
+      <w:pPr>
+        <w:pStyle w:val="PargrafodaLista"/>
+        <w:numPr>
+          <w:ilvl w:val="0"/>
+          <w:numId w:val="33"/>
+        </w:numPr>
+        <w:rPr>
+          <w:color w:val="000000"/>
+        </w:rPr>
+      </w:pPr>
+      <w:r>
+        <w:rPr>
+          <w:color w:val="000000"/>
+        </w:rPr>
+        <w:t>pacotes;</w:t>
+      </w:r>
+    </w:p>
+    <w:p>
+      <w:pPr>
+        <w:pStyle w:val="PargrafodaLista"/>
+        <w:numPr>
+          <w:ilvl w:val="0"/>
+          <w:numId w:val="33"/>
+        </w:numPr>
+        <w:rPr>
+          <w:color w:val="000000"/>
+        </w:rPr>
+      </w:pPr>
+      <w:r>
+        <w:rPr>
+          <w:color w:val="000000"/>
+        </w:rPr>
+        <w:t>atributos;</w:t>
+      </w:r>
+    </w:p>
+    <w:p>
+      <w:pPr>
+        <w:pStyle w:val="PargrafodaLista"/>
+        <w:numPr>
+          <w:ilvl w:val="0"/>
+          <w:numId w:val="33"/>
+        </w:numPr>
+        <w:rPr>
+          <w:color w:val="000000"/>
+        </w:rPr>
+      </w:pPr>
+      <w:r>
+        <w:rPr>
+          <w:color w:val="000000"/>
+        </w:rPr>
+        <w:t>métodos</w:t>
+      </w:r>
+    </w:p>
+    <w:p>
+      <w:pPr>
+        <w:pStyle w:val="PargrafodaLista"/>
+        <w:numPr>
+          <w:ilvl w:val="0"/>
+          <w:numId w:val="33"/>
+        </w:numPr>
+        <w:rPr>
+          <w:color w:val="000000"/>
+        </w:rPr>
+      </w:pPr>
+      <w:r>
+        <w:rPr>
+          <w:color w:val="000000"/>
+        </w:rPr>
+        <w:t>variáveis e parâmetros</w:t>
+      </w:r>
+    </w:p>
+    <w:p>
+      <w:pPr>
+        <w:rPr>
+          <w:color w:val="000000"/>
+        </w:rPr>
+      </w:pPr>
+    </w:p>
+    <w:p>
+      <w:pPr>
+        <w:rPr>
+          <w:color w:val="000000"/>
+        </w:rPr>
+      </w:pPr>
+      <w:r>
+        <w:rPr>
+          <w:color w:val="000000"/>
+        </w:rPr>
+        <w:t xml:space="preserve">Pascal Case: </w:t>
+      </w:r>
+      <w:proofErr w:type="spellStart"/>
+      <w:r>
+        <w:rPr>
+          <w:color w:val="000000"/>
+        </w:rPr>
+        <w:t>ProductService</w:t>
+      </w:r>
+      <w:proofErr w:type="spellEnd"/>
+    </w:p>
+    <w:p>
+      <w:pPr>
+        <w:pStyle w:val="PargrafodaLista"/>
+        <w:numPr>
+          <w:ilvl w:val="0"/>
+          <w:numId w:val="34"/>
+        </w:numPr>
+        <w:rPr>
+          <w:color w:val="000000"/>
+        </w:rPr>
+      </w:pPr>
+      <w:r>
+        <w:rPr>
+          <w:color w:val="000000"/>
+        </w:rPr>
+        <w:t>classes</w:t>
       </w:r>
     </w:p>
     <w:p>
@@ -36972,7 +37274,7 @@
   <w:abstractNum w:abstractNumId="1" w15:restartNumberingAfterBreak="0">
     <w:nsid w:val="054D129D"/>
     <w:multiLevelType w:val="hybridMultilevel"/>
-    <w:tmpl w:val="F32A485C"/>
+    <w:tmpl w:val="9952549E"/>
     <w:lvl w:ilvl="0" w:tplc="04160001">
       <w:start w:val="1"/>
       <w:numFmt w:val="bullet"/>
@@ -37223,6 +37525,119 @@
     </w:lvl>
   </w:abstractNum>
   <w:abstractNum w:abstractNumId="3" w15:restartNumberingAfterBreak="0">
+    <w:nsid w:val="139A3458"/>
+    <w:multiLevelType w:val="hybridMultilevel"/>
+    <w:tmpl w:val="9E743094"/>
+    <w:lvl w:ilvl="0" w:tplc="04160001">
+      <w:start w:val="1"/>
+      <w:numFmt w:val="bullet"/>
+      <w:lvlText w:val=""/>
+      <w:lvlJc w:val="left"/>
+      <w:pPr>
+        <w:ind w:left="720" w:hanging="360"/>
+      </w:pPr>
+      <w:rPr>
+        <w:rFonts w:ascii="Symbol" w:hAnsi="Symbol" w:hint="default"/>
+      </w:rPr>
+    </w:lvl>
+    <w:lvl w:ilvl="1" w:tplc="04160003" w:tentative="1">
+      <w:start w:val="1"/>
+      <w:numFmt w:val="bullet"/>
+      <w:lvlText w:val="o"/>
+      <w:lvlJc w:val="left"/>
+      <w:pPr>
+        <w:ind w:left="1440" w:hanging="360"/>
+      </w:pPr>
+      <w:rPr>
+        <w:rFonts w:ascii="Courier New" w:hAnsi="Courier New" w:cs="Courier New" w:hint="default"/>
+      </w:rPr>
+    </w:lvl>
+    <w:lvl w:ilvl="2" w:tplc="04160005" w:tentative="1">
+      <w:start w:val="1"/>
+      <w:numFmt w:val="bullet"/>
+      <w:lvlText w:val=""/>
+      <w:lvlJc w:val="left"/>
+      <w:pPr>
+        <w:ind w:left="2160" w:hanging="360"/>
+      </w:pPr>
+      <w:rPr>
+        <w:rFonts w:ascii="Wingdings" w:hAnsi="Wingdings" w:hint="default"/>
+      </w:rPr>
+    </w:lvl>
+    <w:lvl w:ilvl="3" w:tplc="04160001" w:tentative="1">
+      <w:start w:val="1"/>
+      <w:numFmt w:val="bullet"/>
+      <w:lvlText w:val=""/>
+      <w:lvlJc w:val="left"/>
+      <w:pPr>
+        <w:ind w:left="2880" w:hanging="360"/>
+      </w:pPr>
+      <w:rPr>
+        <w:rFonts w:ascii="Symbol" w:hAnsi="Symbol" w:hint="default"/>
+      </w:rPr>
+    </w:lvl>
+    <w:lvl w:ilvl="4" w:tplc="04160003" w:tentative="1">
+      <w:start w:val="1"/>
+      <w:numFmt w:val="bullet"/>
+      <w:lvlText w:val="o"/>
+      <w:lvlJc w:val="left"/>
+      <w:pPr>
+        <w:ind w:left="3600" w:hanging="360"/>
+      </w:pPr>
+      <w:rPr>
+        <w:rFonts w:ascii="Courier New" w:hAnsi="Courier New" w:cs="Courier New" w:hint="default"/>
+      </w:rPr>
+    </w:lvl>
+    <w:lvl w:ilvl="5" w:tplc="04160005" w:tentative="1">
+      <w:start w:val="1"/>
+      <w:numFmt w:val="bullet"/>
+      <w:lvlText w:val=""/>
+      <w:lvlJc w:val="left"/>
+      <w:pPr>
+        <w:ind w:left="4320" w:hanging="360"/>
+      </w:pPr>
+      <w:rPr>
+        <w:rFonts w:ascii="Wingdings" w:hAnsi="Wingdings" w:hint="default"/>
+      </w:rPr>
+    </w:lvl>
+    <w:lvl w:ilvl="6" w:tplc="04160001" w:tentative="1">
+      <w:start w:val="1"/>
+      <w:numFmt w:val="bullet"/>
+      <w:lvlText w:val=""/>
+      <w:lvlJc w:val="left"/>
+      <w:pPr>
+        <w:ind w:left="5040" w:hanging="360"/>
+      </w:pPr>
+      <w:rPr>
+        <w:rFonts w:ascii="Symbol" w:hAnsi="Symbol" w:hint="default"/>
+      </w:rPr>
+    </w:lvl>
+    <w:lvl w:ilvl="7" w:tplc="04160003" w:tentative="1">
+      <w:start w:val="1"/>
+      <w:numFmt w:val="bullet"/>
+      <w:lvlText w:val="o"/>
+      <w:lvlJc w:val="left"/>
+      <w:pPr>
+        <w:ind w:left="5760" w:hanging="360"/>
+      </w:pPr>
+      <w:rPr>
+        <w:rFonts w:ascii="Courier New" w:hAnsi="Courier New" w:cs="Courier New" w:hint="default"/>
+      </w:rPr>
+    </w:lvl>
+    <w:lvl w:ilvl="8" w:tplc="04160005" w:tentative="1">
+      <w:start w:val="1"/>
+      <w:numFmt w:val="bullet"/>
+      <w:lvlText w:val=""/>
+      <w:lvlJc w:val="left"/>
+      <w:pPr>
+        <w:ind w:left="6480" w:hanging="360"/>
+      </w:pPr>
+      <w:rPr>
+        <w:rFonts w:ascii="Wingdings" w:hAnsi="Wingdings" w:hint="default"/>
+      </w:rPr>
+    </w:lvl>
+  </w:abstractNum>
+  <w:abstractNum w:abstractNumId="4" w15:restartNumberingAfterBreak="0">
     <w:nsid w:val="177062BA"/>
     <w:multiLevelType w:val="multilevel"/>
     <w:tmpl w:val="A6A6B6A2"/>
@@ -37362,7 +37777,7 @@
       </w:rPr>
     </w:lvl>
   </w:abstractNum>
-  <w:abstractNum w:abstractNumId="4" w15:restartNumberingAfterBreak="0">
+  <w:abstractNum w:abstractNumId="5" w15:restartNumberingAfterBreak="0">
     <w:nsid w:val="26356F92"/>
     <w:multiLevelType w:val="multilevel"/>
     <w:tmpl w:val="E1C607A4"/>
@@ -37502,7 +37917,7 @@
       </w:rPr>
     </w:lvl>
   </w:abstractNum>
-  <w:abstractNum w:abstractNumId="5" w15:restartNumberingAfterBreak="0">
+  <w:abstractNum w:abstractNumId="6" w15:restartNumberingAfterBreak="0">
     <w:nsid w:val="27924A53"/>
     <w:multiLevelType w:val="multilevel"/>
     <w:tmpl w:val="4C8ABC42"/>
@@ -37642,7 +38057,7 @@
       </w:rPr>
     </w:lvl>
   </w:abstractNum>
-  <w:abstractNum w:abstractNumId="6" w15:restartNumberingAfterBreak="0">
+  <w:abstractNum w:abstractNumId="7" w15:restartNumberingAfterBreak="0">
     <w:nsid w:val="28B20205"/>
     <w:multiLevelType w:val="multilevel"/>
     <w:tmpl w:val="522E3812"/>
@@ -37782,7 +38197,7 @@
       </w:rPr>
     </w:lvl>
   </w:abstractNum>
-  <w:abstractNum w:abstractNumId="7" w15:restartNumberingAfterBreak="0">
+  <w:abstractNum w:abstractNumId="8" w15:restartNumberingAfterBreak="0">
     <w:nsid w:val="2ACF728B"/>
     <w:multiLevelType w:val="multilevel"/>
     <w:tmpl w:val="0D8AB64C"/>
@@ -37922,7 +38337,7 @@
       </w:rPr>
     </w:lvl>
   </w:abstractNum>
-  <w:abstractNum w:abstractNumId="8" w15:restartNumberingAfterBreak="0">
+  <w:abstractNum w:abstractNumId="9" w15:restartNumberingAfterBreak="0">
     <w:nsid w:val="2F5F068F"/>
     <w:multiLevelType w:val="multilevel"/>
     <w:tmpl w:val="908E0762"/>
@@ -38062,7 +38477,7 @@
       </w:rPr>
     </w:lvl>
   </w:abstractNum>
-  <w:abstractNum w:abstractNumId="9" w15:restartNumberingAfterBreak="0">
+  <w:abstractNum w:abstractNumId="10" w15:restartNumberingAfterBreak="0">
     <w:nsid w:val="3211663E"/>
     <w:multiLevelType w:val="multilevel"/>
     <w:tmpl w:val="6E3C9104"/>
@@ -38202,7 +38617,7 @@
       </w:rPr>
     </w:lvl>
   </w:abstractNum>
-  <w:abstractNum w:abstractNumId="10" w15:restartNumberingAfterBreak="0">
+  <w:abstractNum w:abstractNumId="11" w15:restartNumberingAfterBreak="0">
     <w:nsid w:val="322E47F6"/>
     <w:multiLevelType w:val="multilevel"/>
     <w:tmpl w:val="C0645DB2"/>
@@ -38342,7 +38757,7 @@
       </w:rPr>
     </w:lvl>
   </w:abstractNum>
-  <w:abstractNum w:abstractNumId="11" w15:restartNumberingAfterBreak="0">
+  <w:abstractNum w:abstractNumId="12" w15:restartNumberingAfterBreak="0">
     <w:nsid w:val="334C1704"/>
     <w:multiLevelType w:val="multilevel"/>
     <w:tmpl w:val="482C3680"/>
@@ -38464,7 +38879,7 @@
       </w:pPr>
     </w:lvl>
   </w:abstractNum>
-  <w:abstractNum w:abstractNumId="12" w15:restartNumberingAfterBreak="0">
+  <w:abstractNum w:abstractNumId="13" w15:restartNumberingAfterBreak="0">
     <w:nsid w:val="38C23273"/>
     <w:multiLevelType w:val="multilevel"/>
     <w:tmpl w:val="292ABECE"/>
@@ -38604,7 +39019,7 @@
       </w:rPr>
     </w:lvl>
   </w:abstractNum>
-  <w:abstractNum w:abstractNumId="13" w15:restartNumberingAfterBreak="0">
+  <w:abstractNum w:abstractNumId="14" w15:restartNumberingAfterBreak="0">
     <w:nsid w:val="3AD669F6"/>
     <w:multiLevelType w:val="hybridMultilevel"/>
     <w:tmpl w:val="B9884288"/>
@@ -38717,7 +39132,7 @@
       </w:rPr>
     </w:lvl>
   </w:abstractNum>
-  <w:abstractNum w:abstractNumId="14" w15:restartNumberingAfterBreak="0">
+  <w:abstractNum w:abstractNumId="15" w15:restartNumberingAfterBreak="0">
     <w:nsid w:val="3E1438F0"/>
     <w:multiLevelType w:val="multilevel"/>
     <w:tmpl w:val="33860D54"/>
@@ -38857,7 +39272,7 @@
       </w:rPr>
     </w:lvl>
   </w:abstractNum>
-  <w:abstractNum w:abstractNumId="15" w15:restartNumberingAfterBreak="0">
+  <w:abstractNum w:abstractNumId="16" w15:restartNumberingAfterBreak="0">
     <w:nsid w:val="3E7F3F0E"/>
     <w:multiLevelType w:val="multilevel"/>
     <w:tmpl w:val="927297B0"/>
@@ -38997,7 +39412,7 @@
       </w:rPr>
     </w:lvl>
   </w:abstractNum>
-  <w:abstractNum w:abstractNumId="16" w15:restartNumberingAfterBreak="0">
+  <w:abstractNum w:abstractNumId="17" w15:restartNumberingAfterBreak="0">
     <w:nsid w:val="3F335259"/>
     <w:multiLevelType w:val="multilevel"/>
     <w:tmpl w:val="EDD81FAC"/>
@@ -39110,7 +39525,7 @@
       </w:pPr>
     </w:lvl>
   </w:abstractNum>
-  <w:abstractNum w:abstractNumId="17" w15:restartNumberingAfterBreak="0">
+  <w:abstractNum w:abstractNumId="18" w15:restartNumberingAfterBreak="0">
     <w:nsid w:val="43333C19"/>
     <w:multiLevelType w:val="multilevel"/>
     <w:tmpl w:val="8188D2D4"/>
@@ -39250,7 +39665,7 @@
       </w:rPr>
     </w:lvl>
   </w:abstractNum>
-  <w:abstractNum w:abstractNumId="18" w15:restartNumberingAfterBreak="0">
+  <w:abstractNum w:abstractNumId="19" w15:restartNumberingAfterBreak="0">
     <w:nsid w:val="4521344F"/>
     <w:multiLevelType w:val="multilevel"/>
     <w:tmpl w:val="D0B41F82"/>
@@ -39390,7 +39805,7 @@
       </w:rPr>
     </w:lvl>
   </w:abstractNum>
-  <w:abstractNum w:abstractNumId="19" w15:restartNumberingAfterBreak="0">
+  <w:abstractNum w:abstractNumId="20" w15:restartNumberingAfterBreak="0">
     <w:nsid w:val="4B0E200D"/>
     <w:multiLevelType w:val="multilevel"/>
     <w:tmpl w:val="83F0045A"/>
@@ -39530,7 +39945,120 @@
       </w:rPr>
     </w:lvl>
   </w:abstractNum>
-  <w:abstractNum w:abstractNumId="20" w15:restartNumberingAfterBreak="0">
+  <w:abstractNum w:abstractNumId="21" w15:restartNumberingAfterBreak="0">
+    <w:nsid w:val="501E53BF"/>
+    <w:multiLevelType w:val="hybridMultilevel"/>
+    <w:tmpl w:val="0980B320"/>
+    <w:lvl w:ilvl="0" w:tplc="04160001">
+      <w:start w:val="1"/>
+      <w:numFmt w:val="bullet"/>
+      <w:lvlText w:val=""/>
+      <w:lvlJc w:val="left"/>
+      <w:pPr>
+        <w:ind w:left="720" w:hanging="360"/>
+      </w:pPr>
+      <w:rPr>
+        <w:rFonts w:ascii="Symbol" w:hAnsi="Symbol" w:hint="default"/>
+      </w:rPr>
+    </w:lvl>
+    <w:lvl w:ilvl="1" w:tplc="04160003" w:tentative="1">
+      <w:start w:val="1"/>
+      <w:numFmt w:val="bullet"/>
+      <w:lvlText w:val="o"/>
+      <w:lvlJc w:val="left"/>
+      <w:pPr>
+        <w:ind w:left="1440" w:hanging="360"/>
+      </w:pPr>
+      <w:rPr>
+        <w:rFonts w:ascii="Courier New" w:hAnsi="Courier New" w:cs="Courier New" w:hint="default"/>
+      </w:rPr>
+    </w:lvl>
+    <w:lvl w:ilvl="2" w:tplc="04160005" w:tentative="1">
+      <w:start w:val="1"/>
+      <w:numFmt w:val="bullet"/>
+      <w:lvlText w:val=""/>
+      <w:lvlJc w:val="left"/>
+      <w:pPr>
+        <w:ind w:left="2160" w:hanging="360"/>
+      </w:pPr>
+      <w:rPr>
+        <w:rFonts w:ascii="Wingdings" w:hAnsi="Wingdings" w:hint="default"/>
+      </w:rPr>
+    </w:lvl>
+    <w:lvl w:ilvl="3" w:tplc="04160001" w:tentative="1">
+      <w:start w:val="1"/>
+      <w:numFmt w:val="bullet"/>
+      <w:lvlText w:val=""/>
+      <w:lvlJc w:val="left"/>
+      <w:pPr>
+        <w:ind w:left="2880" w:hanging="360"/>
+      </w:pPr>
+      <w:rPr>
+        <w:rFonts w:ascii="Symbol" w:hAnsi="Symbol" w:hint="default"/>
+      </w:rPr>
+    </w:lvl>
+    <w:lvl w:ilvl="4" w:tplc="04160003" w:tentative="1">
+      <w:start w:val="1"/>
+      <w:numFmt w:val="bullet"/>
+      <w:lvlText w:val="o"/>
+      <w:lvlJc w:val="left"/>
+      <w:pPr>
+        <w:ind w:left="3600" w:hanging="360"/>
+      </w:pPr>
+      <w:rPr>
+        <w:rFonts w:ascii="Courier New" w:hAnsi="Courier New" w:cs="Courier New" w:hint="default"/>
+      </w:rPr>
+    </w:lvl>
+    <w:lvl w:ilvl="5" w:tplc="04160005" w:tentative="1">
+      <w:start w:val="1"/>
+      <w:numFmt w:val="bullet"/>
+      <w:lvlText w:val=""/>
+      <w:lvlJc w:val="left"/>
+      <w:pPr>
+        <w:ind w:left="4320" w:hanging="360"/>
+      </w:pPr>
+      <w:rPr>
+        <w:rFonts w:ascii="Wingdings" w:hAnsi="Wingdings" w:hint="default"/>
+      </w:rPr>
+    </w:lvl>
+    <w:lvl w:ilvl="6" w:tplc="04160001" w:tentative="1">
+      <w:start w:val="1"/>
+      <w:numFmt w:val="bullet"/>
+      <w:lvlText w:val=""/>
+      <w:lvlJc w:val="left"/>
+      <w:pPr>
+        <w:ind w:left="5040" w:hanging="360"/>
+      </w:pPr>
+      <w:rPr>
+        <w:rFonts w:ascii="Symbol" w:hAnsi="Symbol" w:hint="default"/>
+      </w:rPr>
+    </w:lvl>
+    <w:lvl w:ilvl="7" w:tplc="04160003" w:tentative="1">
+      <w:start w:val="1"/>
+      <w:numFmt w:val="bullet"/>
+      <w:lvlText w:val="o"/>
+      <w:lvlJc w:val="left"/>
+      <w:pPr>
+        <w:ind w:left="5760" w:hanging="360"/>
+      </w:pPr>
+      <w:rPr>
+        <w:rFonts w:ascii="Courier New" w:hAnsi="Courier New" w:cs="Courier New" w:hint="default"/>
+      </w:rPr>
+    </w:lvl>
+    <w:lvl w:ilvl="8" w:tplc="04160005" w:tentative="1">
+      <w:start w:val="1"/>
+      <w:numFmt w:val="bullet"/>
+      <w:lvlText w:val=""/>
+      <w:lvlJc w:val="left"/>
+      <w:pPr>
+        <w:ind w:left="6480" w:hanging="360"/>
+      </w:pPr>
+      <w:rPr>
+        <w:rFonts w:ascii="Wingdings" w:hAnsi="Wingdings" w:hint="default"/>
+      </w:rPr>
+    </w:lvl>
+  </w:abstractNum>
+  <w:abstractNum w:abstractNumId="22" w15:restartNumberingAfterBreak="0">
     <w:nsid w:val="513E7AF1"/>
     <w:multiLevelType w:val="multilevel"/>
     <w:tmpl w:val="91760594"/>
@@ -39670,7 +40198,7 @@
       </w:rPr>
     </w:lvl>
   </w:abstractNum>
-  <w:abstractNum w:abstractNumId="21" w15:restartNumberingAfterBreak="0">
+  <w:abstractNum w:abstractNumId="23" w15:restartNumberingAfterBreak="0">
     <w:nsid w:val="53A7773A"/>
     <w:multiLevelType w:val="multilevel"/>
     <w:tmpl w:val="87EE1F5C"/>
@@ -39810,7 +40338,7 @@
       </w:rPr>
     </w:lvl>
   </w:abstractNum>
-  <w:abstractNum w:abstractNumId="22" w15:restartNumberingAfterBreak="0">
+  <w:abstractNum w:abstractNumId="24" w15:restartNumberingAfterBreak="0">
     <w:nsid w:val="5C2829AC"/>
     <w:multiLevelType w:val="multilevel"/>
     <w:tmpl w:val="C978AC52"/>
@@ -39950,7 +40478,7 @@
       </w:rPr>
     </w:lvl>
   </w:abstractNum>
-  <w:abstractNum w:abstractNumId="23" w15:restartNumberingAfterBreak="0">
+  <w:abstractNum w:abstractNumId="25" w15:restartNumberingAfterBreak="0">
     <w:nsid w:val="5D3F76F6"/>
     <w:multiLevelType w:val="multilevel"/>
     <w:tmpl w:val="06A68B3A"/>
@@ -40090,7 +40618,7 @@
       </w:rPr>
     </w:lvl>
   </w:abstractNum>
-  <w:abstractNum w:abstractNumId="24" w15:restartNumberingAfterBreak="0">
+  <w:abstractNum w:abstractNumId="26" w15:restartNumberingAfterBreak="0">
     <w:nsid w:val="5F311FD8"/>
     <w:multiLevelType w:val="multilevel"/>
     <w:tmpl w:val="C4C0A970"/>
@@ -40230,7 +40758,7 @@
       </w:rPr>
     </w:lvl>
   </w:abstractNum>
-  <w:abstractNum w:abstractNumId="25" w15:restartNumberingAfterBreak="0">
+  <w:abstractNum w:abstractNumId="27" w15:restartNumberingAfterBreak="0">
     <w:nsid w:val="651A503F"/>
     <w:multiLevelType w:val="multilevel"/>
     <w:tmpl w:val="805A850E"/>
@@ -40370,7 +40898,7 @@
       </w:rPr>
     </w:lvl>
   </w:abstractNum>
-  <w:abstractNum w:abstractNumId="26" w15:restartNumberingAfterBreak="0">
+  <w:abstractNum w:abstractNumId="28" w15:restartNumberingAfterBreak="0">
     <w:nsid w:val="66F644FE"/>
     <w:multiLevelType w:val="multilevel"/>
     <w:tmpl w:val="FB9AE444"/>
@@ -40510,7 +41038,7 @@
       </w:rPr>
     </w:lvl>
   </w:abstractNum>
-  <w:abstractNum w:abstractNumId="27" w15:restartNumberingAfterBreak="0">
+  <w:abstractNum w:abstractNumId="29" w15:restartNumberingAfterBreak="0">
     <w:nsid w:val="6BB37BF3"/>
     <w:multiLevelType w:val="multilevel"/>
     <w:tmpl w:val="C6A896A2"/>
@@ -40650,7 +41178,7 @@
       </w:rPr>
     </w:lvl>
   </w:abstractNum>
-  <w:abstractNum w:abstractNumId="28" w15:restartNumberingAfterBreak="0">
+  <w:abstractNum w:abstractNumId="30" w15:restartNumberingAfterBreak="0">
     <w:nsid w:val="72CC40AA"/>
     <w:multiLevelType w:val="hybridMultilevel"/>
     <w:tmpl w:val="C0400956"/>
@@ -40739,7 +41267,7 @@
       </w:pPr>
     </w:lvl>
   </w:abstractNum>
-  <w:abstractNum w:abstractNumId="29" w15:restartNumberingAfterBreak="0">
+  <w:abstractNum w:abstractNumId="31" w15:restartNumberingAfterBreak="0">
     <w:nsid w:val="74AD725E"/>
     <w:multiLevelType w:val="multilevel"/>
     <w:tmpl w:val="A92EB592"/>
@@ -40879,7 +41407,7 @@
       </w:rPr>
     </w:lvl>
   </w:abstractNum>
-  <w:abstractNum w:abstractNumId="30" w15:restartNumberingAfterBreak="0">
+  <w:abstractNum w:abstractNumId="32" w15:restartNumberingAfterBreak="0">
     <w:nsid w:val="77246B8E"/>
     <w:multiLevelType w:val="multilevel"/>
     <w:tmpl w:val="0712B58A"/>
@@ -41019,7 +41547,7 @@
       </w:rPr>
     </w:lvl>
   </w:abstractNum>
-  <w:abstractNum w:abstractNumId="31" w15:restartNumberingAfterBreak="0">
+  <w:abstractNum w:abstractNumId="33" w15:restartNumberingAfterBreak="0">
     <w:nsid w:val="7C692E74"/>
     <w:multiLevelType w:val="multilevel"/>
     <w:tmpl w:val="8738D35E"/>
@@ -41160,100 +41688,106 @@
     </w:lvl>
   </w:abstractNum>
   <w:num w:numId="1">
+    <w:abstractNumId w:val="17"/>
+  </w:num>
+  <w:num w:numId="2">
     <w:abstractNumId w:val="16"/>
   </w:num>
-  <w:num w:numId="2">
-    <w:abstractNumId w:val="15"/>
-  </w:num>
   <w:num w:numId="3">
-    <w:abstractNumId w:val="25"/>
+    <w:abstractNumId w:val="27"/>
   </w:num>
   <w:num w:numId="4">
-    <w:abstractNumId w:val="29"/>
+    <w:abstractNumId w:val="31"/>
   </w:num>
   <w:num w:numId="5">
-    <w:abstractNumId w:val="6"/>
+    <w:abstractNumId w:val="7"/>
   </w:num>
   <w:num w:numId="6">
-    <w:abstractNumId w:val="12"/>
+    <w:abstractNumId w:val="13"/>
   </w:num>
   <w:num w:numId="7">
-    <w:abstractNumId w:val="7"/>
+    <w:abstractNumId w:val="8"/>
   </w:num>
   <w:num w:numId="8">
     <w:abstractNumId w:val="2"/>
   </w:num>
   <w:num w:numId="9">
-    <w:abstractNumId w:val="20"/>
+    <w:abstractNumId w:val="22"/>
   </w:num>
   <w:num w:numId="10">
+    <w:abstractNumId w:val="5"/>
+  </w:num>
+  <w:num w:numId="11">
+    <w:abstractNumId w:val="19"/>
+  </w:num>
+  <w:num w:numId="12">
     <w:abstractNumId w:val="4"/>
   </w:num>
-  <w:num w:numId="11">
-    <w:abstractNumId w:val="18"/>
-  </w:num>
-  <w:num w:numId="12">
-    <w:abstractNumId w:val="3"/>
-  </w:num>
   <w:num w:numId="13">
-    <w:abstractNumId w:val="30"/>
+    <w:abstractNumId w:val="32"/>
   </w:num>
   <w:num w:numId="14">
-    <w:abstractNumId w:val="31"/>
+    <w:abstractNumId w:val="33"/>
   </w:num>
   <w:num w:numId="15">
-    <w:abstractNumId w:val="9"/>
+    <w:abstractNumId w:val="10"/>
   </w:num>
   <w:num w:numId="16">
-    <w:abstractNumId w:val="24"/>
+    <w:abstractNumId w:val="26"/>
   </w:num>
   <w:num w:numId="17">
-    <w:abstractNumId w:val="27"/>
+    <w:abstractNumId w:val="29"/>
   </w:num>
   <w:num w:numId="18">
-    <w:abstractNumId w:val="10"/>
+    <w:abstractNumId w:val="11"/>
   </w:num>
   <w:num w:numId="19">
     <w:abstractNumId w:val="0"/>
   </w:num>
   <w:num w:numId="20">
-    <w:abstractNumId w:val="8"/>
+    <w:abstractNumId w:val="9"/>
   </w:num>
   <w:num w:numId="21">
-    <w:abstractNumId w:val="19"/>
+    <w:abstractNumId w:val="20"/>
   </w:num>
   <w:num w:numId="22">
-    <w:abstractNumId w:val="5"/>
+    <w:abstractNumId w:val="6"/>
   </w:num>
   <w:num w:numId="23">
-    <w:abstractNumId w:val="22"/>
+    <w:abstractNumId w:val="24"/>
   </w:num>
   <w:num w:numId="24">
-    <w:abstractNumId w:val="14"/>
+    <w:abstractNumId w:val="15"/>
   </w:num>
   <w:num w:numId="25">
+    <w:abstractNumId w:val="25"/>
+  </w:num>
+  <w:num w:numId="26">
+    <w:abstractNumId w:val="28"/>
+  </w:num>
+  <w:num w:numId="27">
+    <w:abstractNumId w:val="18"/>
+  </w:num>
+  <w:num w:numId="28">
     <w:abstractNumId w:val="23"/>
   </w:num>
-  <w:num w:numId="26">
-    <w:abstractNumId w:val="26"/>
-  </w:num>
-  <w:num w:numId="27">
-    <w:abstractNumId w:val="17"/>
-  </w:num>
-  <w:num w:numId="28">
-    <w:abstractNumId w:val="21"/>
-  </w:num>
   <w:num w:numId="29">
-    <w:abstractNumId w:val="11"/>
+    <w:abstractNumId w:val="12"/>
   </w:num>
   <w:num w:numId="30">
-    <w:abstractNumId w:val="28"/>
+    <w:abstractNumId w:val="30"/>
   </w:num>
   <w:num w:numId="31">
-    <w:abstractNumId w:val="13"/>
+    <w:abstractNumId w:val="14"/>
   </w:num>
   <w:num w:numId="32">
     <w:abstractNumId w:val="1"/>
+  </w:num>
+  <w:num w:numId="33">
+    <w:abstractNumId w:val="3"/>
+  </w:num>
+  <w:num w:numId="34">
+    <w:abstractNumId w:val="21"/>
   </w:num>
 </w:numbering>
 </file>

</xml_diff>

<commit_message>
Funções interessantes para String - toLowerCase e toUpperCase
</commit_message>
<xml_diff>
--- a/Autodidata 2024/Java - Anotações.docx
+++ b/Autodidata 2024/Java - Anotações.docx
@@ -37340,6 +37340,371 @@
         </w:rPr>
       </w:pPr>
     </w:p>
+    <w:p>
+      <w:pPr>
+        <w:rPr>
+          <w:b/>
+          <w:bCs/>
+          <w:color w:val="FF0000"/>
+        </w:rPr>
+      </w:pPr>
+      <w:r>
+        <w:rPr>
+          <w:b/>
+          <w:bCs/>
+          <w:color w:val="FF0000"/>
+        </w:rPr>
+        <w:t xml:space="preserve">Funções interessantes para </w:t>
+      </w:r>
+      <w:proofErr w:type="spellStart"/>
+      <w:r>
+        <w:rPr>
+          <w:b/>
+          <w:bCs/>
+          <w:color w:val="FF0000"/>
+        </w:rPr>
+        <w:t>String</w:t>
+      </w:r>
+      <w:proofErr w:type="spellEnd"/>
+    </w:p>
+    <w:p>
+      <w:pPr>
+        <w:rPr>
+          <w:color w:val="000000"/>
+        </w:rPr>
+      </w:pPr>
+      <w:r>
+        <w:rPr>
+          <w:color w:val="000000"/>
+        </w:rPr>
+        <w:t>Checklist</w:t>
+      </w:r>
+    </w:p>
+    <w:p>
+      <w:pPr>
+        <w:pStyle w:val="PargrafodaLista"/>
+        <w:numPr>
+          <w:ilvl w:val="0"/>
+          <w:numId w:val="34"/>
+        </w:numPr>
+        <w:rPr>
+          <w:color w:val="000000"/>
+        </w:rPr>
+      </w:pPr>
+      <w:r>
+        <w:rPr>
+          <w:b/>
+          <w:bCs/>
+          <w:color w:val="000000"/>
+        </w:rPr>
+        <w:t>Formatar</w:t>
+      </w:r>
+      <w:r>
+        <w:rPr>
+          <w:color w:val="000000"/>
+        </w:rPr>
+        <w:t xml:space="preserve">: </w:t>
+      </w:r>
+      <w:proofErr w:type="spellStart"/>
+      <w:r>
+        <w:rPr>
+          <w:color w:val="000000"/>
+        </w:rPr>
+        <w:t>toLowerCase</w:t>
+      </w:r>
+      <w:proofErr w:type="spellEnd"/>
+      <w:r>
+        <w:rPr>
+          <w:color w:val="000000"/>
+        </w:rPr>
+        <w:t>(</w:t>
+      </w:r>
+      <w:proofErr w:type="gramStart"/>
+      <w:r>
+        <w:rPr>
+          <w:color w:val="000000"/>
+        </w:rPr>
+        <w:t>),</w:t>
+      </w:r>
+      <w:proofErr w:type="spellStart"/>
+      <w:r>
+        <w:rPr>
+          <w:color w:val="000000"/>
+        </w:rPr>
+        <w:t>toUpperCase</w:t>
+      </w:r>
+      <w:proofErr w:type="spellEnd"/>
+      <w:proofErr w:type="gramEnd"/>
+      <w:r>
+        <w:rPr>
+          <w:color w:val="000000"/>
+        </w:rPr>
+        <w:t>(),</w:t>
+      </w:r>
+      <w:proofErr w:type="spellStart"/>
+      <w:r>
+        <w:rPr>
+          <w:color w:val="000000"/>
+        </w:rPr>
+        <w:t>trim</w:t>
+      </w:r>
+      <w:proofErr w:type="spellEnd"/>
+      <w:r>
+        <w:rPr>
+          <w:color w:val="000000"/>
+        </w:rPr>
+        <w:t>()</w:t>
+      </w:r>
+    </w:p>
+    <w:p>
+      <w:pPr>
+        <w:pStyle w:val="PargrafodaLista"/>
+        <w:numPr>
+          <w:ilvl w:val="0"/>
+          <w:numId w:val="34"/>
+        </w:numPr>
+        <w:rPr>
+          <w:color w:val="000000"/>
+        </w:rPr>
+      </w:pPr>
+      <w:r>
+        <w:rPr>
+          <w:b/>
+          <w:bCs/>
+          <w:color w:val="000000"/>
+        </w:rPr>
+        <w:t>Recortar</w:t>
+      </w:r>
+      <w:r>
+        <w:rPr>
+          <w:color w:val="000000"/>
+        </w:rPr>
+        <w:t xml:space="preserve">: </w:t>
+      </w:r>
+      <w:proofErr w:type="spellStart"/>
+      <w:r>
+        <w:rPr>
+          <w:color w:val="000000"/>
+        </w:rPr>
+        <w:t>substring</w:t>
+      </w:r>
+      <w:proofErr w:type="spellEnd"/>
+      <w:r>
+        <w:rPr>
+          <w:color w:val="000000"/>
+        </w:rPr>
+        <w:t>(inicio</w:t>
+      </w:r>
+      <w:proofErr w:type="gramStart"/>
+      <w:r>
+        <w:rPr>
+          <w:color w:val="000000"/>
+        </w:rPr>
+        <w:t>),</w:t>
+      </w:r>
+      <w:proofErr w:type="spellStart"/>
+      <w:r>
+        <w:rPr>
+          <w:color w:val="000000"/>
+        </w:rPr>
+        <w:t>substring</w:t>
+      </w:r>
+      <w:proofErr w:type="spellEnd"/>
+      <w:proofErr w:type="gramEnd"/>
+      <w:r>
+        <w:rPr>
+          <w:color w:val="000000"/>
+        </w:rPr>
+        <w:t>(</w:t>
+      </w:r>
+      <w:proofErr w:type="spellStart"/>
+      <w:r>
+        <w:rPr>
+          <w:color w:val="000000"/>
+        </w:rPr>
+        <w:t>inicio</w:t>
+      </w:r>
+      <w:proofErr w:type="spellEnd"/>
+      <w:r>
+        <w:rPr>
+          <w:color w:val="000000"/>
+        </w:rPr>
+        <w:t>, fim)</w:t>
+      </w:r>
+    </w:p>
+    <w:p>
+      <w:pPr>
+        <w:pStyle w:val="PargrafodaLista"/>
+        <w:numPr>
+          <w:ilvl w:val="0"/>
+          <w:numId w:val="34"/>
+        </w:numPr>
+        <w:rPr>
+          <w:color w:val="000000"/>
+        </w:rPr>
+      </w:pPr>
+      <w:r>
+        <w:rPr>
+          <w:b/>
+          <w:bCs/>
+          <w:color w:val="000000"/>
+        </w:rPr>
+        <w:t>Substituir</w:t>
+      </w:r>
+      <w:r>
+        <w:rPr>
+          <w:color w:val="000000"/>
+        </w:rPr>
+        <w:t xml:space="preserve">: </w:t>
+      </w:r>
+      <w:proofErr w:type="spellStart"/>
+      <w:proofErr w:type="gramStart"/>
+      <w:r>
+        <w:rPr>
+          <w:color w:val="000000"/>
+        </w:rPr>
+        <w:t>Replace</w:t>
+      </w:r>
+      <w:proofErr w:type="spellEnd"/>
+      <w:r>
+        <w:rPr>
+          <w:color w:val="000000"/>
+        </w:rPr>
+        <w:t>(</w:t>
+      </w:r>
+      <w:proofErr w:type="gramEnd"/>
+      <w:r>
+        <w:rPr>
+          <w:color w:val="000000"/>
+        </w:rPr>
+        <w:t xml:space="preserve">char, char), </w:t>
+      </w:r>
+      <w:proofErr w:type="spellStart"/>
+      <w:r>
+        <w:rPr>
+          <w:color w:val="000000"/>
+        </w:rPr>
+        <w:t>Replace</w:t>
+      </w:r>
+      <w:proofErr w:type="spellEnd"/>
+      <w:r>
+        <w:rPr>
+          <w:color w:val="000000"/>
+        </w:rPr>
+        <w:t>(</w:t>
+      </w:r>
+      <w:proofErr w:type="spellStart"/>
+      <w:r>
+        <w:rPr>
+          <w:color w:val="000000"/>
+        </w:rPr>
+        <w:t>string</w:t>
+      </w:r>
+      <w:proofErr w:type="spellEnd"/>
+      <w:r>
+        <w:rPr>
+          <w:color w:val="000000"/>
+        </w:rPr>
+        <w:t xml:space="preserve">, </w:t>
+      </w:r>
+      <w:proofErr w:type="spellStart"/>
+      <w:r>
+        <w:rPr>
+          <w:color w:val="000000"/>
+        </w:rPr>
+        <w:t>string</w:t>
+      </w:r>
+      <w:proofErr w:type="spellEnd"/>
+      <w:r>
+        <w:rPr>
+          <w:color w:val="000000"/>
+        </w:rPr>
+        <w:t>)</w:t>
+      </w:r>
+    </w:p>
+    <w:p>
+      <w:pPr>
+        <w:pStyle w:val="PargrafodaLista"/>
+        <w:numPr>
+          <w:ilvl w:val="0"/>
+          <w:numId w:val="34"/>
+        </w:numPr>
+        <w:rPr>
+          <w:color w:val="000000"/>
+        </w:rPr>
+      </w:pPr>
+      <w:r>
+        <w:rPr>
+          <w:b/>
+          <w:bCs/>
+          <w:color w:val="000000"/>
+        </w:rPr>
+        <w:t>Buscar</w:t>
+      </w:r>
+      <w:r>
+        <w:rPr>
+          <w:color w:val="000000"/>
+        </w:rPr>
+        <w:t xml:space="preserve">: </w:t>
+      </w:r>
+      <w:proofErr w:type="spellStart"/>
+      <w:r>
+        <w:rPr>
+          <w:color w:val="000000"/>
+        </w:rPr>
+        <w:t>IndexOf</w:t>
+      </w:r>
+      <w:proofErr w:type="spellEnd"/>
+      <w:r>
+        <w:rPr>
+          <w:color w:val="000000"/>
+        </w:rPr>
+        <w:t xml:space="preserve">, </w:t>
+      </w:r>
+      <w:proofErr w:type="spellStart"/>
+      <w:r>
+        <w:rPr>
+          <w:color w:val="000000"/>
+        </w:rPr>
+        <w:t>LastIndexOf</w:t>
+      </w:r>
+      <w:proofErr w:type="spellEnd"/>
+    </w:p>
+    <w:p>
+      <w:pPr>
+        <w:pStyle w:val="PargrafodaLista"/>
+        <w:numPr>
+          <w:ilvl w:val="0"/>
+          <w:numId w:val="34"/>
+        </w:numPr>
+        <w:rPr>
+          <w:color w:val="000000"/>
+        </w:rPr>
+      </w:pPr>
+      <w:proofErr w:type="spellStart"/>
+      <w:proofErr w:type="gramStart"/>
+      <w:r>
+        <w:rPr>
+          <w:color w:val="000000"/>
+        </w:rPr>
+        <w:t>str.Split</w:t>
+      </w:r>
+      <w:proofErr w:type="spellEnd"/>
+      <w:proofErr w:type="gramEnd"/>
+      <w:r>
+        <w:rPr>
+          <w:color w:val="000000"/>
+        </w:rPr>
+        <w:t>(“ “)</w:t>
+      </w:r>
+    </w:p>
+    <w:p>
+      <w:pPr>
+        <w:rPr>
+          <w:color w:val="000000"/>
+        </w:rPr>
+      </w:pPr>
+    </w:p>
     <w:sectPr>
       <w:pgSz w:w="11906" w:h="16838"/>
       <w:pgMar w:top="1417" w:right="1701" w:bottom="1417" w:left="1701" w:header="0" w:footer="0" w:gutter="0"/>
@@ -40143,7 +40508,7 @@
   <w:abstractNum w:abstractNumId="21" w15:restartNumberingAfterBreak="0">
     <w:nsid w:val="501E53BF"/>
     <w:multiLevelType w:val="hybridMultilevel"/>
-    <w:tmpl w:val="0980B320"/>
+    <w:tmpl w:val="81BEE7AE"/>
     <w:lvl w:ilvl="0" w:tplc="04160001">
       <w:start w:val="1"/>
       <w:numFmt w:val="bullet"/>

</xml_diff>